<commit_message>
create a small website for git task -  pull request
</commit_message>
<xml_diff>
--- a/final_task_answers.docx
+++ b/final_task_answers.docx
@@ -65,7 +65,15 @@
           <w:rtl/>
           <w:lang w:val="en-GB"/>
         </w:rPr>
-        <w:t>יונתן שרר ????</w:t>
+        <w:t xml:space="preserve">יונתן שרר </w:t>
+      </w:r>
+      <w:r>
+        <w:rPr>
+          <w:rFonts w:hint="cs"/>
+          <w:rtl/>
+          <w:lang w:val="en-GB"/>
+        </w:rPr>
+        <w:t>318317682</w:t>
       </w:r>
     </w:p>
     <w:p>
@@ -107,14 +115,12 @@
         </w:rPr>
         <w:t xml:space="preserve">התוצאה שקיבלנו לאחר הקלדת </w:t>
       </w:r>
-      <w:proofErr w:type="spellStart"/>
       <w:r>
         <w:rPr>
           <w:lang w:val="en-GB"/>
         </w:rPr>
         <w:t>pwd</w:t>
       </w:r>
-      <w:proofErr w:type="spellEnd"/>
       <w:r>
         <w:rPr>
           <w:rFonts w:hint="cs"/>
@@ -233,19 +239,11 @@
         </w:rPr>
         <w:t xml:space="preserve">פקודת </w:t>
       </w:r>
-      <w:proofErr w:type="spellStart"/>
-      <w:r>
-        <w:rPr>
-          <w:lang w:val="en-GB"/>
-        </w:rPr>
-        <w:t>pwd</w:t>
-      </w:r>
-      <w:proofErr w:type="spellEnd"/>
-      <w:r>
-        <w:rPr>
-          <w:lang w:val="en-GB"/>
-        </w:rPr>
-        <w:t xml:space="preserve"> – </w:t>
+      <w:r>
+        <w:rPr>
+          <w:lang w:val="en-GB"/>
+        </w:rPr>
+        <w:t xml:space="preserve">pwd – </w:t>
       </w:r>
       <w:r>
         <w:rPr>
@@ -370,14 +368,12 @@
         </w:rPr>
         <w:t xml:space="preserve">כפי שניתן לראות על פי פקודת </w:t>
       </w:r>
-      <w:proofErr w:type="spellStart"/>
       <w:r>
         <w:rPr>
           <w:lang w:val="en-GB"/>
         </w:rPr>
         <w:t>pwd</w:t>
       </w:r>
-      <w:proofErr w:type="spellEnd"/>
       <w:r>
         <w:rPr>
           <w:rFonts w:hint="cs"/>
@@ -991,14 +987,12 @@
         </w:rPr>
         <w:t xml:space="preserve">יצירת התיקיות באמצעות פקודת </w:t>
       </w:r>
-      <w:proofErr w:type="spellStart"/>
       <w:r>
         <w:rPr>
           <w:lang w:val="en-GB"/>
         </w:rPr>
         <w:t>mkdir</w:t>
       </w:r>
-      <w:proofErr w:type="spellEnd"/>
       <w:r>
         <w:rPr>
           <w:rFonts w:hint="cs"/>
@@ -1093,14 +1087,12 @@
         </w:rPr>
         <w:t xml:space="preserve">הוספת קבצים לתיקיית </w:t>
       </w:r>
-      <w:proofErr w:type="spellStart"/>
       <w:r>
         <w:rPr>
           <w:lang w:val="en-GB"/>
         </w:rPr>
         <w:t>tmp</w:t>
       </w:r>
-      <w:proofErr w:type="spellEnd"/>
       <w:r>
         <w:rPr>
           <w:rFonts w:hint="cs"/>
@@ -1207,14 +1199,12 @@
         </w:rPr>
         <w:t xml:space="preserve">ואפשר גם לנווט דרך הטרמינל לתיקיית </w:t>
       </w:r>
-      <w:proofErr w:type="spellStart"/>
       <w:r>
         <w:rPr>
           <w:lang w:val="en-GB"/>
         </w:rPr>
         <w:t>tmp</w:t>
       </w:r>
-      <w:proofErr w:type="spellEnd"/>
       <w:r>
         <w:rPr>
           <w:rFonts w:hint="cs"/>
@@ -1699,14 +1689,12 @@
         </w:rPr>
         <w:t xml:space="preserve">ראשית, ניצור קובץ  בשם </w:t>
       </w:r>
-      <w:proofErr w:type="spellStart"/>
       <w:r>
         <w:rPr>
           <w:lang w:val="en-GB"/>
         </w:rPr>
         <w:t>kfir_yonatan_vi</w:t>
       </w:r>
-      <w:proofErr w:type="spellEnd"/>
       <w:r>
         <w:rPr>
           <w:rFonts w:hint="cs"/>
@@ -1959,19 +1947,11 @@
         </w:rPr>
         <w:t xml:space="preserve"> שיצרנו שנמצא בתיקיית </w:t>
       </w:r>
-      <w:proofErr w:type="spellStart"/>
-      <w:r>
-        <w:rPr>
-          <w:lang w:val="en-GB"/>
-        </w:rPr>
-        <w:t>tmp</w:t>
-      </w:r>
-      <w:proofErr w:type="spellEnd"/>
-      <w:r>
-        <w:rPr>
-          <w:lang w:val="en-GB"/>
-        </w:rPr>
-        <w:t>:</w:t>
+      <w:r>
+        <w:rPr>
+          <w:lang w:val="en-GB"/>
+        </w:rPr>
+        <w:t>tmp:</w:t>
       </w:r>
       <w:r>
         <w:rPr>
@@ -2194,18 +2174,8 @@
           <w:rtl/>
           <w:lang w:val="en-GB"/>
         </w:rPr>
-        <w:t xml:space="preserve"> </w:t>
-      </w:r>
-      <w:proofErr w:type="spellStart"/>
-      <w:r>
-        <w:rPr>
-          <w:rFonts w:hint="cs"/>
-          <w:rtl/>
-          <w:lang w:val="en-GB"/>
-        </w:rPr>
-        <w:t>וכו</w:t>
-      </w:r>
-      <w:proofErr w:type="spellEnd"/>
+        <w:t xml:space="preserve"> וכו</w:t>
+      </w:r>
       <w:r>
         <w:rPr>
           <w:rtl/>

</xml_diff>

<commit_message>
doing task 3 - Git
</commit_message>
<xml_diff>
--- a/final_task_answers.docx
+++ b/final_task_answers.docx
@@ -115,12 +115,14 @@
         </w:rPr>
         <w:t xml:space="preserve">התוצאה שקיבלנו לאחר הקלדת </w:t>
       </w:r>
+      <w:proofErr w:type="spellStart"/>
       <w:r>
         <w:rPr>
           <w:lang w:val="en-GB"/>
         </w:rPr>
         <w:t>pwd</w:t>
       </w:r>
+      <w:proofErr w:type="spellEnd"/>
       <w:r>
         <w:rPr>
           <w:rFonts w:hint="cs"/>
@@ -187,7 +189,7 @@
                     </pic:cNvPicPr>
                   </pic:nvPicPr>
                   <pic:blipFill>
-                    <a:blip r:embed="rId5">
+                    <a:blip r:embed="rId6">
                       <a:extLst>
                         <a:ext uri="{28A0092B-C50C-407E-A947-70E740481C1C}">
                           <a14:useLocalDpi xmlns:a14="http://schemas.microsoft.com/office/drawing/2010/main" val="0"/>
@@ -239,11 +241,19 @@
         </w:rPr>
         <w:t xml:space="preserve">פקודת </w:t>
       </w:r>
-      <w:r>
-        <w:rPr>
-          <w:lang w:val="en-GB"/>
-        </w:rPr>
-        <w:t xml:space="preserve">pwd – </w:t>
+      <w:proofErr w:type="spellStart"/>
+      <w:r>
+        <w:rPr>
+          <w:lang w:val="en-GB"/>
+        </w:rPr>
+        <w:t>pwd</w:t>
+      </w:r>
+      <w:proofErr w:type="spellEnd"/>
+      <w:r>
+        <w:rPr>
+          <w:lang w:val="en-GB"/>
+        </w:rPr>
+        <w:t xml:space="preserve"> – </w:t>
       </w:r>
       <w:r>
         <w:rPr>
@@ -368,12 +378,14 @@
         </w:rPr>
         <w:t xml:space="preserve">כפי שניתן לראות על פי פקודת </w:t>
       </w:r>
+      <w:proofErr w:type="spellStart"/>
       <w:r>
         <w:rPr>
           <w:lang w:val="en-GB"/>
         </w:rPr>
         <w:t>pwd</w:t>
       </w:r>
+      <w:proofErr w:type="spellEnd"/>
       <w:r>
         <w:rPr>
           <w:rFonts w:hint="cs"/>
@@ -437,7 +449,7 @@
                     </pic:cNvPicPr>
                   </pic:nvPicPr>
                   <pic:blipFill>
-                    <a:blip r:embed="rId5">
+                    <a:blip r:embed="rId6">
                       <a:extLst>
                         <a:ext uri="{28A0092B-C50C-407E-A947-70E740481C1C}">
                           <a14:useLocalDpi xmlns:a14="http://schemas.microsoft.com/office/drawing/2010/main" val="0"/>
@@ -556,7 +568,7 @@
                     </pic:cNvPicPr>
                   </pic:nvPicPr>
                   <pic:blipFill>
-                    <a:blip r:embed="rId6">
+                    <a:blip r:embed="rId7">
                       <a:extLst>
                         <a:ext uri="{28A0092B-C50C-407E-A947-70E740481C1C}">
                           <a14:useLocalDpi xmlns:a14="http://schemas.microsoft.com/office/drawing/2010/main" val="0"/>
@@ -763,7 +775,7 @@
                     </pic:cNvPicPr>
                   </pic:nvPicPr>
                   <pic:blipFill>
-                    <a:blip r:embed="rId7">
+                    <a:blip r:embed="rId8">
                       <a:extLst>
                         <a:ext uri="{28A0092B-C50C-407E-A947-70E740481C1C}">
                           <a14:useLocalDpi xmlns:a14="http://schemas.microsoft.com/office/drawing/2010/main" val="0"/>
@@ -828,7 +840,7 @@
                     </pic:cNvPicPr>
                   </pic:nvPicPr>
                   <pic:blipFill>
-                    <a:blip r:embed="rId8">
+                    <a:blip r:embed="rId9">
                       <a:extLst>
                         <a:ext uri="{28A0092B-C50C-407E-A947-70E740481C1C}">
                           <a14:useLocalDpi xmlns:a14="http://schemas.microsoft.com/office/drawing/2010/main" val="0"/>
@@ -937,7 +949,7 @@
                     <pic:cNvPicPr/>
                   </pic:nvPicPr>
                   <pic:blipFill>
-                    <a:blip r:embed="rId9"/>
+                    <a:blip r:embed="rId10"/>
                     <a:stretch>
                       <a:fillRect/>
                     </a:stretch>
@@ -987,12 +999,14 @@
         </w:rPr>
         <w:t xml:space="preserve">יצירת התיקיות באמצעות פקודת </w:t>
       </w:r>
+      <w:proofErr w:type="spellStart"/>
       <w:r>
         <w:rPr>
           <w:lang w:val="en-GB"/>
         </w:rPr>
         <w:t>mkdir</w:t>
       </w:r>
+      <w:proofErr w:type="spellEnd"/>
       <w:r>
         <w:rPr>
           <w:rFonts w:hint="cs"/>
@@ -1035,7 +1049,7 @@
                     </pic:cNvPicPr>
                   </pic:nvPicPr>
                   <pic:blipFill>
-                    <a:blip r:embed="rId10">
+                    <a:blip r:embed="rId11">
                       <a:extLst>
                         <a:ext uri="{28A0092B-C50C-407E-A947-70E740481C1C}">
                           <a14:useLocalDpi xmlns:a14="http://schemas.microsoft.com/office/drawing/2010/main" val="0"/>
@@ -1087,12 +1101,14 @@
         </w:rPr>
         <w:t xml:space="preserve">הוספת קבצים לתיקיית </w:t>
       </w:r>
+      <w:proofErr w:type="spellStart"/>
       <w:r>
         <w:rPr>
           <w:lang w:val="en-GB"/>
         </w:rPr>
         <w:t>tmp</w:t>
       </w:r>
+      <w:proofErr w:type="spellEnd"/>
       <w:r>
         <w:rPr>
           <w:rFonts w:hint="cs"/>
@@ -1150,7 +1166,7 @@
                     </pic:cNvPicPr>
                   </pic:nvPicPr>
                   <pic:blipFill>
-                    <a:blip r:embed="rId11">
+                    <a:blip r:embed="rId12">
                       <a:extLst>
                         <a:ext uri="{28A0092B-C50C-407E-A947-70E740481C1C}">
                           <a14:useLocalDpi xmlns:a14="http://schemas.microsoft.com/office/drawing/2010/main" val="0"/>
@@ -1199,12 +1215,14 @@
         </w:rPr>
         <w:t xml:space="preserve">ואפשר גם לנווט דרך הטרמינל לתיקיית </w:t>
       </w:r>
+      <w:proofErr w:type="spellStart"/>
       <w:r>
         <w:rPr>
           <w:lang w:val="en-GB"/>
         </w:rPr>
         <w:t>tmp</w:t>
       </w:r>
+      <w:proofErr w:type="spellEnd"/>
       <w:r>
         <w:rPr>
           <w:rFonts w:hint="cs"/>
@@ -1248,7 +1266,7 @@
                     </pic:cNvPicPr>
                   </pic:nvPicPr>
                   <pic:blipFill>
-                    <a:blip r:embed="rId12">
+                    <a:blip r:embed="rId13">
                       <a:extLst>
                         <a:ext uri="{28A0092B-C50C-407E-A947-70E740481C1C}">
                           <a14:useLocalDpi xmlns:a14="http://schemas.microsoft.com/office/drawing/2010/main" val="0"/>
@@ -1428,7 +1446,7 @@
                     </pic:cNvPicPr>
                   </pic:nvPicPr>
                   <pic:blipFill>
-                    <a:blip r:embed="rId13">
+                    <a:blip r:embed="rId14">
                       <a:extLst>
                         <a:ext uri="{28A0092B-C50C-407E-A947-70E740481C1C}">
                           <a14:useLocalDpi xmlns:a14="http://schemas.microsoft.com/office/drawing/2010/main" val="0"/>
@@ -1535,7 +1553,7 @@
                     </pic:cNvPicPr>
                   </pic:nvPicPr>
                   <pic:blipFill>
-                    <a:blip r:embed="rId14">
+                    <a:blip r:embed="rId15">
                       <a:extLst>
                         <a:ext uri="{28A0092B-C50C-407E-A947-70E740481C1C}">
                           <a14:useLocalDpi xmlns:a14="http://schemas.microsoft.com/office/drawing/2010/main" val="0"/>
@@ -1689,12 +1707,14 @@
         </w:rPr>
         <w:t xml:space="preserve">ראשית, ניצור קובץ  בשם </w:t>
       </w:r>
+      <w:proofErr w:type="spellStart"/>
       <w:r>
         <w:rPr>
           <w:lang w:val="en-GB"/>
         </w:rPr>
         <w:t>kfir_yonatan_vi</w:t>
       </w:r>
+      <w:proofErr w:type="spellEnd"/>
       <w:r>
         <w:rPr>
           <w:rFonts w:hint="cs"/>
@@ -1752,7 +1772,7 @@
                     </pic:cNvPicPr>
                   </pic:nvPicPr>
                   <pic:blipFill>
-                    <a:blip r:embed="rId15">
+                    <a:blip r:embed="rId16">
                       <a:extLst>
                         <a:ext uri="{28A0092B-C50C-407E-A947-70E740481C1C}">
                           <a14:useLocalDpi xmlns:a14="http://schemas.microsoft.com/office/drawing/2010/main" val="0"/>
@@ -1860,7 +1880,7 @@
                     </pic:cNvPicPr>
                   </pic:nvPicPr>
                   <pic:blipFill>
-                    <a:blip r:embed="rId16">
+                    <a:blip r:embed="rId17">
                       <a:extLst>
                         <a:ext uri="{28A0092B-C50C-407E-A947-70E740481C1C}">
                           <a14:useLocalDpi xmlns:a14="http://schemas.microsoft.com/office/drawing/2010/main" val="0"/>
@@ -1947,11 +1967,19 @@
         </w:rPr>
         <w:t xml:space="preserve"> שיצרנו שנמצא בתיקיית </w:t>
       </w:r>
-      <w:r>
-        <w:rPr>
-          <w:lang w:val="en-GB"/>
-        </w:rPr>
-        <w:t>tmp:</w:t>
+      <w:proofErr w:type="spellStart"/>
+      <w:r>
+        <w:rPr>
+          <w:lang w:val="en-GB"/>
+        </w:rPr>
+        <w:t>tmp</w:t>
+      </w:r>
+      <w:proofErr w:type="spellEnd"/>
+      <w:r>
+        <w:rPr>
+          <w:lang w:val="en-GB"/>
+        </w:rPr>
+        <w:t>:</w:t>
       </w:r>
       <w:r>
         <w:rPr>
@@ -1983,7 +2011,7 @@
                     </pic:cNvPicPr>
                   </pic:nvPicPr>
                   <pic:blipFill>
-                    <a:blip r:embed="rId17">
+                    <a:blip r:embed="rId18">
                       <a:extLst>
                         <a:ext uri="{28A0092B-C50C-407E-A947-70E740481C1C}">
                           <a14:useLocalDpi xmlns:a14="http://schemas.microsoft.com/office/drawing/2010/main" val="0"/>
@@ -2174,8 +2202,18 @@
           <w:rtl/>
           <w:lang w:val="en-GB"/>
         </w:rPr>
-        <w:t xml:space="preserve"> וכו</w:t>
-      </w:r>
+        <w:t xml:space="preserve"> </w:t>
+      </w:r>
+      <w:proofErr w:type="spellStart"/>
+      <w:r>
+        <w:rPr>
+          <w:rFonts w:hint="cs"/>
+          <w:rtl/>
+          <w:lang w:val="en-GB"/>
+        </w:rPr>
+        <w:t>וכו</w:t>
+      </w:r>
+      <w:proofErr w:type="spellEnd"/>
       <w:r>
         <w:rPr>
           <w:rtl/>
@@ -2331,7 +2369,7 @@
                     </pic:cNvPicPr>
                   </pic:nvPicPr>
                   <pic:blipFill>
-                    <a:blip r:embed="rId18">
+                    <a:blip r:embed="rId19">
                       <a:extLst>
                         <a:ext uri="{28A0092B-C50C-407E-A947-70E740481C1C}">
                           <a14:useLocalDpi xmlns:a14="http://schemas.microsoft.com/office/drawing/2010/main" val="0"/>
@@ -2487,7 +2525,7 @@
                     </pic:cNvPicPr>
                   </pic:nvPicPr>
                   <pic:blipFill>
-                    <a:blip r:embed="rId19">
+                    <a:blip r:embed="rId20">
                       <a:extLst>
                         <a:ext uri="{28A0092B-C50C-407E-A947-70E740481C1C}">
                           <a14:useLocalDpi xmlns:a14="http://schemas.microsoft.com/office/drawing/2010/main" val="0"/>
@@ -2553,7 +2591,7 @@
                     </pic:cNvPicPr>
                   </pic:nvPicPr>
                   <pic:blipFill>
-                    <a:blip r:embed="rId20">
+                    <a:blip r:embed="rId21">
                       <a:extLst>
                         <a:ext uri="{28A0092B-C50C-407E-A947-70E740481C1C}">
                           <a14:useLocalDpi xmlns:a14="http://schemas.microsoft.com/office/drawing/2010/main" val="0"/>
@@ -2789,7 +2827,7 @@
                     </pic:cNvPicPr>
                   </pic:nvPicPr>
                   <pic:blipFill>
-                    <a:blip r:embed="rId21">
+                    <a:blip r:embed="rId22">
                       <a:extLst>
                         <a:ext uri="{28A0092B-C50C-407E-A947-70E740481C1C}">
                           <a14:useLocalDpi xmlns:a14="http://schemas.microsoft.com/office/drawing/2010/main" val="0"/>
@@ -2907,35 +2945,463 @@
     </w:p>
     <w:p>
       <w:pPr>
-        <w:pStyle w:val="ListParagraph"/>
-        <w:bidi/>
-        <w:rPr>
-          <w:rtl/>
-          <w:lang w:val="en-GB"/>
-        </w:rPr>
-      </w:pPr>
-    </w:p>
-    <w:p>
-      <w:pPr>
-        <w:bidi/>
-        <w:rPr>
-          <w:lang w:val="en-GB"/>
-        </w:rPr>
-      </w:pPr>
-    </w:p>
-    <w:p>
-      <w:pPr>
-        <w:bidi/>
-        <w:rPr>
-          <w:lang w:val="en-GB"/>
-        </w:rPr>
-      </w:pPr>
-    </w:p>
-    <w:p>
-      <w:pPr>
-        <w:bidi/>
-        <w:rPr>
-          <w:lang w:val="en-GB"/>
+        <w:pStyle w:val="Heading1"/>
+        <w:bidi/>
+        <w:rPr>
+          <w:lang w:val="en-GB"/>
+        </w:rPr>
+      </w:pPr>
+    </w:p>
+    <w:p>
+      <w:pPr>
+        <w:pStyle w:val="Heading1"/>
+        <w:numPr>
+          <w:ilvl w:val="0"/>
+          <w:numId w:val="7"/>
+        </w:numPr>
+        <w:rPr>
+          <w:lang w:val="en-GB"/>
+        </w:rPr>
+      </w:pPr>
+      <w:r>
+        <w:rPr>
+          <w:lang w:val="en-GB"/>
+        </w:rPr>
+        <w:t>Git</w:t>
+      </w:r>
+    </w:p>
+    <w:p>
+      <w:pPr>
+        <w:bidi/>
+        <w:rPr>
+          <w:rtl/>
+          <w:lang w:val="en-GB"/>
+        </w:rPr>
+      </w:pPr>
+      <w:r>
+        <w:rPr>
+          <w:rFonts w:hint="cs"/>
+          <w:rtl/>
+          <w:lang w:val="en-GB"/>
+        </w:rPr>
+        <w:t xml:space="preserve">נבצע את המשימה על ידי כך שנבנה אתר </w:t>
+      </w:r>
+      <w:r>
+        <w:rPr>
+          <w:lang w:val="en-GB"/>
+        </w:rPr>
+        <w:t xml:space="preserve">html </w:t>
+      </w:r>
+      <w:r>
+        <w:rPr>
+          <w:rFonts w:hint="cs"/>
+          <w:rtl/>
+          <w:lang w:val="en-GB"/>
+        </w:rPr>
+        <w:t xml:space="preserve"> פשוט, ונשתמש ב </w:t>
+      </w:r>
+      <w:r>
+        <w:rPr>
+          <w:lang w:val="en-GB"/>
+        </w:rPr>
+        <w:t xml:space="preserve">repository </w:t>
+      </w:r>
+      <w:r>
+        <w:rPr>
+          <w:rFonts w:hint="cs"/>
+          <w:rtl/>
+          <w:lang w:val="en-GB"/>
+        </w:rPr>
+        <w:t xml:space="preserve"> של המטלה שלנו. </w:t>
+      </w:r>
+    </w:p>
+    <w:p>
+      <w:pPr>
+        <w:bidi/>
+        <w:rPr>
+          <w:rtl/>
+          <w:lang w:val="en-GB"/>
+        </w:rPr>
+      </w:pPr>
+      <w:r>
+        <w:rPr>
+          <w:rFonts w:hint="cs"/>
+          <w:rtl/>
+          <w:lang w:val="en-GB"/>
+        </w:rPr>
+        <w:t xml:space="preserve">הוספתי את יונתן כ </w:t>
+      </w:r>
+      <w:r>
+        <w:rPr>
+          <w:lang w:val="en-GB"/>
+        </w:rPr>
+        <w:t xml:space="preserve"> collaborator</w:t>
+      </w:r>
+      <w:r>
+        <w:rPr>
+          <w:rFonts w:hint="cs"/>
+          <w:rtl/>
+          <w:lang w:val="en-GB"/>
+        </w:rPr>
+        <w:t xml:space="preserve"> לריפוזיטורי שלנו: </w:t>
+      </w:r>
+    </w:p>
+    <w:p>
+      <w:pPr>
+        <w:bidi/>
+        <w:rPr>
+          <w:rtl/>
+          <w:lang w:val="en-GB"/>
+        </w:rPr>
+      </w:pPr>
+      <w:r>
+        <w:rPr>
+          <w:rFonts w:cs="Arial"/>
+          <w:rtl/>
+          <w:lang w:val="en-GB"/>
+        </w:rPr>
+        <w:drawing>
+          <wp:inline distT="0" distB="0" distL="0" distR="0" wp14:anchorId="52932DD4" wp14:editId="656B8423">
+            <wp:extent cx="4378529" cy="1422804"/>
+            <wp:effectExtent l="0" t="0" r="3175" b="6350"/>
+            <wp:docPr id="1018626820" name="Picture 1"/>
+            <wp:cNvGraphicFramePr>
+              <a:graphicFrameLocks xmlns:a="http://schemas.openxmlformats.org/drawingml/2006/main" noChangeAspect="1"/>
+            </wp:cNvGraphicFramePr>
+            <a:graphic xmlns:a="http://schemas.openxmlformats.org/drawingml/2006/main">
+              <a:graphicData uri="http://schemas.openxmlformats.org/drawingml/2006/picture">
+                <pic:pic xmlns:pic="http://schemas.openxmlformats.org/drawingml/2006/picture">
+                  <pic:nvPicPr>
+                    <pic:cNvPr id="1018626820" name=""/>
+                    <pic:cNvPicPr/>
+                  </pic:nvPicPr>
+                  <pic:blipFill>
+                    <a:blip r:embed="rId23"/>
+                    <a:stretch>
+                      <a:fillRect/>
+                    </a:stretch>
+                  </pic:blipFill>
+                  <pic:spPr>
+                    <a:xfrm>
+                      <a:off x="0" y="0"/>
+                      <a:ext cx="4394176" cy="1427888"/>
+                    </a:xfrm>
+                    <a:prstGeom prst="rect">
+                      <a:avLst/>
+                    </a:prstGeom>
+                  </pic:spPr>
+                </pic:pic>
+              </a:graphicData>
+            </a:graphic>
+          </wp:inline>
+        </w:drawing>
+      </w:r>
+    </w:p>
+    <w:p>
+      <w:pPr>
+        <w:bidi/>
+        <w:rPr>
+          <w:rFonts w:hint="cs"/>
+          <w:lang w:val="en-GB"/>
+        </w:rPr>
+      </w:pPr>
+    </w:p>
+    <w:p>
+      <w:pPr>
+        <w:bidi/>
+        <w:rPr>
+          <w:rtl/>
+          <w:lang w:val="en-GB"/>
+        </w:rPr>
+      </w:pPr>
+      <w:r>
+        <w:rPr>
+          <w:rFonts w:hint="cs"/>
+          <w:rtl/>
+          <w:lang w:val="en-GB"/>
+        </w:rPr>
+        <w:t xml:space="preserve">תחת </w:t>
+      </w:r>
+      <w:r>
+        <w:rPr>
+          <w:lang w:val="en-GB"/>
+        </w:rPr>
+        <w:t>branches</w:t>
+      </w:r>
+      <w:r>
+        <w:rPr>
+          <w:rFonts w:hint="cs"/>
+          <w:rtl/>
+          <w:lang w:val="en-GB"/>
+        </w:rPr>
+        <w:t xml:space="preserve"> אני יוצר </w:t>
+      </w:r>
+      <w:r>
+        <w:rPr>
+          <w:lang w:val="en-GB"/>
+        </w:rPr>
+        <w:t>ruleset</w:t>
+      </w:r>
+      <w:r>
+        <w:rPr>
+          <w:rFonts w:hint="cs"/>
+          <w:rtl/>
+          <w:lang w:val="en-GB"/>
+        </w:rPr>
+        <w:t xml:space="preserve"> חדש על מנת לבקש </w:t>
+      </w:r>
+      <w:r>
+        <w:rPr>
+          <w:lang w:val="en-GB"/>
+        </w:rPr>
+        <w:t>pull request</w:t>
+      </w:r>
+      <w:r>
+        <w:rPr>
+          <w:rFonts w:hint="cs"/>
+          <w:rtl/>
+          <w:lang w:val="en-GB"/>
+        </w:rPr>
+        <w:t xml:space="preserve"> ו</w:t>
+      </w:r>
+      <w:r>
+        <w:rPr>
+          <w:rFonts w:hint="cs"/>
+          <w:rtl/>
+          <w:lang w:val="en-GB"/>
+        </w:rPr>
+        <w:t xml:space="preserve">לקבל לפחות 2 אישורים לפני </w:t>
+      </w:r>
+      <w:r>
+        <w:rPr>
+          <w:lang w:val="en-GB"/>
+        </w:rPr>
+        <w:t xml:space="preserve">merging </w:t>
+      </w:r>
+      <w:r>
+        <w:rPr>
+          <w:rFonts w:hint="cs"/>
+          <w:rtl/>
+          <w:lang w:val="en-GB"/>
+        </w:rPr>
+        <w:t xml:space="preserve"> ל </w:t>
+      </w:r>
+      <w:r>
+        <w:rPr>
+          <w:lang w:val="en-GB"/>
+        </w:rPr>
+        <w:t>main branch</w:t>
+      </w:r>
+      <w:r>
+        <w:rPr>
+          <w:rFonts w:hint="cs"/>
+          <w:rtl/>
+          <w:lang w:val="en-GB"/>
+        </w:rPr>
+        <w:t xml:space="preserve">. </w:t>
+      </w:r>
+    </w:p>
+    <w:p>
+      <w:pPr>
+        <w:bidi/>
+        <w:rPr>
+          <w:rFonts w:hint="cs"/>
+          <w:rtl/>
+          <w:lang w:val="en-GB"/>
+        </w:rPr>
+      </w:pPr>
+      <w:r>
+        <w:rPr>
+          <w:rFonts w:cs="Arial"/>
+          <w:rtl/>
+          <w:lang w:val="en-GB"/>
+        </w:rPr>
+        <w:drawing>
+          <wp:inline distT="0" distB="0" distL="0" distR="0" wp14:anchorId="3CF475D4" wp14:editId="638B7EFC">
+            <wp:extent cx="5731510" cy="1066800"/>
+            <wp:effectExtent l="0" t="0" r="2540" b="0"/>
+            <wp:docPr id="1539931526" name="Picture 1"/>
+            <wp:cNvGraphicFramePr>
+              <a:graphicFrameLocks xmlns:a="http://schemas.openxmlformats.org/drawingml/2006/main" noChangeAspect="1"/>
+            </wp:cNvGraphicFramePr>
+            <a:graphic xmlns:a="http://schemas.openxmlformats.org/drawingml/2006/main">
+              <a:graphicData uri="http://schemas.openxmlformats.org/drawingml/2006/picture">
+                <pic:pic xmlns:pic="http://schemas.openxmlformats.org/drawingml/2006/picture">
+                  <pic:nvPicPr>
+                    <pic:cNvPr id="1539931526" name=""/>
+                    <pic:cNvPicPr/>
+                  </pic:nvPicPr>
+                  <pic:blipFill>
+                    <a:blip r:embed="rId24"/>
+                    <a:stretch>
+                      <a:fillRect/>
+                    </a:stretch>
+                  </pic:blipFill>
+                  <pic:spPr>
+                    <a:xfrm>
+                      <a:off x="0" y="0"/>
+                      <a:ext cx="5731510" cy="1066800"/>
+                    </a:xfrm>
+                    <a:prstGeom prst="rect">
+                      <a:avLst/>
+                    </a:prstGeom>
+                  </pic:spPr>
+                </pic:pic>
+              </a:graphicData>
+            </a:graphic>
+          </wp:inline>
+        </w:drawing>
+      </w:r>
+    </w:p>
+    <w:p>
+      <w:pPr>
+        <w:bidi/>
+        <w:rPr>
+          <w:b/>
+          <w:bCs/>
+          <w:rtl/>
+          <w:lang w:val="en-GB"/>
+        </w:rPr>
+      </w:pPr>
+      <w:r>
+        <w:rPr>
+          <w:rFonts w:hint="cs"/>
+          <w:rtl/>
+          <w:lang w:val="en-GB"/>
+        </w:rPr>
+        <w:t xml:space="preserve">כעת, תחת </w:t>
+      </w:r>
+      <w:r>
+        <w:rPr>
+          <w:lang w:val="en-GB"/>
+        </w:rPr>
+        <w:t xml:space="preserve">security </w:t>
+      </w:r>
+      <w:r>
+        <w:rPr>
+          <w:rFonts w:hint="cs"/>
+          <w:rtl/>
+          <w:lang w:val="en-GB"/>
+        </w:rPr>
+        <w:t xml:space="preserve"> נאפשר את </w:t>
+      </w:r>
+      <w:r>
+        <w:rPr>
+          <w:b/>
+          <w:bCs/>
+        </w:rPr>
+        <w:t>Dependabo</w:t>
+      </w:r>
+      <w:r>
+        <w:rPr>
+          <w:b/>
+          <w:bCs/>
+          <w:lang w:val="en-GB"/>
+        </w:rPr>
+        <w:t>t</w:t>
+      </w:r>
+      <w:r>
+        <w:rPr>
+          <w:rFonts w:hint="cs"/>
+          <w:b/>
+          <w:bCs/>
+          <w:rtl/>
+          <w:lang w:val="en-GB"/>
+        </w:rPr>
+        <w:t>:</w:t>
+      </w:r>
+    </w:p>
+    <w:p>
+      <w:pPr>
+        <w:bidi/>
+        <w:rPr>
+          <w:rFonts w:hint="cs"/>
+          <w:b/>
+          <w:bCs/>
+          <w:rtl/>
+          <w:lang w:val="en-GB"/>
+        </w:rPr>
+      </w:pPr>
+      <w:r>
+        <w:rPr>
+          <w:rFonts w:cs="Arial"/>
+          <w:b/>
+          <w:bCs/>
+          <w:rtl/>
+          <w:lang w:val="en-GB"/>
+        </w:rPr>
+        <w:lastRenderedPageBreak/>
+        <w:drawing>
+          <wp:inline distT="0" distB="0" distL="0" distR="0" wp14:anchorId="4DCB9929" wp14:editId="15E6E791">
+            <wp:extent cx="5731510" cy="2407920"/>
+            <wp:effectExtent l="0" t="0" r="2540" b="0"/>
+            <wp:docPr id="700907703" name="Picture 1"/>
+            <wp:cNvGraphicFramePr>
+              <a:graphicFrameLocks xmlns:a="http://schemas.openxmlformats.org/drawingml/2006/main" noChangeAspect="1"/>
+            </wp:cNvGraphicFramePr>
+            <a:graphic xmlns:a="http://schemas.openxmlformats.org/drawingml/2006/main">
+              <a:graphicData uri="http://schemas.openxmlformats.org/drawingml/2006/picture">
+                <pic:pic xmlns:pic="http://schemas.openxmlformats.org/drawingml/2006/picture">
+                  <pic:nvPicPr>
+                    <pic:cNvPr id="700907703" name=""/>
+                    <pic:cNvPicPr/>
+                  </pic:nvPicPr>
+                  <pic:blipFill>
+                    <a:blip r:embed="rId25"/>
+                    <a:stretch>
+                      <a:fillRect/>
+                    </a:stretch>
+                  </pic:blipFill>
+                  <pic:spPr>
+                    <a:xfrm>
+                      <a:off x="0" y="0"/>
+                      <a:ext cx="5731510" cy="2407920"/>
+                    </a:xfrm>
+                    <a:prstGeom prst="rect">
+                      <a:avLst/>
+                    </a:prstGeom>
+                  </pic:spPr>
+                </pic:pic>
+              </a:graphicData>
+            </a:graphic>
+          </wp:inline>
+        </w:drawing>
+      </w:r>
+    </w:p>
+    <w:p>
+      <w:pPr>
+        <w:bidi/>
+        <w:rPr>
+          <w:rtl/>
+        </w:rPr>
+      </w:pPr>
+      <w:r>
+        <w:rPr>
+          <w:rtl/>
+          <w:lang w:val="en-GB"/>
+        </w:rPr>
+        <w:t>הוא סורק באופן אוטומטי את התלויות שלך ויוצר בקשות משיכה</w:t>
+      </w:r>
+      <w:r>
+        <w:t xml:space="preserve"> (pull requests) </w:t>
+      </w:r>
+      <w:r>
+        <w:rPr>
+          <w:rtl/>
+          <w:lang w:val="en-GB"/>
+        </w:rPr>
+        <w:t>כאשר מתגלה גרסה פגיעה או מיושנת, ובכך שומר על הפרויקט מאובטח ומעודכן ללא צורך במאמץ ידני</w:t>
+      </w:r>
+      <w:r>
+        <w:t>.</w:t>
+      </w:r>
+    </w:p>
+    <w:p>
+      <w:pPr>
+        <w:bidi/>
+        <w:rPr>
+          <w:rFonts w:hint="cs"/>
+          <w:rtl/>
         </w:rPr>
       </w:pPr>
     </w:p>
@@ -3308,6 +3774,184 @@
     </w:lvl>
   </w:abstractNum>
   <w:abstractNum w:abstractNumId="4" w15:restartNumberingAfterBreak="0">
+    <w:nsid w:val="506B6E85"/>
+    <w:multiLevelType w:val="hybridMultilevel"/>
+    <w:tmpl w:val="F976B8B4"/>
+    <w:lvl w:ilvl="0" w:tplc="7C60FFC0">
+      <w:start w:val="3"/>
+      <w:numFmt w:val="decimal"/>
+      <w:lvlText w:val="%1"/>
+      <w:lvlJc w:val="left"/>
+      <w:pPr>
+        <w:ind w:left="720" w:hanging="360"/>
+      </w:pPr>
+      <w:rPr>
+        <w:rFonts w:hint="default"/>
+      </w:rPr>
+    </w:lvl>
+    <w:lvl w:ilvl="1" w:tplc="10000019" w:tentative="1">
+      <w:start w:val="1"/>
+      <w:numFmt w:val="lowerLetter"/>
+      <w:lvlText w:val="%2."/>
+      <w:lvlJc w:val="left"/>
+      <w:pPr>
+        <w:ind w:left="1440" w:hanging="360"/>
+      </w:pPr>
+    </w:lvl>
+    <w:lvl w:ilvl="2" w:tplc="1000001B" w:tentative="1">
+      <w:start w:val="1"/>
+      <w:numFmt w:val="lowerRoman"/>
+      <w:lvlText w:val="%3."/>
+      <w:lvlJc w:val="right"/>
+      <w:pPr>
+        <w:ind w:left="2160" w:hanging="180"/>
+      </w:pPr>
+    </w:lvl>
+    <w:lvl w:ilvl="3" w:tplc="1000000F" w:tentative="1">
+      <w:start w:val="1"/>
+      <w:numFmt w:val="decimal"/>
+      <w:lvlText w:val="%4."/>
+      <w:lvlJc w:val="left"/>
+      <w:pPr>
+        <w:ind w:left="2880" w:hanging="360"/>
+      </w:pPr>
+    </w:lvl>
+    <w:lvl w:ilvl="4" w:tplc="10000019" w:tentative="1">
+      <w:start w:val="1"/>
+      <w:numFmt w:val="lowerLetter"/>
+      <w:lvlText w:val="%5."/>
+      <w:lvlJc w:val="left"/>
+      <w:pPr>
+        <w:ind w:left="3600" w:hanging="360"/>
+      </w:pPr>
+    </w:lvl>
+    <w:lvl w:ilvl="5" w:tplc="1000001B" w:tentative="1">
+      <w:start w:val="1"/>
+      <w:numFmt w:val="lowerRoman"/>
+      <w:lvlText w:val="%6."/>
+      <w:lvlJc w:val="right"/>
+      <w:pPr>
+        <w:ind w:left="4320" w:hanging="180"/>
+      </w:pPr>
+    </w:lvl>
+    <w:lvl w:ilvl="6" w:tplc="1000000F" w:tentative="1">
+      <w:start w:val="1"/>
+      <w:numFmt w:val="decimal"/>
+      <w:lvlText w:val="%7."/>
+      <w:lvlJc w:val="left"/>
+      <w:pPr>
+        <w:ind w:left="5040" w:hanging="360"/>
+      </w:pPr>
+    </w:lvl>
+    <w:lvl w:ilvl="7" w:tplc="10000019" w:tentative="1">
+      <w:start w:val="1"/>
+      <w:numFmt w:val="lowerLetter"/>
+      <w:lvlText w:val="%8."/>
+      <w:lvlJc w:val="left"/>
+      <w:pPr>
+        <w:ind w:left="5760" w:hanging="360"/>
+      </w:pPr>
+    </w:lvl>
+    <w:lvl w:ilvl="8" w:tplc="1000001B" w:tentative="1">
+      <w:start w:val="1"/>
+      <w:numFmt w:val="lowerRoman"/>
+      <w:lvlText w:val="%9."/>
+      <w:lvlJc w:val="right"/>
+      <w:pPr>
+        <w:ind w:left="6480" w:hanging="180"/>
+      </w:pPr>
+    </w:lvl>
+  </w:abstractNum>
+  <w:abstractNum w:abstractNumId="5" w15:restartNumberingAfterBreak="0">
+    <w:nsid w:val="6CEB5094"/>
+    <w:multiLevelType w:val="hybridMultilevel"/>
+    <w:tmpl w:val="F72840BE"/>
+    <w:lvl w:ilvl="0" w:tplc="ECA0470A">
+      <w:start w:val="3"/>
+      <w:numFmt w:val="decimal"/>
+      <w:lvlText w:val="%1."/>
+      <w:lvlJc w:val="left"/>
+      <w:pPr>
+        <w:ind w:left="720" w:hanging="360"/>
+      </w:pPr>
+      <w:rPr>
+        <w:rFonts w:hint="default"/>
+      </w:rPr>
+    </w:lvl>
+    <w:lvl w:ilvl="1" w:tplc="10000019" w:tentative="1">
+      <w:start w:val="1"/>
+      <w:numFmt w:val="lowerLetter"/>
+      <w:lvlText w:val="%2."/>
+      <w:lvlJc w:val="left"/>
+      <w:pPr>
+        <w:ind w:left="1440" w:hanging="360"/>
+      </w:pPr>
+    </w:lvl>
+    <w:lvl w:ilvl="2" w:tplc="1000001B" w:tentative="1">
+      <w:start w:val="1"/>
+      <w:numFmt w:val="lowerRoman"/>
+      <w:lvlText w:val="%3."/>
+      <w:lvlJc w:val="right"/>
+      <w:pPr>
+        <w:ind w:left="2160" w:hanging="180"/>
+      </w:pPr>
+    </w:lvl>
+    <w:lvl w:ilvl="3" w:tplc="1000000F" w:tentative="1">
+      <w:start w:val="1"/>
+      <w:numFmt w:val="decimal"/>
+      <w:lvlText w:val="%4."/>
+      <w:lvlJc w:val="left"/>
+      <w:pPr>
+        <w:ind w:left="2880" w:hanging="360"/>
+      </w:pPr>
+    </w:lvl>
+    <w:lvl w:ilvl="4" w:tplc="10000019" w:tentative="1">
+      <w:start w:val="1"/>
+      <w:numFmt w:val="lowerLetter"/>
+      <w:lvlText w:val="%5."/>
+      <w:lvlJc w:val="left"/>
+      <w:pPr>
+        <w:ind w:left="3600" w:hanging="360"/>
+      </w:pPr>
+    </w:lvl>
+    <w:lvl w:ilvl="5" w:tplc="1000001B" w:tentative="1">
+      <w:start w:val="1"/>
+      <w:numFmt w:val="lowerRoman"/>
+      <w:lvlText w:val="%6."/>
+      <w:lvlJc w:val="right"/>
+      <w:pPr>
+        <w:ind w:left="4320" w:hanging="180"/>
+      </w:pPr>
+    </w:lvl>
+    <w:lvl w:ilvl="6" w:tplc="1000000F" w:tentative="1">
+      <w:start w:val="1"/>
+      <w:numFmt w:val="decimal"/>
+      <w:lvlText w:val="%7."/>
+      <w:lvlJc w:val="left"/>
+      <w:pPr>
+        <w:ind w:left="5040" w:hanging="360"/>
+      </w:pPr>
+    </w:lvl>
+    <w:lvl w:ilvl="7" w:tplc="10000019" w:tentative="1">
+      <w:start w:val="1"/>
+      <w:numFmt w:val="lowerLetter"/>
+      <w:lvlText w:val="%8."/>
+      <w:lvlJc w:val="left"/>
+      <w:pPr>
+        <w:ind w:left="5760" w:hanging="360"/>
+      </w:pPr>
+    </w:lvl>
+    <w:lvl w:ilvl="8" w:tplc="1000001B" w:tentative="1">
+      <w:start w:val="1"/>
+      <w:numFmt w:val="lowerRoman"/>
+      <w:lvlText w:val="%9."/>
+      <w:lvlJc w:val="right"/>
+      <w:pPr>
+        <w:ind w:left="6480" w:hanging="180"/>
+      </w:pPr>
+    </w:lvl>
+  </w:abstractNum>
+  <w:abstractNum w:abstractNumId="6" w15:restartNumberingAfterBreak="0">
     <w:nsid w:val="6CF002D3"/>
     <w:multiLevelType w:val="hybridMultilevel"/>
     <w:tmpl w:val="3606CD2C"/>
@@ -3397,7 +4041,7 @@
     </w:lvl>
   </w:abstractNum>
   <w:num w:numId="1" w16cid:durableId="1052651146">
-    <w:abstractNumId w:val="4"/>
+    <w:abstractNumId w:val="6"/>
   </w:num>
   <w:num w:numId="2" w16cid:durableId="2067100336">
     <w:abstractNumId w:val="2"/>
@@ -3410,6 +4054,12 @@
   </w:num>
   <w:num w:numId="5" w16cid:durableId="1004167669">
     <w:abstractNumId w:val="0"/>
+  </w:num>
+  <w:num w:numId="6" w16cid:durableId="641664111">
+    <w:abstractNumId w:val="4"/>
+  </w:num>
+  <w:num w:numId="7" w16cid:durableId="1562903327">
+    <w:abstractNumId w:val="5"/>
   </w:num>
 </w:numbering>
 </file>
@@ -4028,7 +4678,6 @@
   <w:style w:type="character" w:default="1" w:styleId="DefaultParagraphFont">
     <w:name w:val="Default Paragraph Font"/>
     <w:uiPriority w:val="1"/>
-    <w:semiHidden/>
     <w:unhideWhenUsed/>
   </w:style>
   <w:style w:type="table" w:default="1" w:styleId="TableNormal">
@@ -4463,6 +5112,16 @@
       <w:outlineLvl w:val="9"/>
     </w:pPr>
   </w:style>
+  <w:style w:type="paragraph" w:styleId="Revision">
+    <w:name w:val="Revision"/>
+    <w:hidden/>
+    <w:uiPriority w:val="99"/>
+    <w:semiHidden/>
+    <w:rsid w:val="00A925CA"/>
+    <w:pPr>
+      <w:spacing w:after="0" w:line="240" w:lineRule="auto"/>
+    </w:pPr>
+  </w:style>
 </w:styles>
 </file>
 
@@ -4759,4 +5418,16 @@
     </a:ext>
   </a:extLst>
 </a:theme>
+</file>
+
+<file path=customXml/item1.xml><?xml version="1.0" encoding="utf-8"?>
+<b:Sources xmlns:b="http://schemas.openxmlformats.org/officeDocument/2006/bibliography" xmlns="http://schemas.openxmlformats.org/officeDocument/2006/bibliography" SelectedStyle="\APASixthEditionOfficeOnline.xsl" StyleName="APA" Version="6"/>
+</file>
+
+<file path=customXml/itemProps1.xml><?xml version="1.0" encoding="utf-8"?>
+<ds:datastoreItem xmlns:ds="http://schemas.openxmlformats.org/officeDocument/2006/customXml" ds:itemID="{22C81A18-3B62-4B38-8ECD-1374E06E3359}">
+  <ds:schemaRefs>
+    <ds:schemaRef ds:uri="http://schemas.openxmlformats.org/officeDocument/2006/bibliography"/>
+  </ds:schemaRefs>
+</ds:datastoreItem>
 </file>
</xml_diff>

<commit_message>
doing task 4 - Ansible
</commit_message>
<xml_diff>
--- a/final_task_answers.docx
+++ b/final_task_answers.docx
@@ -3057,6 +3057,7 @@
       <w:r>
         <w:rPr>
           <w:rFonts w:cs="Arial"/>
+          <w:noProof/>
           <w:rtl/>
           <w:lang w:val="en-GB"/>
         </w:rPr>
@@ -3101,7 +3102,6 @@
       <w:pPr>
         <w:bidi/>
         <w:rPr>
-          <w:rFonts w:hint="cs"/>
           <w:lang w:val="en-GB"/>
         </w:rPr>
       </w:pPr>
@@ -3205,7 +3205,6 @@
       <w:pPr>
         <w:bidi/>
         <w:rPr>
-          <w:rFonts w:hint="cs"/>
           <w:rtl/>
           <w:lang w:val="en-GB"/>
         </w:rPr>
@@ -3213,6 +3212,7 @@
       <w:r>
         <w:rPr>
           <w:rFonts w:cs="Arial"/>
+          <w:noProof/>
           <w:rtl/>
           <w:lang w:val="en-GB"/>
         </w:rPr>
@@ -3315,7 +3315,6 @@
       <w:pPr>
         <w:bidi/>
         <w:rPr>
-          <w:rFonts w:hint="cs"/>
           <w:b/>
           <w:bCs/>
           <w:rtl/>
@@ -3327,6 +3326,7 @@
           <w:rFonts w:cs="Arial"/>
           <w:b/>
           <w:bCs/>
+          <w:noProof/>
           <w:rtl/>
           <w:lang w:val="en-GB"/>
         </w:rPr>
@@ -3398,9 +3398,909 @@
     </w:p>
     <w:p>
       <w:pPr>
-        <w:bidi/>
-        <w:rPr>
-          <w:rFonts w:hint="cs"/>
+        <w:pStyle w:val="ListParagraph"/>
+        <w:numPr>
+          <w:ilvl w:val="0"/>
+          <w:numId w:val="8"/>
+        </w:numPr>
+        <w:bidi/>
+      </w:pPr>
+      <w:r>
+        <w:rPr>
+          <w:rFonts w:hint="cs"/>
+          <w:rtl/>
+        </w:rPr>
+        <w:t>למה אנחנו צריכים אותו?</w:t>
+      </w:r>
+    </w:p>
+    <w:p>
+      <w:pPr>
+        <w:pStyle w:val="ListParagraph"/>
+        <w:bidi/>
+        <w:rPr>
+          <w:rtl/>
+        </w:rPr>
+      </w:pPr>
+    </w:p>
+    <w:p>
+      <w:pPr>
+        <w:pStyle w:val="ListParagraph"/>
+        <w:numPr>
+          <w:ilvl w:val="0"/>
+          <w:numId w:val="9"/>
+        </w:numPr>
+        <w:bidi/>
+      </w:pPr>
+      <w:r>
+        <w:rPr>
+          <w:rtl/>
+        </w:rPr>
+        <w:t xml:space="preserve">בפרויקטים מודרניים יש המון תלויות </w:t>
+      </w:r>
+      <w:r>
+        <w:t xml:space="preserve">(dependencies) — </w:t>
+      </w:r>
+      <w:r>
+        <w:rPr>
+          <w:rtl/>
+        </w:rPr>
+        <w:t>ספריות קוד פתוח, פריימוורקים, כלים</w:t>
+      </w:r>
+      <w:r>
+        <w:t>.</w:t>
+      </w:r>
+    </w:p>
+    <w:p>
+      <w:pPr>
+        <w:pStyle w:val="ListParagraph"/>
+        <w:numPr>
+          <w:ilvl w:val="0"/>
+          <w:numId w:val="9"/>
+        </w:numPr>
+        <w:bidi/>
+      </w:pPr>
+      <w:r>
+        <w:rPr>
+          <w:rtl/>
+        </w:rPr>
+        <w:t xml:space="preserve">לעיתים קרובות, ספריות אלו מתעדכנות: מתקנים בהן </w:t>
+      </w:r>
+      <w:r>
+        <w:rPr>
+          <w:rFonts w:hint="cs"/>
+          <w:rtl/>
+        </w:rPr>
+        <w:t>פרצות</w:t>
+      </w:r>
+      <w:r>
+        <w:rPr>
+          <w:rtl/>
+        </w:rPr>
+        <w:t xml:space="preserve"> אבטחה</w:t>
+      </w:r>
+      <w:r>
+        <w:t xml:space="preserve">, </w:t>
+      </w:r>
+      <w:r>
+        <w:rPr>
+          <w:rtl/>
+        </w:rPr>
+        <w:t>באגים, או מוסיפים שיפורים</w:t>
+      </w:r>
+      <w:r>
+        <w:t>.</w:t>
+      </w:r>
+    </w:p>
+    <w:p>
+      <w:pPr>
+        <w:pStyle w:val="ListParagraph"/>
+        <w:numPr>
+          <w:ilvl w:val="0"/>
+          <w:numId w:val="9"/>
+        </w:numPr>
+        <w:bidi/>
+      </w:pPr>
+      <w:r>
+        <w:t xml:space="preserve"> </w:t>
+      </w:r>
+      <w:r>
+        <w:rPr>
+          <w:rtl/>
+        </w:rPr>
+        <w:t xml:space="preserve">אם אנחנו לא עוקבים אחרי העדכונים, הפרויקט שלנו עלול לכלול </w:t>
+      </w:r>
+      <w:r>
+        <w:rPr>
+          <w:rFonts w:hint="cs"/>
+          <w:rtl/>
+        </w:rPr>
+        <w:t>פרצות</w:t>
+      </w:r>
+      <w:r>
+        <w:rPr>
+          <w:rtl/>
+        </w:rPr>
+        <w:t xml:space="preserve"> או לעבוד עם קוד לא יציב</w:t>
+      </w:r>
+      <w:r>
+        <w:t>.</w:t>
+      </w:r>
+    </w:p>
+    <w:p>
+      <w:pPr>
+        <w:pStyle w:val="ListParagraph"/>
+        <w:numPr>
+          <w:ilvl w:val="0"/>
+          <w:numId w:val="9"/>
+        </w:numPr>
+        <w:bidi/>
+      </w:pPr>
+      <w:r>
+        <w:t xml:space="preserve">  Dependabot </w:t>
+      </w:r>
+      <w:r>
+        <w:rPr>
+          <w:rtl/>
+        </w:rPr>
+        <w:t>חוסך לנו את העבודה הידנית של לעקוב אחרי עדכונים. הוא בודק את ה</w:t>
+      </w:r>
+      <w:r>
+        <w:t xml:space="preserve">-repository </w:t>
+      </w:r>
+      <w:r>
+        <w:rPr>
+          <w:rtl/>
+        </w:rPr>
+        <w:t>שלנו באופן קבוע ומעדכן אותנו</w:t>
+      </w:r>
+      <w:r>
+        <w:t>.</w:t>
+      </w:r>
+    </w:p>
+    <w:p>
+      <w:pPr>
+        <w:pStyle w:val="ListParagraph"/>
+        <w:numPr>
+          <w:ilvl w:val="0"/>
+          <w:numId w:val="8"/>
+        </w:numPr>
+        <w:bidi/>
+      </w:pPr>
+      <w:r>
+        <w:rPr>
+          <w:rFonts w:hint="cs"/>
+          <w:rtl/>
+        </w:rPr>
+        <w:t>מתי משתמשים בו?</w:t>
+      </w:r>
+    </w:p>
+    <w:p>
+      <w:pPr>
+        <w:pStyle w:val="ListParagraph"/>
+        <w:numPr>
+          <w:ilvl w:val="0"/>
+          <w:numId w:val="9"/>
+        </w:numPr>
+        <w:bidi/>
+      </w:pPr>
+      <w:r>
+        <w:rPr>
+          <w:rFonts w:hint="cs"/>
+          <w:rtl/>
+        </w:rPr>
+        <w:t>בפרויקטי</w:t>
+      </w:r>
+      <w:r>
+        <w:rPr>
+          <w:rFonts w:hint="eastAsia"/>
+          <w:rtl/>
+        </w:rPr>
+        <w:t>ם</w:t>
+      </w:r>
+      <w:r>
+        <w:rPr>
+          <w:rtl/>
+        </w:rPr>
+        <w:t xml:space="preserve"> תוכנה שמכילים קבצי ניהול תלות</w:t>
+      </w:r>
+      <w:r>
+        <w:rPr>
+          <w:rFonts w:hint="cs"/>
+          <w:rtl/>
+        </w:rPr>
+        <w:t>.</w:t>
+      </w:r>
+    </w:p>
+    <w:p>
+      <w:pPr>
+        <w:pStyle w:val="ListParagraph"/>
+        <w:numPr>
+          <w:ilvl w:val="0"/>
+          <w:numId w:val="9"/>
+        </w:numPr>
+        <w:bidi/>
+      </w:pPr>
+      <w:r>
+        <w:rPr>
+          <w:rtl/>
+        </w:rPr>
+        <w:t>כאשר אנחנו רוצים לשמור על עדכניות ואבטחה בלי צורך לבדוק הכל ידנית</w:t>
+      </w:r>
+      <w:r>
+        <w:t>.</w:t>
+      </w:r>
+    </w:p>
+    <w:p>
+      <w:pPr>
+        <w:pStyle w:val="ListParagraph"/>
+        <w:numPr>
+          <w:ilvl w:val="0"/>
+          <w:numId w:val="9"/>
+        </w:numPr>
+        <w:bidi/>
+      </w:pPr>
+      <w:r>
+        <w:rPr>
+          <w:rtl/>
+        </w:rPr>
+        <w:t>מתאים מאוד לפרויקטים ב</w:t>
+      </w:r>
+      <w:r>
+        <w:rPr>
+          <w:b/>
+          <w:bCs/>
+        </w:rPr>
+        <w:t>-</w:t>
+      </w:r>
+      <w:r>
+        <w:t xml:space="preserve">GitHub, </w:t>
+      </w:r>
+      <w:r>
+        <w:rPr>
+          <w:rtl/>
+        </w:rPr>
+        <w:t>שם הוא משולב מעולה</w:t>
+      </w:r>
+      <w:r>
+        <w:t>.</w:t>
+      </w:r>
+    </w:p>
+    <w:p>
+      <w:pPr>
+        <w:pStyle w:val="ListParagraph"/>
+        <w:numPr>
+          <w:ilvl w:val="0"/>
+          <w:numId w:val="8"/>
+        </w:numPr>
+        <w:bidi/>
+      </w:pPr>
+      <w:r>
+        <w:rPr>
+          <w:rtl/>
+        </w:rPr>
+        <w:t>למה כל כך חשוב להשתמש בו</w:t>
+      </w:r>
+      <w:r>
+        <w:rPr>
+          <w:rFonts w:hint="cs"/>
+          <w:rtl/>
+        </w:rPr>
+        <w:t>?</w:t>
+      </w:r>
+    </w:p>
+    <w:p>
+      <w:pPr>
+        <w:pStyle w:val="ListParagraph"/>
+        <w:numPr>
+          <w:ilvl w:val="0"/>
+          <w:numId w:val="9"/>
+        </w:numPr>
+        <w:bidi/>
+      </w:pPr>
+      <w:r>
+        <w:rPr>
+          <w:b/>
+          <w:bCs/>
+          <w:rtl/>
+        </w:rPr>
+        <w:t>אבטחה</w:t>
+      </w:r>
+      <w:r>
+        <w:rPr>
+          <w:rtl/>
+        </w:rPr>
+        <w:t xml:space="preserve"> </w:t>
+      </w:r>
+      <w:r>
+        <w:rPr>
+          <w:rFonts w:hint="cs"/>
+          <w:rtl/>
+        </w:rPr>
+        <w:t xml:space="preserve">- </w:t>
+      </w:r>
+      <w:r>
+        <w:rPr>
+          <w:rtl/>
+        </w:rPr>
+        <w:t xml:space="preserve">מזהה ספריות עם </w:t>
+      </w:r>
+      <w:proofErr w:type="spellStart"/>
+      <w:r>
+        <w:rPr>
+          <w:rtl/>
+        </w:rPr>
+        <w:t>פגיעויות</w:t>
+      </w:r>
+      <w:proofErr w:type="spellEnd"/>
+      <w:r>
+        <w:rPr>
+          <w:rtl/>
+        </w:rPr>
+        <w:t xml:space="preserve"> ומציע תיקונים אוטומטיים</w:t>
+      </w:r>
+      <w:r>
+        <w:rPr>
+          <w:rFonts w:hint="cs"/>
+          <w:rtl/>
+        </w:rPr>
+        <w:t>.</w:t>
+      </w:r>
+    </w:p>
+    <w:p>
+      <w:pPr>
+        <w:pStyle w:val="ListParagraph"/>
+        <w:numPr>
+          <w:ilvl w:val="0"/>
+          <w:numId w:val="9"/>
+        </w:numPr>
+        <w:bidi/>
+      </w:pPr>
+      <w:r>
+        <w:rPr>
+          <w:b/>
+          <w:bCs/>
+          <w:rtl/>
+        </w:rPr>
+        <w:t>תחזוקה</w:t>
+      </w:r>
+      <w:r>
+        <w:rPr>
+          <w:rtl/>
+        </w:rPr>
+        <w:t xml:space="preserve"> </w:t>
+      </w:r>
+      <w:r>
+        <w:rPr>
+          <w:rFonts w:hint="cs"/>
+          <w:rtl/>
+        </w:rPr>
+        <w:t xml:space="preserve">- </w:t>
+      </w:r>
+      <w:r>
+        <w:t xml:space="preserve"> </w:t>
+      </w:r>
+      <w:r>
+        <w:rPr>
+          <w:rtl/>
+        </w:rPr>
+        <w:t>שומר את הפרויקט מעודכן, מונע "ריקבון תוכנה</w:t>
+      </w:r>
+      <w:r>
+        <w:t>" (software rot)</w:t>
+      </w:r>
+    </w:p>
+    <w:p>
+      <w:pPr>
+        <w:pStyle w:val="ListParagraph"/>
+        <w:numPr>
+          <w:ilvl w:val="0"/>
+          <w:numId w:val="9"/>
+        </w:numPr>
+        <w:bidi/>
+      </w:pPr>
+      <w:r>
+        <w:rPr>
+          <w:b/>
+          <w:bCs/>
+          <w:rtl/>
+        </w:rPr>
+        <w:t>חיסכון בזמן</w:t>
+      </w:r>
+      <w:r>
+        <w:rPr>
+          <w:rtl/>
+        </w:rPr>
+        <w:t xml:space="preserve"> </w:t>
+      </w:r>
+      <w:r>
+        <w:rPr>
+          <w:rFonts w:hint="cs"/>
+          <w:rtl/>
+        </w:rPr>
+        <w:t xml:space="preserve">- </w:t>
+      </w:r>
+      <w:r>
+        <w:rPr>
+          <w:rtl/>
+        </w:rPr>
+        <w:t>לא צריך לבדוק ידנית אם יצאו עדכונים</w:t>
+      </w:r>
+    </w:p>
+    <w:p>
+      <w:pPr>
+        <w:pStyle w:val="ListParagraph"/>
+        <w:numPr>
+          <w:ilvl w:val="0"/>
+          <w:numId w:val="9"/>
+        </w:numPr>
+        <w:bidi/>
+      </w:pPr>
+      <w:r>
+        <w:rPr>
+          <w:b/>
+          <w:bCs/>
+          <w:rtl/>
+        </w:rPr>
+        <w:t>אוטומציה</w:t>
+      </w:r>
+      <w:r>
+        <w:rPr>
+          <w:rFonts w:hint="cs"/>
+          <w:b/>
+          <w:bCs/>
+          <w:rtl/>
+        </w:rPr>
+        <w:t xml:space="preserve"> -</w:t>
+      </w:r>
+      <w:r>
+        <w:rPr>
+          <w:rtl/>
+        </w:rPr>
+        <w:t xml:space="preserve"> </w:t>
+      </w:r>
+      <w:r>
+        <w:t xml:space="preserve"> </w:t>
+      </w:r>
+      <w:r>
+        <w:rPr>
+          <w:rtl/>
+        </w:rPr>
+        <w:t>פותח</w:t>
+      </w:r>
+      <w:r>
+        <w:t xml:space="preserve"> Pull Requests </w:t>
+      </w:r>
+      <w:r>
+        <w:rPr>
+          <w:rtl/>
+        </w:rPr>
+        <w:t xml:space="preserve">מוכנים עם </w:t>
+      </w:r>
+      <w:r>
+        <w:rPr>
+          <w:rFonts w:hint="cs"/>
+          <w:rtl/>
+        </w:rPr>
+        <w:t xml:space="preserve">עדכונים - </w:t>
+      </w:r>
+      <w:r>
+        <w:rPr>
+          <w:rtl/>
+        </w:rPr>
+        <w:t>נשאר רק לבדוק ולמזג</w:t>
+      </w:r>
+      <w:r>
+        <w:rPr>
+          <w:rFonts w:hint="cs"/>
+          <w:rtl/>
+        </w:rPr>
+        <w:t>.</w:t>
+      </w:r>
+    </w:p>
+    <w:p>
+      <w:pPr>
+        <w:bidi/>
+        <w:rPr>
+          <w:rtl/>
+        </w:rPr>
+      </w:pPr>
+    </w:p>
+    <w:p>
+      <w:pPr>
+        <w:bidi/>
+        <w:rPr>
+          <w:rtl/>
+        </w:rPr>
+      </w:pPr>
+    </w:p>
+    <w:p>
+      <w:pPr>
+        <w:bidi/>
+        <w:rPr>
+          <w:rtl/>
+        </w:rPr>
+      </w:pPr>
+    </w:p>
+    <w:p>
+      <w:pPr>
+        <w:bidi/>
+        <w:rPr>
+          <w:rtl/>
+        </w:rPr>
+      </w:pPr>
+    </w:p>
+    <w:p>
+      <w:pPr>
+        <w:bidi/>
+        <w:rPr>
+          <w:rtl/>
+        </w:rPr>
+      </w:pPr>
+    </w:p>
+    <w:p>
+      <w:pPr>
+        <w:pStyle w:val="Heading1"/>
+        <w:numPr>
+          <w:ilvl w:val="0"/>
+          <w:numId w:val="8"/>
+        </w:numPr>
+        <w:rPr>
+          <w:lang w:val="en-GB"/>
+        </w:rPr>
+      </w:pPr>
+      <w:r>
+        <w:rPr>
+          <w:lang w:val="en-GB"/>
+        </w:rPr>
+        <w:lastRenderedPageBreak/>
+        <w:t>Ansible</w:t>
+      </w:r>
+    </w:p>
+    <w:p>
+      <w:pPr>
+        <w:bidi/>
+        <w:rPr>
+          <w:rtl/>
+          <w:lang w:val="en-GB"/>
+        </w:rPr>
+      </w:pPr>
+      <w:r>
+        <w:rPr>
+          <w:rFonts w:hint="cs"/>
+          <w:rtl/>
+          <w:lang w:val="en-GB"/>
+        </w:rPr>
+        <w:t xml:space="preserve">במשימה זו התבקשנו לכתוב סקריפט בלינוקס אשר יעתיק את תוכן תיקיית </w:t>
+      </w:r>
+      <w:r>
+        <w:rPr>
+          <w:lang w:val="en-GB"/>
+        </w:rPr>
+        <w:t>personal</w:t>
+      </w:r>
+      <w:r>
+        <w:rPr>
+          <w:rFonts w:hint="cs"/>
+          <w:rtl/>
+          <w:lang w:val="en-GB"/>
+        </w:rPr>
+        <w:t xml:space="preserve"> לתיקיית גיבוי ששמה </w:t>
+      </w:r>
+      <w:r>
+        <w:rPr>
+          <w:lang w:val="en-GB"/>
+        </w:rPr>
+        <w:t>backup_archive&lt;date&gt;</w:t>
+      </w:r>
+      <w:r>
+        <w:rPr>
+          <w:rFonts w:hint="cs"/>
+          <w:rtl/>
+          <w:lang w:val="en-GB"/>
+        </w:rPr>
+        <w:t xml:space="preserve"> כלומר השם של התיקייה יכיל גם את חותמת הזמן הנוכחית.</w:t>
+      </w:r>
+    </w:p>
+    <w:p>
+      <w:pPr>
+        <w:bidi/>
+        <w:rPr>
+          <w:b/>
+          <w:bCs/>
+          <w:color w:val="124F1A" w:themeColor="accent3" w:themeShade="BF"/>
+          <w:rtl/>
+          <w:lang w:val="en-GB"/>
+        </w:rPr>
+      </w:pPr>
+      <w:r>
+        <w:rPr>
+          <w:rFonts w:hint="cs"/>
+          <w:b/>
+          <w:bCs/>
+          <w:color w:val="124F1A" w:themeColor="accent3" w:themeShade="BF"/>
+          <w:rtl/>
+          <w:lang w:val="en-GB"/>
+        </w:rPr>
+        <w:t>קובץ הקוד מצורף לגיט.</w:t>
+      </w:r>
+    </w:p>
+    <w:p>
+      <w:pPr>
+        <w:bidi/>
+        <w:rPr>
+          <w:rtl/>
+          <w:lang w:val="en-GB"/>
+        </w:rPr>
+      </w:pPr>
+      <w:r>
+        <w:rPr>
+          <w:rFonts w:hint="cs"/>
+          <w:rtl/>
+          <w:lang w:val="en-GB"/>
+        </w:rPr>
+        <w:t>צילומי מסך:</w:t>
+      </w:r>
+    </w:p>
+    <w:p>
+      <w:pPr>
+        <w:bidi/>
+        <w:rPr>
+          <w:rtl/>
+          <w:lang w:val="en-GB"/>
+        </w:rPr>
+      </w:pPr>
+      <w:r>
+        <w:rPr>
+          <w:rFonts w:hint="cs"/>
+          <w:rtl/>
+          <w:lang w:val="en-GB"/>
+        </w:rPr>
+        <w:t>תוכן התיקייה אותו אני רוצה לגבות:</w:t>
+      </w:r>
+    </w:p>
+    <w:p>
+      <w:pPr>
+        <w:bidi/>
+        <w:rPr>
+          <w:rtl/>
+          <w:lang w:val="en-GB"/>
+        </w:rPr>
+      </w:pPr>
+      <w:r>
+        <w:rPr>
+          <w:rFonts w:ascii="Arial" w:hAnsi="Arial" w:cs="Arial"/>
+          <w:noProof/>
+          <w:color w:val="000000"/>
+          <w:bdr w:val="none" w:sz="0" w:space="0" w:color="auto" w:frame="1"/>
+        </w:rPr>
+        <w:drawing>
+          <wp:inline distT="0" distB="0" distL="0" distR="0" wp14:anchorId="7BA159CB" wp14:editId="3B0709C7">
+            <wp:extent cx="2552700" cy="943610"/>
+            <wp:effectExtent l="0" t="0" r="0" b="8890"/>
+            <wp:docPr id="349743380" name="Picture 1"/>
+            <wp:cNvGraphicFramePr>
+              <a:graphicFrameLocks xmlns:a="http://schemas.openxmlformats.org/drawingml/2006/main" noChangeAspect="1"/>
+            </wp:cNvGraphicFramePr>
+            <a:graphic xmlns:a="http://schemas.openxmlformats.org/drawingml/2006/main">
+              <a:graphicData uri="http://schemas.openxmlformats.org/drawingml/2006/picture">
+                <pic:pic xmlns:pic="http://schemas.openxmlformats.org/drawingml/2006/picture">
+                  <pic:nvPicPr>
+                    <pic:cNvPr id="0" name="Picture 43"/>
+                    <pic:cNvPicPr>
+                      <a:picLocks noChangeAspect="1" noChangeArrowheads="1"/>
+                    </pic:cNvPicPr>
+                  </pic:nvPicPr>
+                  <pic:blipFill>
+                    <a:blip r:embed="rId26">
+                      <a:extLst>
+                        <a:ext uri="{28A0092B-C50C-407E-A947-70E740481C1C}">
+                          <a14:useLocalDpi xmlns:a14="http://schemas.microsoft.com/office/drawing/2010/main" val="0"/>
+                        </a:ext>
+                      </a:extLst>
+                    </a:blip>
+                    <a:srcRect/>
+                    <a:stretch>
+                      <a:fillRect/>
+                    </a:stretch>
+                  </pic:blipFill>
+                  <pic:spPr bwMode="auto">
+                    <a:xfrm>
+                      <a:off x="0" y="0"/>
+                      <a:ext cx="2552700" cy="943610"/>
+                    </a:xfrm>
+                    <a:prstGeom prst="rect">
+                      <a:avLst/>
+                    </a:prstGeom>
+                    <a:noFill/>
+                    <a:ln>
+                      <a:noFill/>
+                    </a:ln>
+                  </pic:spPr>
+                </pic:pic>
+              </a:graphicData>
+            </a:graphic>
+          </wp:inline>
+        </w:drawing>
+      </w:r>
+    </w:p>
+    <w:p>
+      <w:pPr>
+        <w:bidi/>
+        <w:rPr>
+          <w:rtl/>
+          <w:lang w:val="en-GB"/>
+        </w:rPr>
+      </w:pPr>
+      <w:r>
+        <w:rPr>
+          <w:rFonts w:hint="cs"/>
+          <w:rtl/>
+          <w:lang w:val="en-GB"/>
+        </w:rPr>
+        <w:t>הרצת הסקריפט:</w:t>
+      </w:r>
+    </w:p>
+    <w:p>
+      <w:pPr>
+        <w:bidi/>
+        <w:rPr>
+          <w:rtl/>
+          <w:lang w:val="en-GB"/>
+        </w:rPr>
+      </w:pPr>
+      <w:r>
+        <w:rPr>
+          <w:rFonts w:ascii="Arial" w:hAnsi="Arial" w:cs="Arial"/>
+          <w:noProof/>
+          <w:color w:val="000000"/>
+          <w:bdr w:val="none" w:sz="0" w:space="0" w:color="auto" w:frame="1"/>
+        </w:rPr>
+        <w:drawing>
+          <wp:inline distT="0" distB="0" distL="0" distR="0" wp14:anchorId="3B187ADE" wp14:editId="1F76A8BF">
+            <wp:extent cx="4726083" cy="692209"/>
+            <wp:effectExtent l="0" t="0" r="0" b="0"/>
+            <wp:docPr id="1589461031" name="Picture 2" descr="A computer screen with white text&#10;&#10;AI-generated content may be incorrect."/>
+            <wp:cNvGraphicFramePr>
+              <a:graphicFrameLocks xmlns:a="http://schemas.openxmlformats.org/drawingml/2006/main" noChangeAspect="1"/>
+            </wp:cNvGraphicFramePr>
+            <a:graphic xmlns:a="http://schemas.openxmlformats.org/drawingml/2006/main">
+              <a:graphicData uri="http://schemas.openxmlformats.org/drawingml/2006/picture">
+                <pic:pic xmlns:pic="http://schemas.openxmlformats.org/drawingml/2006/picture">
+                  <pic:nvPicPr>
+                    <pic:cNvPr id="1589461031" name="Picture 2" descr="A computer screen with white text&#10;&#10;AI-generated content may be incorrect."/>
+                    <pic:cNvPicPr>
+                      <a:picLocks noChangeAspect="1" noChangeArrowheads="1"/>
+                    </pic:cNvPicPr>
+                  </pic:nvPicPr>
+                  <pic:blipFill>
+                    <a:blip r:embed="rId27">
+                      <a:extLst>
+                        <a:ext uri="{28A0092B-C50C-407E-A947-70E740481C1C}">
+                          <a14:useLocalDpi xmlns:a14="http://schemas.microsoft.com/office/drawing/2010/main" val="0"/>
+                        </a:ext>
+                      </a:extLst>
+                    </a:blip>
+                    <a:srcRect/>
+                    <a:stretch>
+                      <a:fillRect/>
+                    </a:stretch>
+                  </pic:blipFill>
+                  <pic:spPr bwMode="auto">
+                    <a:xfrm>
+                      <a:off x="0" y="0"/>
+                      <a:ext cx="4736865" cy="693788"/>
+                    </a:xfrm>
+                    <a:prstGeom prst="rect">
+                      <a:avLst/>
+                    </a:prstGeom>
+                    <a:noFill/>
+                    <a:ln>
+                      <a:noFill/>
+                    </a:ln>
+                  </pic:spPr>
+                </pic:pic>
+              </a:graphicData>
+            </a:graphic>
+          </wp:inline>
+        </w:drawing>
+      </w:r>
+    </w:p>
+    <w:p>
+      <w:pPr>
+        <w:bidi/>
+        <w:rPr>
+          <w:rtl/>
+          <w:lang w:val="en-GB"/>
+        </w:rPr>
+      </w:pPr>
+      <w:r>
+        <w:rPr>
+          <w:rFonts w:hint="cs"/>
+          <w:rtl/>
+          <w:lang w:val="en-GB"/>
+        </w:rPr>
+        <w:t>בדיקה שזה אכן גובה:</w:t>
+      </w:r>
+    </w:p>
+    <w:p>
+      <w:pPr>
+        <w:bidi/>
+        <w:rPr>
+          <w:rFonts w:hint="cs"/>
+          <w:rtl/>
+          <w:lang w:val="en-GB"/>
+        </w:rPr>
+      </w:pPr>
+      <w:r>
+        <w:rPr>
+          <w:rFonts w:ascii="Arial" w:hAnsi="Arial" w:cs="Arial"/>
+          <w:noProof/>
+          <w:color w:val="000000"/>
+          <w:bdr w:val="none" w:sz="0" w:space="0" w:color="auto" w:frame="1"/>
+        </w:rPr>
+        <w:drawing>
+          <wp:inline distT="0" distB="0" distL="0" distR="0" wp14:anchorId="1667E9C6" wp14:editId="28565062">
+            <wp:extent cx="3421911" cy="785467"/>
+            <wp:effectExtent l="0" t="0" r="0" b="0"/>
+            <wp:docPr id="793562195" name="Picture 3" descr="A screenshot of a computer code&#10;&#10;AI-generated content may be incorrect."/>
+            <wp:cNvGraphicFramePr>
+              <a:graphicFrameLocks xmlns:a="http://schemas.openxmlformats.org/drawingml/2006/main" noChangeAspect="1"/>
+            </wp:cNvGraphicFramePr>
+            <a:graphic xmlns:a="http://schemas.openxmlformats.org/drawingml/2006/main">
+              <a:graphicData uri="http://schemas.openxmlformats.org/drawingml/2006/picture">
+                <pic:pic xmlns:pic="http://schemas.openxmlformats.org/drawingml/2006/picture">
+                  <pic:nvPicPr>
+                    <pic:cNvPr id="793562195" name="Picture 3" descr="A screenshot of a computer code&#10;&#10;AI-generated content may be incorrect."/>
+                    <pic:cNvPicPr>
+                      <a:picLocks noChangeAspect="1" noChangeArrowheads="1"/>
+                    </pic:cNvPicPr>
+                  </pic:nvPicPr>
+                  <pic:blipFill>
+                    <a:blip r:embed="rId28">
+                      <a:extLst>
+                        <a:ext uri="{28A0092B-C50C-407E-A947-70E740481C1C}">
+                          <a14:useLocalDpi xmlns:a14="http://schemas.microsoft.com/office/drawing/2010/main" val="0"/>
+                        </a:ext>
+                      </a:extLst>
+                    </a:blip>
+                    <a:srcRect/>
+                    <a:stretch>
+                      <a:fillRect/>
+                    </a:stretch>
+                  </pic:blipFill>
+                  <pic:spPr bwMode="auto">
+                    <a:xfrm>
+                      <a:off x="0" y="0"/>
+                      <a:ext cx="3430356" cy="787405"/>
+                    </a:xfrm>
+                    <a:prstGeom prst="rect">
+                      <a:avLst/>
+                    </a:prstGeom>
+                    <a:noFill/>
+                    <a:ln>
+                      <a:noFill/>
+                    </a:ln>
+                  </pic:spPr>
+                </pic:pic>
+              </a:graphicData>
+            </a:graphic>
+          </wp:inline>
+        </w:drawing>
+      </w:r>
+    </w:p>
+    <w:p>
+      <w:pPr>
+        <w:pStyle w:val="ListParagraph"/>
+        <w:bidi/>
+        <w:rPr>
+          <w:rtl/>
+        </w:rPr>
+      </w:pPr>
+    </w:p>
+    <w:p>
+      <w:pPr>
+        <w:bidi/>
+        <w:rPr>
           <w:rtl/>
         </w:rPr>
       </w:pPr>
@@ -3774,6 +4674,119 @@
     </w:lvl>
   </w:abstractNum>
   <w:abstractNum w:abstractNumId="4" w15:restartNumberingAfterBreak="0">
+    <w:nsid w:val="500E7D27"/>
+    <w:multiLevelType w:val="hybridMultilevel"/>
+    <w:tmpl w:val="F9527B32"/>
+    <w:lvl w:ilvl="0" w:tplc="AEEC1A4A">
+      <w:start w:val="1"/>
+      <w:numFmt w:val="bullet"/>
+      <w:lvlText w:val=""/>
+      <w:lvlJc w:val="left"/>
+      <w:pPr>
+        <w:ind w:left="1080" w:hanging="360"/>
+      </w:pPr>
+      <w:rPr>
+        <w:rFonts w:ascii="Symbol" w:eastAsiaTheme="minorEastAsia" w:hAnsi="Symbol" w:cstheme="minorBidi" w:hint="default"/>
+      </w:rPr>
+    </w:lvl>
+    <w:lvl w:ilvl="1" w:tplc="10000003" w:tentative="1">
+      <w:start w:val="1"/>
+      <w:numFmt w:val="bullet"/>
+      <w:lvlText w:val="o"/>
+      <w:lvlJc w:val="left"/>
+      <w:pPr>
+        <w:ind w:left="1800" w:hanging="360"/>
+      </w:pPr>
+      <w:rPr>
+        <w:rFonts w:ascii="Courier New" w:hAnsi="Courier New" w:cs="Courier New" w:hint="default"/>
+      </w:rPr>
+    </w:lvl>
+    <w:lvl w:ilvl="2" w:tplc="10000005" w:tentative="1">
+      <w:start w:val="1"/>
+      <w:numFmt w:val="bullet"/>
+      <w:lvlText w:val=""/>
+      <w:lvlJc w:val="left"/>
+      <w:pPr>
+        <w:ind w:left="2520" w:hanging="360"/>
+      </w:pPr>
+      <w:rPr>
+        <w:rFonts w:ascii="Wingdings" w:hAnsi="Wingdings" w:hint="default"/>
+      </w:rPr>
+    </w:lvl>
+    <w:lvl w:ilvl="3" w:tplc="10000001" w:tentative="1">
+      <w:start w:val="1"/>
+      <w:numFmt w:val="bullet"/>
+      <w:lvlText w:val=""/>
+      <w:lvlJc w:val="left"/>
+      <w:pPr>
+        <w:ind w:left="3240" w:hanging="360"/>
+      </w:pPr>
+      <w:rPr>
+        <w:rFonts w:ascii="Symbol" w:hAnsi="Symbol" w:hint="default"/>
+      </w:rPr>
+    </w:lvl>
+    <w:lvl w:ilvl="4" w:tplc="10000003" w:tentative="1">
+      <w:start w:val="1"/>
+      <w:numFmt w:val="bullet"/>
+      <w:lvlText w:val="o"/>
+      <w:lvlJc w:val="left"/>
+      <w:pPr>
+        <w:ind w:left="3960" w:hanging="360"/>
+      </w:pPr>
+      <w:rPr>
+        <w:rFonts w:ascii="Courier New" w:hAnsi="Courier New" w:cs="Courier New" w:hint="default"/>
+      </w:rPr>
+    </w:lvl>
+    <w:lvl w:ilvl="5" w:tplc="10000005" w:tentative="1">
+      <w:start w:val="1"/>
+      <w:numFmt w:val="bullet"/>
+      <w:lvlText w:val=""/>
+      <w:lvlJc w:val="left"/>
+      <w:pPr>
+        <w:ind w:left="4680" w:hanging="360"/>
+      </w:pPr>
+      <w:rPr>
+        <w:rFonts w:ascii="Wingdings" w:hAnsi="Wingdings" w:hint="default"/>
+      </w:rPr>
+    </w:lvl>
+    <w:lvl w:ilvl="6" w:tplc="10000001" w:tentative="1">
+      <w:start w:val="1"/>
+      <w:numFmt w:val="bullet"/>
+      <w:lvlText w:val=""/>
+      <w:lvlJc w:val="left"/>
+      <w:pPr>
+        <w:ind w:left="5400" w:hanging="360"/>
+      </w:pPr>
+      <w:rPr>
+        <w:rFonts w:ascii="Symbol" w:hAnsi="Symbol" w:hint="default"/>
+      </w:rPr>
+    </w:lvl>
+    <w:lvl w:ilvl="7" w:tplc="10000003" w:tentative="1">
+      <w:start w:val="1"/>
+      <w:numFmt w:val="bullet"/>
+      <w:lvlText w:val="o"/>
+      <w:lvlJc w:val="left"/>
+      <w:pPr>
+        <w:ind w:left="6120" w:hanging="360"/>
+      </w:pPr>
+      <w:rPr>
+        <w:rFonts w:ascii="Courier New" w:hAnsi="Courier New" w:cs="Courier New" w:hint="default"/>
+      </w:rPr>
+    </w:lvl>
+    <w:lvl w:ilvl="8" w:tplc="10000005" w:tentative="1">
+      <w:start w:val="1"/>
+      <w:numFmt w:val="bullet"/>
+      <w:lvlText w:val=""/>
+      <w:lvlJc w:val="left"/>
+      <w:pPr>
+        <w:ind w:left="6840" w:hanging="360"/>
+      </w:pPr>
+      <w:rPr>
+        <w:rFonts w:ascii="Wingdings" w:hAnsi="Wingdings" w:hint="default"/>
+      </w:rPr>
+    </w:lvl>
+  </w:abstractNum>
+  <w:abstractNum w:abstractNumId="5" w15:restartNumberingAfterBreak="0">
     <w:nsid w:val="506B6E85"/>
     <w:multiLevelType w:val="hybridMultilevel"/>
     <w:tmpl w:val="F976B8B4"/>
@@ -3862,7 +4875,7 @@
       </w:pPr>
     </w:lvl>
   </w:abstractNum>
-  <w:abstractNum w:abstractNumId="5" w15:restartNumberingAfterBreak="0">
+  <w:abstractNum w:abstractNumId="6" w15:restartNumberingAfterBreak="0">
     <w:nsid w:val="6CEB5094"/>
     <w:multiLevelType w:val="hybridMultilevel"/>
     <w:tmpl w:val="F72840BE"/>
@@ -3951,7 +4964,7 @@
       </w:pPr>
     </w:lvl>
   </w:abstractNum>
-  <w:abstractNum w:abstractNumId="6" w15:restartNumberingAfterBreak="0">
+  <w:abstractNum w:abstractNumId="7" w15:restartNumberingAfterBreak="0">
     <w:nsid w:val="6CF002D3"/>
     <w:multiLevelType w:val="hybridMultilevel"/>
     <w:tmpl w:val="3606CD2C"/>
@@ -4040,8 +5053,97 @@
       </w:pPr>
     </w:lvl>
   </w:abstractNum>
+  <w:abstractNum w:abstractNumId="8" w15:restartNumberingAfterBreak="0">
+    <w:nsid w:val="7EAE3CC5"/>
+    <w:multiLevelType w:val="hybridMultilevel"/>
+    <w:tmpl w:val="94B2FA5A"/>
+    <w:lvl w:ilvl="0" w:tplc="1000000F">
+      <w:start w:val="1"/>
+      <w:numFmt w:val="decimal"/>
+      <w:lvlText w:val="%1."/>
+      <w:lvlJc w:val="left"/>
+      <w:pPr>
+        <w:ind w:left="720" w:hanging="360"/>
+      </w:pPr>
+      <w:rPr>
+        <w:rFonts w:hint="default"/>
+      </w:rPr>
+    </w:lvl>
+    <w:lvl w:ilvl="1" w:tplc="10000019" w:tentative="1">
+      <w:start w:val="1"/>
+      <w:numFmt w:val="lowerLetter"/>
+      <w:lvlText w:val="%2."/>
+      <w:lvlJc w:val="left"/>
+      <w:pPr>
+        <w:ind w:left="1440" w:hanging="360"/>
+      </w:pPr>
+    </w:lvl>
+    <w:lvl w:ilvl="2" w:tplc="1000001B" w:tentative="1">
+      <w:start w:val="1"/>
+      <w:numFmt w:val="lowerRoman"/>
+      <w:lvlText w:val="%3."/>
+      <w:lvlJc w:val="right"/>
+      <w:pPr>
+        <w:ind w:left="2160" w:hanging="180"/>
+      </w:pPr>
+    </w:lvl>
+    <w:lvl w:ilvl="3" w:tplc="1000000F" w:tentative="1">
+      <w:start w:val="1"/>
+      <w:numFmt w:val="decimal"/>
+      <w:lvlText w:val="%4."/>
+      <w:lvlJc w:val="left"/>
+      <w:pPr>
+        <w:ind w:left="2880" w:hanging="360"/>
+      </w:pPr>
+    </w:lvl>
+    <w:lvl w:ilvl="4" w:tplc="10000019" w:tentative="1">
+      <w:start w:val="1"/>
+      <w:numFmt w:val="lowerLetter"/>
+      <w:lvlText w:val="%5."/>
+      <w:lvlJc w:val="left"/>
+      <w:pPr>
+        <w:ind w:left="3600" w:hanging="360"/>
+      </w:pPr>
+    </w:lvl>
+    <w:lvl w:ilvl="5" w:tplc="1000001B" w:tentative="1">
+      <w:start w:val="1"/>
+      <w:numFmt w:val="lowerRoman"/>
+      <w:lvlText w:val="%6."/>
+      <w:lvlJc w:val="right"/>
+      <w:pPr>
+        <w:ind w:left="4320" w:hanging="180"/>
+      </w:pPr>
+    </w:lvl>
+    <w:lvl w:ilvl="6" w:tplc="1000000F" w:tentative="1">
+      <w:start w:val="1"/>
+      <w:numFmt w:val="decimal"/>
+      <w:lvlText w:val="%7."/>
+      <w:lvlJc w:val="left"/>
+      <w:pPr>
+        <w:ind w:left="5040" w:hanging="360"/>
+      </w:pPr>
+    </w:lvl>
+    <w:lvl w:ilvl="7" w:tplc="10000019" w:tentative="1">
+      <w:start w:val="1"/>
+      <w:numFmt w:val="lowerLetter"/>
+      <w:lvlText w:val="%8."/>
+      <w:lvlJc w:val="left"/>
+      <w:pPr>
+        <w:ind w:left="5760" w:hanging="360"/>
+      </w:pPr>
+    </w:lvl>
+    <w:lvl w:ilvl="8" w:tplc="1000001B" w:tentative="1">
+      <w:start w:val="1"/>
+      <w:numFmt w:val="lowerRoman"/>
+      <w:lvlText w:val="%9."/>
+      <w:lvlJc w:val="right"/>
+      <w:pPr>
+        <w:ind w:left="6480" w:hanging="180"/>
+      </w:pPr>
+    </w:lvl>
+  </w:abstractNum>
   <w:num w:numId="1" w16cid:durableId="1052651146">
-    <w:abstractNumId w:val="6"/>
+    <w:abstractNumId w:val="7"/>
   </w:num>
   <w:num w:numId="2" w16cid:durableId="2067100336">
     <w:abstractNumId w:val="2"/>
@@ -4056,10 +5158,16 @@
     <w:abstractNumId w:val="0"/>
   </w:num>
   <w:num w:numId="6" w16cid:durableId="641664111">
-    <w:abstractNumId w:val="4"/>
+    <w:abstractNumId w:val="5"/>
   </w:num>
   <w:num w:numId="7" w16cid:durableId="1562903327">
-    <w:abstractNumId w:val="5"/>
+    <w:abstractNumId w:val="6"/>
+  </w:num>
+  <w:num w:numId="8" w16cid:durableId="1954165294">
+    <w:abstractNumId w:val="8"/>
+  </w:num>
+  <w:num w:numId="9" w16cid:durableId="643966606">
+    <w:abstractNumId w:val="4"/>
   </w:num>
 </w:numbering>
 </file>

</xml_diff>

<commit_message>
complete task 5 - Docker
</commit_message>
<xml_diff>
--- a/final_task_answers.docx
+++ b/final_task_answers.docx
@@ -115,14 +115,12 @@
         </w:rPr>
         <w:t xml:space="preserve">התוצאה שקיבלנו לאחר הקלדת </w:t>
       </w:r>
-      <w:proofErr w:type="spellStart"/>
       <w:r>
         <w:rPr>
           <w:lang w:val="en-GB"/>
         </w:rPr>
         <w:t>pwd</w:t>
       </w:r>
-      <w:proofErr w:type="spellEnd"/>
       <w:r>
         <w:rPr>
           <w:rFonts w:hint="cs"/>
@@ -241,19 +239,11 @@
         </w:rPr>
         <w:t xml:space="preserve">פקודת </w:t>
       </w:r>
-      <w:proofErr w:type="spellStart"/>
-      <w:r>
-        <w:rPr>
-          <w:lang w:val="en-GB"/>
-        </w:rPr>
-        <w:t>pwd</w:t>
-      </w:r>
-      <w:proofErr w:type="spellEnd"/>
-      <w:r>
-        <w:rPr>
-          <w:lang w:val="en-GB"/>
-        </w:rPr>
-        <w:t xml:space="preserve"> – </w:t>
+      <w:r>
+        <w:rPr>
+          <w:lang w:val="en-GB"/>
+        </w:rPr>
+        <w:t xml:space="preserve">pwd – </w:t>
       </w:r>
       <w:r>
         <w:rPr>
@@ -378,14 +368,12 @@
         </w:rPr>
         <w:t xml:space="preserve">כפי שניתן לראות על פי פקודת </w:t>
       </w:r>
-      <w:proofErr w:type="spellStart"/>
       <w:r>
         <w:rPr>
           <w:lang w:val="en-GB"/>
         </w:rPr>
         <w:t>pwd</w:t>
       </w:r>
-      <w:proofErr w:type="spellEnd"/>
       <w:r>
         <w:rPr>
           <w:rFonts w:hint="cs"/>
@@ -999,14 +987,12 @@
         </w:rPr>
         <w:t xml:space="preserve">יצירת התיקיות באמצעות פקודת </w:t>
       </w:r>
-      <w:proofErr w:type="spellStart"/>
       <w:r>
         <w:rPr>
           <w:lang w:val="en-GB"/>
         </w:rPr>
         <w:t>mkdir</w:t>
       </w:r>
-      <w:proofErr w:type="spellEnd"/>
       <w:r>
         <w:rPr>
           <w:rFonts w:hint="cs"/>
@@ -1101,14 +1087,12 @@
         </w:rPr>
         <w:t xml:space="preserve">הוספת קבצים לתיקיית </w:t>
       </w:r>
-      <w:proofErr w:type="spellStart"/>
       <w:r>
         <w:rPr>
           <w:lang w:val="en-GB"/>
         </w:rPr>
         <w:t>tmp</w:t>
       </w:r>
-      <w:proofErr w:type="spellEnd"/>
       <w:r>
         <w:rPr>
           <w:rFonts w:hint="cs"/>
@@ -1215,14 +1199,12 @@
         </w:rPr>
         <w:t xml:space="preserve">ואפשר גם לנווט דרך הטרמינל לתיקיית </w:t>
       </w:r>
-      <w:proofErr w:type="spellStart"/>
       <w:r>
         <w:rPr>
           <w:lang w:val="en-GB"/>
         </w:rPr>
         <w:t>tmp</w:t>
       </w:r>
-      <w:proofErr w:type="spellEnd"/>
       <w:r>
         <w:rPr>
           <w:rFonts w:hint="cs"/>
@@ -1707,14 +1689,12 @@
         </w:rPr>
         <w:t xml:space="preserve">ראשית, ניצור קובץ  בשם </w:t>
       </w:r>
-      <w:proofErr w:type="spellStart"/>
       <w:r>
         <w:rPr>
           <w:lang w:val="en-GB"/>
         </w:rPr>
         <w:t>kfir_yonatan_vi</w:t>
       </w:r>
-      <w:proofErr w:type="spellEnd"/>
       <w:r>
         <w:rPr>
           <w:rFonts w:hint="cs"/>
@@ -1967,19 +1947,11 @@
         </w:rPr>
         <w:t xml:space="preserve"> שיצרנו שנמצא בתיקיית </w:t>
       </w:r>
-      <w:proofErr w:type="spellStart"/>
-      <w:r>
-        <w:rPr>
-          <w:lang w:val="en-GB"/>
-        </w:rPr>
-        <w:t>tmp</w:t>
-      </w:r>
-      <w:proofErr w:type="spellEnd"/>
-      <w:r>
-        <w:rPr>
-          <w:lang w:val="en-GB"/>
-        </w:rPr>
-        <w:t>:</w:t>
+      <w:r>
+        <w:rPr>
+          <w:lang w:val="en-GB"/>
+        </w:rPr>
+        <w:t>tmp:</w:t>
       </w:r>
       <w:r>
         <w:rPr>
@@ -2202,18 +2174,8 @@
           <w:rtl/>
           <w:lang w:val="en-GB"/>
         </w:rPr>
-        <w:t xml:space="preserve"> </w:t>
-      </w:r>
-      <w:proofErr w:type="spellStart"/>
-      <w:r>
-        <w:rPr>
-          <w:rFonts w:hint="cs"/>
-          <w:rtl/>
-          <w:lang w:val="en-GB"/>
-        </w:rPr>
-        <w:t>וכו</w:t>
-      </w:r>
-      <w:proofErr w:type="spellEnd"/>
+        <w:t xml:space="preserve"> וכו</w:t>
+      </w:r>
       <w:r>
         <w:rPr>
           <w:rtl/>
@@ -3722,21 +3684,7 @@
         <w:rPr>
           <w:rtl/>
         </w:rPr>
-        <w:t xml:space="preserve">מזהה ספריות עם </w:t>
-      </w:r>
-      <w:proofErr w:type="spellStart"/>
-      <w:r>
-        <w:rPr>
-          <w:rtl/>
-        </w:rPr>
-        <w:t>פגיעויות</w:t>
-      </w:r>
-      <w:proofErr w:type="spellEnd"/>
-      <w:r>
-        <w:rPr>
-          <w:rtl/>
-        </w:rPr>
-        <w:t xml:space="preserve"> ומציע תיקונים אוטומטיים</w:t>
+        <w:t>מזהה ספריות עם פגיעויות ומציע תיקונים אוטומטיים</w:t>
       </w:r>
       <w:r>
         <w:rPr>
@@ -4074,9 +4022,9 @@
           <w:bdr w:val="none" w:sz="0" w:space="0" w:color="auto" w:frame="1"/>
         </w:rPr>
         <w:drawing>
-          <wp:inline distT="0" distB="0" distL="0" distR="0" wp14:anchorId="7BA159CB" wp14:editId="3B0709C7">
-            <wp:extent cx="2552700" cy="943610"/>
-            <wp:effectExtent l="0" t="0" r="0" b="8890"/>
+          <wp:inline distT="0" distB="0" distL="0" distR="0" wp14:anchorId="7BA159CB" wp14:editId="2976D0D3">
+            <wp:extent cx="1969304" cy="727957"/>
+            <wp:effectExtent l="0" t="0" r="0" b="0"/>
             <wp:docPr id="349743380" name="Picture 1"/>
             <wp:cNvGraphicFramePr>
               <a:graphicFrameLocks xmlns:a="http://schemas.openxmlformats.org/drawingml/2006/main" noChangeAspect="1"/>
@@ -4106,7 +4054,7 @@
                   <pic:spPr bwMode="auto">
                     <a:xfrm>
                       <a:off x="0" y="0"/>
-                      <a:ext cx="2552700" cy="943610"/>
+                      <a:ext cx="1972035" cy="728966"/>
                     </a:xfrm>
                     <a:prstGeom prst="rect">
                       <a:avLst/>
@@ -4156,9 +4104,9 @@
           <w:bdr w:val="none" w:sz="0" w:space="0" w:color="auto" w:frame="1"/>
         </w:rPr>
         <w:drawing>
-          <wp:inline distT="0" distB="0" distL="0" distR="0" wp14:anchorId="3B187ADE" wp14:editId="1F76A8BF">
-            <wp:extent cx="4726083" cy="692209"/>
-            <wp:effectExtent l="0" t="0" r="0" b="0"/>
+          <wp:inline distT="0" distB="0" distL="0" distR="0" wp14:anchorId="3B187ADE" wp14:editId="309B2A1D">
+            <wp:extent cx="3841917" cy="562708"/>
+            <wp:effectExtent l="0" t="0" r="6350" b="8890"/>
             <wp:docPr id="1589461031" name="Picture 2" descr="A computer screen with white text&#10;&#10;AI-generated content may be incorrect."/>
             <wp:cNvGraphicFramePr>
               <a:graphicFrameLocks xmlns:a="http://schemas.openxmlformats.org/drawingml/2006/main" noChangeAspect="1"/>
@@ -4188,7 +4136,7 @@
                   <pic:spPr bwMode="auto">
                     <a:xfrm>
                       <a:off x="0" y="0"/>
-                      <a:ext cx="4736865" cy="693788"/>
+                      <a:ext cx="3882125" cy="568597"/>
                     </a:xfrm>
                     <a:prstGeom prst="rect">
                       <a:avLst/>
@@ -4226,7 +4174,6 @@
       <w:pPr>
         <w:bidi/>
         <w:rPr>
-          <w:rFonts w:hint="cs"/>
           <w:rtl/>
           <w:lang w:val="en-GB"/>
         </w:rPr>
@@ -4239,9 +4186,9 @@
           <w:bdr w:val="none" w:sz="0" w:space="0" w:color="auto" w:frame="1"/>
         </w:rPr>
         <w:drawing>
-          <wp:inline distT="0" distB="0" distL="0" distR="0" wp14:anchorId="1667E9C6" wp14:editId="28565062">
-            <wp:extent cx="3421911" cy="785467"/>
-            <wp:effectExtent l="0" t="0" r="0" b="0"/>
+          <wp:inline distT="0" distB="0" distL="0" distR="0" wp14:anchorId="1667E9C6" wp14:editId="582517A0">
+            <wp:extent cx="3442849" cy="790273"/>
+            <wp:effectExtent l="0" t="0" r="5715" b="0"/>
             <wp:docPr id="793562195" name="Picture 3" descr="A screenshot of a computer code&#10;&#10;AI-generated content may be incorrect."/>
             <wp:cNvGraphicFramePr>
               <a:graphicFrameLocks xmlns:a="http://schemas.openxmlformats.org/drawingml/2006/main" noChangeAspect="1"/>
@@ -4271,7 +4218,7 @@
                   <pic:spPr bwMode="auto">
                     <a:xfrm>
                       <a:off x="0" y="0"/>
-                      <a:ext cx="3430356" cy="787405"/>
+                      <a:ext cx="3496679" cy="802629"/>
                     </a:xfrm>
                     <a:prstGeom prst="rect">
                       <a:avLst/>
@@ -4299,11 +4246,2652 @@
     </w:p>
     <w:p>
       <w:pPr>
-        <w:bidi/>
-        <w:rPr>
-          <w:rtl/>
-        </w:rPr>
-      </w:pPr>
+        <w:pStyle w:val="Heading1"/>
+        <w:numPr>
+          <w:ilvl w:val="0"/>
+          <w:numId w:val="8"/>
+        </w:numPr>
+        <w:rPr>
+          <w:rtl/>
+          <w:lang w:val="en-GB"/>
+        </w:rPr>
+      </w:pPr>
+      <w:r>
+        <w:rPr>
+          <w:lang w:val="en-GB"/>
+        </w:rPr>
+        <w:t>Docker</w:t>
+      </w:r>
+    </w:p>
+    <w:p>
+      <w:pPr>
+        <w:jc w:val="right"/>
+        <w:rPr>
+          <w:rtl/>
+          <w:lang w:val="en-GB"/>
+        </w:rPr>
+      </w:pPr>
+      <w:r>
+        <w:rPr>
+          <w:rFonts w:hint="cs"/>
+          <w:rtl/>
+          <w:lang w:val="en-GB"/>
+        </w:rPr>
+        <w:t>נבצע את המשימה הראשונה המופיעה בשקף 29:</w:t>
+      </w:r>
+    </w:p>
+    <w:p>
+      <w:pPr>
+        <w:bidi/>
+        <w:rPr>
+          <w:rtl/>
+          <w:lang w:val="en-GB"/>
+        </w:rPr>
+      </w:pPr>
+      <w:r>
+        <w:rPr>
+          <w:rFonts w:hint="cs"/>
+          <w:rtl/>
+          <w:lang w:val="en-GB"/>
+        </w:rPr>
+        <w:t xml:space="preserve">אנו משתמשים במשימה זו ב </w:t>
+      </w:r>
+      <w:r>
+        <w:rPr>
+          <w:lang w:val="en-GB"/>
+        </w:rPr>
+        <w:t>play-with-Docker</w:t>
+      </w:r>
+      <w:r>
+        <w:rPr>
+          <w:rFonts w:hint="cs"/>
+          <w:rtl/>
+          <w:lang w:val="en-GB"/>
+        </w:rPr>
+        <w:t xml:space="preserve">, יצרנו </w:t>
+      </w:r>
+      <w:r>
+        <w:rPr>
+          <w:lang w:val="en-GB"/>
+        </w:rPr>
+        <w:t>instance</w:t>
+      </w:r>
+      <w:r>
+        <w:rPr>
+          <w:rFonts w:hint="cs"/>
+          <w:rtl/>
+          <w:lang w:val="en-GB"/>
+        </w:rPr>
+        <w:t xml:space="preserve"> חדש והקלדנו בטרמינל: </w:t>
+      </w:r>
+    </w:p>
+    <w:p>
+      <w:pPr>
+        <w:bidi/>
+        <w:rPr>
+          <w:rtl/>
+          <w:lang w:val="en-GB"/>
+        </w:rPr>
+      </w:pPr>
+      <w:r>
+        <w:rPr>
+          <w:lang w:val="en-GB"/>
+        </w:rPr>
+        <w:t>docker run -dp 80:80 docker/getting-started:pwd</w:t>
+      </w:r>
+    </w:p>
+    <w:p>
+      <w:pPr>
+        <w:bidi/>
+        <w:rPr>
+          <w:rtl/>
+          <w:lang w:val="en-GB"/>
+        </w:rPr>
+      </w:pPr>
+      <w:r>
+        <w:rPr>
+          <w:rFonts w:hint="cs"/>
+          <w:rtl/>
+          <w:lang w:val="en-GB"/>
+        </w:rPr>
+        <w:t>נפרק את הפקודה הזו ונסביר שלב שלב:</w:t>
+      </w:r>
+    </w:p>
+    <w:p>
+      <w:pPr>
+        <w:bidi/>
+        <w:rPr>
+          <w:rtl/>
+          <w:lang w:val="en-GB"/>
+        </w:rPr>
+      </w:pPr>
+      <w:r>
+        <w:rPr>
+          <w:lang w:val="en-GB"/>
+        </w:rPr>
+        <w:t>Docker run</w:t>
+      </w:r>
+      <w:r>
+        <w:rPr>
+          <w:rFonts w:hint="cs"/>
+          <w:rtl/>
+          <w:lang w:val="en-GB"/>
+        </w:rPr>
+        <w:t xml:space="preserve"> </w:t>
+      </w:r>
+      <w:r>
+        <w:rPr>
+          <w:rtl/>
+          <w:lang w:val="en-GB"/>
+        </w:rPr>
+        <w:t>–</w:t>
+      </w:r>
+      <w:r>
+        <w:rPr>
+          <w:rFonts w:hint="cs"/>
+          <w:rtl/>
+          <w:lang w:val="en-GB"/>
+        </w:rPr>
+        <w:t xml:space="preserve"> זוהי הפקודה שמבקשת להריץ קונטיינר חדש מתוך </w:t>
+      </w:r>
+      <w:r>
+        <w:rPr>
+          <w:lang w:val="en-GB"/>
+        </w:rPr>
+        <w:t>image</w:t>
+      </w:r>
+      <w:r>
+        <w:rPr>
+          <w:rFonts w:hint="cs"/>
+          <w:rtl/>
+          <w:lang w:val="en-GB"/>
+        </w:rPr>
+        <w:t>.</w:t>
+      </w:r>
+    </w:p>
+    <w:p>
+      <w:pPr>
+        <w:bidi/>
+        <w:rPr>
+          <w:rtl/>
+          <w:lang w:val="en-GB"/>
+        </w:rPr>
+      </w:pPr>
+      <w:r>
+        <w:rPr>
+          <w:lang w:val="en-GB"/>
+        </w:rPr>
+        <w:t>-d</w:t>
+      </w:r>
+      <w:r>
+        <w:rPr>
+          <w:rFonts w:hint="cs"/>
+          <w:rtl/>
+          <w:lang w:val="en-GB"/>
+        </w:rPr>
+        <w:t xml:space="preserve"> זה דגל קיצור של </w:t>
+      </w:r>
+      <w:r>
+        <w:rPr>
+          <w:lang w:val="en-GB"/>
+        </w:rPr>
+        <w:t>–detach</w:t>
+      </w:r>
+      <w:r>
+        <w:rPr>
+          <w:rFonts w:hint="cs"/>
+          <w:rtl/>
+          <w:lang w:val="en-GB"/>
+        </w:rPr>
+        <w:t xml:space="preserve"> כלומר מריץ את הקונטיינר במצב "מנותק", כלומר ברקע.</w:t>
+      </w:r>
+    </w:p>
+    <w:p>
+      <w:pPr>
+        <w:bidi/>
+        <w:rPr>
+          <w:rtl/>
+          <w:lang w:val="en-GB"/>
+        </w:rPr>
+      </w:pPr>
+      <w:r>
+        <w:rPr>
+          <w:lang w:val="en-GB"/>
+        </w:rPr>
+        <w:t>P 80:80</w:t>
+      </w:r>
+      <w:r>
+        <w:rPr>
+          <w:rFonts w:hint="cs"/>
+          <w:rtl/>
+          <w:lang w:val="en-GB"/>
+        </w:rPr>
+        <w:t xml:space="preserve"> קיצור של </w:t>
+      </w:r>
+      <w:r>
+        <w:rPr>
+          <w:lang w:val="en-GB"/>
+        </w:rPr>
+        <w:t>publish</w:t>
+      </w:r>
+      <w:r>
+        <w:rPr>
+          <w:rFonts w:hint="cs"/>
+          <w:rtl/>
+          <w:lang w:val="en-GB"/>
+        </w:rPr>
+        <w:t xml:space="preserve"> </w:t>
+      </w:r>
+      <w:r>
+        <w:rPr>
+          <w:rtl/>
+          <w:lang w:val="en-GB"/>
+        </w:rPr>
+        <w:t>–</w:t>
+      </w:r>
+      <w:r>
+        <w:rPr>
+          <w:rFonts w:hint="cs"/>
+          <w:rtl/>
+          <w:lang w:val="en-GB"/>
+        </w:rPr>
+        <w:t xml:space="preserve"> עושה מיפוי פורטים, הפורט השמאלי הוא הפורט במחשב שלנו (ה </w:t>
+      </w:r>
+      <w:r>
+        <w:rPr>
+          <w:lang w:val="en-GB"/>
+        </w:rPr>
+        <w:t>host</w:t>
+      </w:r>
+      <w:r>
+        <w:rPr>
+          <w:rFonts w:hint="cs"/>
+          <w:rtl/>
+          <w:lang w:val="en-GB"/>
+        </w:rPr>
+        <w:t xml:space="preserve">) </w:t>
+      </w:r>
+      <w:r>
+        <w:rPr>
+          <w:rtl/>
+          <w:lang w:val="en-GB"/>
+        </w:rPr>
+        <w:br/>
+      </w:r>
+      <w:r>
+        <w:rPr>
+          <w:rFonts w:hint="cs"/>
+          <w:rtl/>
+          <w:lang w:val="en-GB"/>
+        </w:rPr>
+        <w:t>והחלק הימני הוא הפורט בתוך הקונטיינר.</w:t>
+      </w:r>
+    </w:p>
+    <w:p>
+      <w:pPr>
+        <w:bidi/>
+        <w:rPr>
+          <w:rtl/>
+          <w:lang w:val="en-GB"/>
+        </w:rPr>
+      </w:pPr>
+      <w:r>
+        <w:rPr>
+          <w:rFonts w:hint="cs"/>
+          <w:rtl/>
+          <w:lang w:val="en-GB"/>
+        </w:rPr>
+        <w:t xml:space="preserve">כלומר, כל פנייה ל </w:t>
+      </w:r>
+      <w:hyperlink r:id="rId29" w:history="1">
+        <w:r>
+          <w:rPr>
+            <w:rStyle w:val="Hyperlink"/>
+            <w:lang w:val="en-GB"/>
+          </w:rPr>
+          <w:t>http://localhost:80</w:t>
+        </w:r>
+      </w:hyperlink>
+      <w:r>
+        <w:rPr>
+          <w:rFonts w:hint="cs"/>
+          <w:rtl/>
+          <w:lang w:val="en-GB"/>
+        </w:rPr>
+        <w:t xml:space="preserve"> תעבור לקונטיינר, לפורט 80 שלו.</w:t>
+      </w:r>
+    </w:p>
+    <w:p>
+      <w:pPr>
+        <w:bidi/>
+        <w:rPr>
+          <w:rtl/>
+          <w:lang w:val="en-GB"/>
+        </w:rPr>
+      </w:pPr>
+      <w:r>
+        <w:rPr>
+          <w:lang w:val="en-GB"/>
+        </w:rPr>
+        <w:t>Docker/getting-started</w:t>
+      </w:r>
+      <w:r>
+        <w:rPr>
+          <w:rFonts w:hint="cs"/>
+          <w:rtl/>
+          <w:lang w:val="en-GB"/>
+        </w:rPr>
+        <w:t xml:space="preserve"> הוא השם של ה </w:t>
+      </w:r>
+      <w:r>
+        <w:rPr>
+          <w:lang w:val="en-GB"/>
+        </w:rPr>
+        <w:t>image</w:t>
+      </w:r>
+      <w:r>
+        <w:rPr>
+          <w:rFonts w:hint="cs"/>
+          <w:rtl/>
+          <w:lang w:val="en-GB"/>
+        </w:rPr>
+        <w:t xml:space="preserve"> הרשמי </w:t>
+      </w:r>
+      <w:r>
+        <w:rPr>
+          <w:rFonts w:hint="cs"/>
+          <w:rtl/>
+          <w:lang w:val="en-GB"/>
+        </w:rPr>
+        <w:t>כלומר דוקר למתחילים</w:t>
+      </w:r>
+    </w:p>
+    <w:p>
+      <w:pPr>
+        <w:bidi/>
+        <w:rPr>
+          <w:rtl/>
+          <w:lang w:val="en-GB"/>
+        </w:rPr>
+      </w:pPr>
+      <w:r>
+        <w:rPr>
+          <w:lang w:val="en-GB"/>
+        </w:rPr>
+        <w:t>:pwd</w:t>
+      </w:r>
+      <w:r>
+        <w:rPr>
+          <w:rFonts w:hint="cs"/>
+          <w:rtl/>
+          <w:lang w:val="en-GB"/>
+        </w:rPr>
+        <w:t xml:space="preserve"> זה הגרסה של אותו </w:t>
+      </w:r>
+      <w:r>
+        <w:rPr>
+          <w:lang w:val="en-GB"/>
+        </w:rPr>
+        <w:t>image</w:t>
+      </w:r>
+      <w:r>
+        <w:rPr>
+          <w:rFonts w:hint="cs"/>
+          <w:rtl/>
+          <w:lang w:val="en-GB"/>
+        </w:rPr>
+        <w:t>.</w:t>
+      </w:r>
+    </w:p>
+    <w:p>
+      <w:pPr>
+        <w:bidi/>
+        <w:rPr>
+          <w:lang w:val="en-GB"/>
+        </w:rPr>
+      </w:pPr>
+      <w:r>
+        <w:rPr>
+          <w:rFonts w:cs="Arial"/>
+          <w:noProof/>
+          <w:rtl/>
+          <w:lang w:val="en-GB"/>
+        </w:rPr>
+        <w:lastRenderedPageBreak/>
+        <w:drawing>
+          <wp:inline distT="0" distB="0" distL="0" distR="0" wp14:anchorId="5F568E97" wp14:editId="47A393D5">
+            <wp:extent cx="5731510" cy="2559050"/>
+            <wp:effectExtent l="0" t="0" r="2540" b="0"/>
+            <wp:docPr id="719112516" name="Picture 1"/>
+            <wp:cNvGraphicFramePr>
+              <a:graphicFrameLocks xmlns:a="http://schemas.openxmlformats.org/drawingml/2006/main" noChangeAspect="1"/>
+            </wp:cNvGraphicFramePr>
+            <a:graphic xmlns:a="http://schemas.openxmlformats.org/drawingml/2006/main">
+              <a:graphicData uri="http://schemas.openxmlformats.org/drawingml/2006/picture">
+                <pic:pic xmlns:pic="http://schemas.openxmlformats.org/drawingml/2006/picture">
+                  <pic:nvPicPr>
+                    <pic:cNvPr id="719112516" name=""/>
+                    <pic:cNvPicPr/>
+                  </pic:nvPicPr>
+                  <pic:blipFill>
+                    <a:blip r:embed="rId30"/>
+                    <a:stretch>
+                      <a:fillRect/>
+                    </a:stretch>
+                  </pic:blipFill>
+                  <pic:spPr>
+                    <a:xfrm>
+                      <a:off x="0" y="0"/>
+                      <a:ext cx="5731510" cy="2559050"/>
+                    </a:xfrm>
+                    <a:prstGeom prst="rect">
+                      <a:avLst/>
+                    </a:prstGeom>
+                  </pic:spPr>
+                </pic:pic>
+              </a:graphicData>
+            </a:graphic>
+          </wp:inline>
+        </w:drawing>
+      </w:r>
+    </w:p>
+    <w:p>
+      <w:pPr>
+        <w:bidi/>
+        <w:rPr>
+          <w:rtl/>
+          <w:lang w:val="en-GB"/>
+        </w:rPr>
+      </w:pPr>
+      <w:r>
+        <w:rPr>
+          <w:rFonts w:hint="cs"/>
+          <w:rtl/>
+          <w:lang w:val="en-GB"/>
+        </w:rPr>
+        <w:t xml:space="preserve">זוהי תמונה מתוך ה </w:t>
+      </w:r>
+      <w:r>
+        <w:rPr>
+          <w:lang w:val="en-GB"/>
+        </w:rPr>
+        <w:t>play with docker</w:t>
+      </w:r>
+    </w:p>
+    <w:p>
+      <w:pPr>
+        <w:bidi/>
+        <w:rPr>
+          <w:rtl/>
+          <w:lang w:val="en-GB"/>
+        </w:rPr>
+      </w:pPr>
+      <w:r>
+        <w:rPr>
+          <w:rFonts w:hint="cs"/>
+          <w:rtl/>
+          <w:lang w:val="en-GB"/>
+        </w:rPr>
+        <w:t xml:space="preserve">כעת, נריץ את הפקודה </w:t>
+      </w:r>
+      <w:r>
+        <w:rPr>
+          <w:lang w:val="en-GB"/>
+        </w:rPr>
+        <w:t>docker ps</w:t>
+      </w:r>
+      <w:r>
+        <w:rPr>
+          <w:rFonts w:hint="cs"/>
+          <w:rtl/>
+          <w:lang w:val="en-GB"/>
+        </w:rPr>
+        <w:t xml:space="preserve"> על מנת לראות את רשימת הקונטיינרים שרצים כרגע במערכת.</w:t>
+      </w:r>
+    </w:p>
+    <w:p>
+      <w:pPr>
+        <w:bidi/>
+        <w:rPr>
+          <w:rtl/>
+          <w:lang w:val="en-GB"/>
+        </w:rPr>
+      </w:pPr>
+      <w:r>
+        <w:rPr>
+          <w:rFonts w:hint="cs"/>
+          <w:rtl/>
+          <w:lang w:val="en-GB"/>
+        </w:rPr>
+        <w:t>קיבלנו:</w:t>
+      </w:r>
+    </w:p>
+    <w:p>
+      <w:pPr>
+        <w:bidi/>
+        <w:rPr>
+          <w:lang w:val="en-GB"/>
+        </w:rPr>
+      </w:pPr>
+      <w:r>
+        <w:rPr>
+          <w:rFonts w:cs="Arial"/>
+          <w:noProof/>
+          <w:rtl/>
+          <w:lang w:val="en-GB"/>
+        </w:rPr>
+        <w:drawing>
+          <wp:inline distT="0" distB="0" distL="0" distR="0" wp14:anchorId="54A6FC21" wp14:editId="6E4E593F">
+            <wp:extent cx="5731510" cy="262255"/>
+            <wp:effectExtent l="0" t="0" r="2540" b="4445"/>
+            <wp:docPr id="1330924172" name="Picture 1"/>
+            <wp:cNvGraphicFramePr>
+              <a:graphicFrameLocks xmlns:a="http://schemas.openxmlformats.org/drawingml/2006/main" noChangeAspect="1"/>
+            </wp:cNvGraphicFramePr>
+            <a:graphic xmlns:a="http://schemas.openxmlformats.org/drawingml/2006/main">
+              <a:graphicData uri="http://schemas.openxmlformats.org/drawingml/2006/picture">
+                <pic:pic xmlns:pic="http://schemas.openxmlformats.org/drawingml/2006/picture">
+                  <pic:nvPicPr>
+                    <pic:cNvPr id="1330924172" name=""/>
+                    <pic:cNvPicPr/>
+                  </pic:nvPicPr>
+                  <pic:blipFill>
+                    <a:blip r:embed="rId31"/>
+                    <a:stretch>
+                      <a:fillRect/>
+                    </a:stretch>
+                  </pic:blipFill>
+                  <pic:spPr>
+                    <a:xfrm>
+                      <a:off x="0" y="0"/>
+                      <a:ext cx="5731510" cy="262255"/>
+                    </a:xfrm>
+                    <a:prstGeom prst="rect">
+                      <a:avLst/>
+                    </a:prstGeom>
+                  </pic:spPr>
+                </pic:pic>
+              </a:graphicData>
+            </a:graphic>
+          </wp:inline>
+        </w:drawing>
+      </w:r>
+    </w:p>
+    <w:p>
+      <w:pPr>
+        <w:bidi/>
+        <w:rPr>
+          <w:rtl/>
+          <w:lang w:val="en-GB"/>
+        </w:rPr>
+      </w:pPr>
+      <w:r>
+        <w:rPr>
+          <w:rFonts w:hint="cs"/>
+          <w:rtl/>
+          <w:lang w:val="en-GB"/>
+        </w:rPr>
+        <w:t xml:space="preserve">כעת נריץ את הפקודה </w:t>
+      </w:r>
+      <w:r>
+        <w:rPr>
+          <w:lang w:val="en-GB"/>
+        </w:rPr>
+        <w:t>docker run hello-world</w:t>
+      </w:r>
+      <w:r>
+        <w:rPr>
+          <w:rFonts w:hint="cs"/>
+          <w:rtl/>
+          <w:lang w:val="en-GB"/>
+        </w:rPr>
+        <w:t>:</w:t>
+      </w:r>
+    </w:p>
+    <w:p>
+      <w:pPr>
+        <w:bidi/>
+        <w:rPr>
+          <w:rtl/>
+          <w:lang w:val="en-GB"/>
+        </w:rPr>
+      </w:pPr>
+      <w:r>
+        <w:rPr>
+          <w:rFonts w:hint="cs"/>
+          <w:rtl/>
+          <w:lang w:val="en-GB"/>
+        </w:rPr>
+        <w:t>פקודה זו למעשה היא אחת מהפקודות הכי בסיסיות לבדיקה שה-</w:t>
+      </w:r>
+      <w:r>
+        <w:rPr>
+          <w:lang w:val="en-GB"/>
+        </w:rPr>
+        <w:t>docker</w:t>
+      </w:r>
+      <w:r>
+        <w:rPr>
+          <w:rFonts w:hint="cs"/>
+          <w:rtl/>
+          <w:lang w:val="en-GB"/>
+        </w:rPr>
+        <w:t xml:space="preserve"> מותקן ועובד כמו שצריך</w:t>
+      </w:r>
+    </w:p>
+    <w:p>
+      <w:pPr>
+        <w:bidi/>
+        <w:rPr>
+          <w:rtl/>
+          <w:lang w:val="en-GB"/>
+        </w:rPr>
+      </w:pPr>
+      <w:r>
+        <w:rPr>
+          <w:rFonts w:hint="cs"/>
+          <w:rtl/>
+          <w:lang w:val="en-GB"/>
+        </w:rPr>
+        <w:t xml:space="preserve">היא מבקשת להריץ קונטיינר מ </w:t>
+      </w:r>
+      <w:r>
+        <w:rPr>
+          <w:lang w:val="en-GB"/>
+        </w:rPr>
+        <w:t>image</w:t>
+      </w:r>
+      <w:r>
+        <w:rPr>
+          <w:rFonts w:hint="cs"/>
+          <w:rtl/>
+          <w:lang w:val="en-GB"/>
+        </w:rPr>
+        <w:t xml:space="preserve"> בשם  </w:t>
+      </w:r>
+      <w:r>
+        <w:rPr>
+          <w:lang w:val="en-GB"/>
+        </w:rPr>
+        <w:t>hello-world</w:t>
+      </w:r>
+      <w:r>
+        <w:rPr>
+          <w:rFonts w:hint="cs"/>
+          <w:rtl/>
+          <w:lang w:val="en-GB"/>
+        </w:rPr>
+        <w:t>.</w:t>
+      </w:r>
+    </w:p>
+    <w:p>
+      <w:pPr>
+        <w:bidi/>
+        <w:rPr>
+          <w:rtl/>
+          <w:lang w:val="en-GB"/>
+        </w:rPr>
+      </w:pPr>
+      <w:r>
+        <w:rPr>
+          <w:rFonts w:hint="cs"/>
+          <w:rtl/>
+          <w:lang w:val="en-GB"/>
+        </w:rPr>
+        <w:t>הפלט שקיבלנו:</w:t>
+      </w:r>
+    </w:p>
+    <w:p>
+      <w:pPr>
+        <w:bidi/>
+        <w:rPr>
+          <w:rtl/>
+          <w:lang w:val="en-GB"/>
+        </w:rPr>
+      </w:pPr>
+      <w:r>
+        <w:rPr>
+          <w:rFonts w:cs="Arial"/>
+          <w:noProof/>
+          <w:rtl/>
+          <w:lang w:val="en-GB"/>
+        </w:rPr>
+        <w:drawing>
+          <wp:inline distT="0" distB="0" distL="0" distR="0" wp14:anchorId="55C601CA" wp14:editId="17706EC5">
+            <wp:extent cx="4420325" cy="2979041"/>
+            <wp:effectExtent l="0" t="0" r="0" b="0"/>
+            <wp:docPr id="1333869493" name="Picture 1"/>
+            <wp:cNvGraphicFramePr>
+              <a:graphicFrameLocks xmlns:a="http://schemas.openxmlformats.org/drawingml/2006/main" noChangeAspect="1"/>
+            </wp:cNvGraphicFramePr>
+            <a:graphic xmlns:a="http://schemas.openxmlformats.org/drawingml/2006/main">
+              <a:graphicData uri="http://schemas.openxmlformats.org/drawingml/2006/picture">
+                <pic:pic xmlns:pic="http://schemas.openxmlformats.org/drawingml/2006/picture">
+                  <pic:nvPicPr>
+                    <pic:cNvPr id="1333869493" name=""/>
+                    <pic:cNvPicPr/>
+                  </pic:nvPicPr>
+                  <pic:blipFill>
+                    <a:blip r:embed="rId32"/>
+                    <a:stretch>
+                      <a:fillRect/>
+                    </a:stretch>
+                  </pic:blipFill>
+                  <pic:spPr>
+                    <a:xfrm>
+                      <a:off x="0" y="0"/>
+                      <a:ext cx="4436622" cy="2990024"/>
+                    </a:xfrm>
+                    <a:prstGeom prst="rect">
+                      <a:avLst/>
+                    </a:prstGeom>
+                  </pic:spPr>
+                </pic:pic>
+              </a:graphicData>
+            </a:graphic>
+          </wp:inline>
+        </w:drawing>
+      </w:r>
+    </w:p>
+    <w:p>
+      <w:pPr>
+        <w:bidi/>
+        <w:rPr>
+          <w:rtl/>
+          <w:lang w:val="en-GB"/>
+        </w:rPr>
+      </w:pPr>
+    </w:p>
+    <w:p>
+      <w:pPr>
+        <w:bidi/>
+        <w:rPr>
+          <w:rtl/>
+          <w:lang w:val="en-GB"/>
+        </w:rPr>
+      </w:pPr>
+      <w:r>
+        <w:rPr>
+          <w:rFonts w:hint="cs"/>
+          <w:rtl/>
+          <w:lang w:val="en-GB"/>
+        </w:rPr>
+        <w:lastRenderedPageBreak/>
+        <w:t xml:space="preserve">בשקף 33 התבקשנו לעשות דבר דומה עם </w:t>
+      </w:r>
+      <w:r>
+        <w:rPr>
+          <w:lang w:val="en-GB"/>
+        </w:rPr>
+        <w:t xml:space="preserve">docker </w:t>
+      </w:r>
+      <w:r>
+        <w:rPr>
+          <w:lang w:val="en-GB"/>
+        </w:rPr>
+        <w:t>Desktop</w:t>
+      </w:r>
+      <w:r>
+        <w:rPr>
+          <w:rFonts w:hint="cs"/>
+          <w:rtl/>
+          <w:lang w:val="en-GB"/>
+        </w:rPr>
+        <w:t>.</w:t>
+      </w:r>
+    </w:p>
+    <w:p>
+      <w:pPr>
+        <w:bidi/>
+        <w:rPr>
+          <w:rtl/>
+          <w:lang w:val="en-GB"/>
+        </w:rPr>
+      </w:pPr>
+      <w:r>
+        <w:rPr>
+          <w:rFonts w:hint="cs"/>
+          <w:rtl/>
+          <w:lang w:val="en-GB"/>
+        </w:rPr>
+        <w:t xml:space="preserve">כתבנו ב </w:t>
+      </w:r>
+      <w:r>
+        <w:rPr>
+          <w:lang w:val="en-GB"/>
+        </w:rPr>
+        <w:t>PowerShell</w:t>
+      </w:r>
+      <w:r>
+        <w:rPr>
+          <w:rFonts w:hint="cs"/>
+          <w:rtl/>
+          <w:lang w:val="en-GB"/>
+        </w:rPr>
+        <w:t>:</w:t>
+      </w:r>
+    </w:p>
+    <w:p>
+      <w:pPr>
+        <w:bidi/>
+        <w:rPr>
+          <w:rFonts w:hint="cs"/>
+          <w:rtl/>
+          <w:lang w:val="en-GB"/>
+        </w:rPr>
+      </w:pPr>
+      <w:r>
+        <w:rPr>
+          <w:rFonts w:cs="Arial"/>
+          <w:rtl/>
+          <w:lang w:val="en-GB"/>
+        </w:rPr>
+        <w:drawing>
+          <wp:inline distT="0" distB="0" distL="0" distR="0" wp14:anchorId="4F1B3D0B" wp14:editId="515C10E3">
+            <wp:extent cx="5731510" cy="2072005"/>
+            <wp:effectExtent l="0" t="0" r="2540" b="4445"/>
+            <wp:docPr id="642848508" name="Picture 1"/>
+            <wp:cNvGraphicFramePr>
+              <a:graphicFrameLocks xmlns:a="http://schemas.openxmlformats.org/drawingml/2006/main" noChangeAspect="1"/>
+            </wp:cNvGraphicFramePr>
+            <a:graphic xmlns:a="http://schemas.openxmlformats.org/drawingml/2006/main">
+              <a:graphicData uri="http://schemas.openxmlformats.org/drawingml/2006/picture">
+                <pic:pic xmlns:pic="http://schemas.openxmlformats.org/drawingml/2006/picture">
+                  <pic:nvPicPr>
+                    <pic:cNvPr id="642848508" name=""/>
+                    <pic:cNvPicPr/>
+                  </pic:nvPicPr>
+                  <pic:blipFill>
+                    <a:blip r:embed="rId33"/>
+                    <a:stretch>
+                      <a:fillRect/>
+                    </a:stretch>
+                  </pic:blipFill>
+                  <pic:spPr>
+                    <a:xfrm>
+                      <a:off x="0" y="0"/>
+                      <a:ext cx="5731510" cy="2072005"/>
+                    </a:xfrm>
+                    <a:prstGeom prst="rect">
+                      <a:avLst/>
+                    </a:prstGeom>
+                  </pic:spPr>
+                </pic:pic>
+              </a:graphicData>
+            </a:graphic>
+          </wp:inline>
+        </w:drawing>
+      </w:r>
+    </w:p>
+    <w:p>
+      <w:pPr>
+        <w:bidi/>
+        <w:rPr>
+          <w:rtl/>
+          <w:lang w:val="en-GB"/>
+        </w:rPr>
+      </w:pPr>
+      <w:r>
+        <w:rPr>
+          <w:rFonts w:hint="cs"/>
+          <w:rtl/>
+          <w:lang w:val="en-GB"/>
+        </w:rPr>
+        <w:t xml:space="preserve">ואכן ניתן לראות ב   </w:t>
+      </w:r>
+      <w:r>
+        <w:rPr>
+          <w:lang w:val="en-GB"/>
+        </w:rPr>
+        <w:t>Docker Desktop</w:t>
+      </w:r>
+      <w:r>
+        <w:rPr>
+          <w:rFonts w:hint="cs"/>
+          <w:rtl/>
+          <w:lang w:val="en-GB"/>
+        </w:rPr>
+        <w:t xml:space="preserve"> שהקונטיינר רץ:</w:t>
+      </w:r>
+    </w:p>
+    <w:p>
+      <w:pPr>
+        <w:bidi/>
+        <w:rPr>
+          <w:rtl/>
+          <w:lang w:val="en-GB"/>
+        </w:rPr>
+      </w:pPr>
+      <w:r>
+        <w:rPr>
+          <w:rFonts w:cs="Arial"/>
+          <w:rtl/>
+          <w:lang w:val="en-GB"/>
+        </w:rPr>
+        <w:drawing>
+          <wp:inline distT="0" distB="0" distL="0" distR="0" wp14:anchorId="38D34CA8" wp14:editId="1D182A25">
+            <wp:extent cx="5731510" cy="580390"/>
+            <wp:effectExtent l="0" t="0" r="2540" b="0"/>
+            <wp:docPr id="1529294543" name="Picture 1"/>
+            <wp:cNvGraphicFramePr>
+              <a:graphicFrameLocks xmlns:a="http://schemas.openxmlformats.org/drawingml/2006/main" noChangeAspect="1"/>
+            </wp:cNvGraphicFramePr>
+            <a:graphic xmlns:a="http://schemas.openxmlformats.org/drawingml/2006/main">
+              <a:graphicData uri="http://schemas.openxmlformats.org/drawingml/2006/picture">
+                <pic:pic xmlns:pic="http://schemas.openxmlformats.org/drawingml/2006/picture">
+                  <pic:nvPicPr>
+                    <pic:cNvPr id="1529294543" name=""/>
+                    <pic:cNvPicPr/>
+                  </pic:nvPicPr>
+                  <pic:blipFill>
+                    <a:blip r:embed="rId34"/>
+                    <a:stretch>
+                      <a:fillRect/>
+                    </a:stretch>
+                  </pic:blipFill>
+                  <pic:spPr>
+                    <a:xfrm>
+                      <a:off x="0" y="0"/>
+                      <a:ext cx="5731510" cy="580390"/>
+                    </a:xfrm>
+                    <a:prstGeom prst="rect">
+                      <a:avLst/>
+                    </a:prstGeom>
+                  </pic:spPr>
+                </pic:pic>
+              </a:graphicData>
+            </a:graphic>
+          </wp:inline>
+        </w:drawing>
+      </w:r>
+    </w:p>
+    <w:p>
+      <w:pPr>
+        <w:bidi/>
+        <w:rPr>
+          <w:rFonts w:cs="Arial"/>
+          <w:rtl/>
+          <w:lang w:val="en-GB"/>
+        </w:rPr>
+      </w:pPr>
+      <w:r>
+        <w:rPr>
+          <w:rFonts w:hint="cs"/>
+          <w:rtl/>
+          <w:lang w:val="en-GB"/>
+        </w:rPr>
+        <w:t xml:space="preserve">כעת, כאשר ה </w:t>
+      </w:r>
+      <w:r>
+        <w:rPr>
+          <w:lang w:val="en-GB"/>
+        </w:rPr>
+        <w:t xml:space="preserve">container </w:t>
+      </w:r>
+      <w:r>
+        <w:rPr>
+          <w:rFonts w:hint="cs"/>
+          <w:rtl/>
+          <w:lang w:val="en-GB"/>
+        </w:rPr>
+        <w:t xml:space="preserve"> רץ ניתן לכתוב בדפדפן </w:t>
+      </w:r>
+      <w:hyperlink r:id="rId35" w:history="1">
+        <w:r>
+          <w:rPr>
+            <w:rStyle w:val="Hyperlink"/>
+            <w:lang w:val="en-GB"/>
+          </w:rPr>
+          <w:t>http://localhost</w:t>
+        </w:r>
+        <w:r>
+          <w:rPr>
+            <w:rStyle w:val="Hyperlink"/>
+            <w:rFonts w:cs="Arial"/>
+            <w:rtl/>
+            <w:lang w:val="en-GB"/>
+          </w:rPr>
+          <w:t>/</w:t>
+        </w:r>
+      </w:hyperlink>
+      <w:r>
+        <w:rPr>
+          <w:rFonts w:cs="Arial" w:hint="cs"/>
+          <w:rtl/>
+          <w:lang w:val="en-GB"/>
+        </w:rPr>
+        <w:t xml:space="preserve"> ולראות:</w:t>
+      </w:r>
+    </w:p>
+    <w:p>
+      <w:pPr>
+        <w:bidi/>
+        <w:rPr>
+          <w:rtl/>
+          <w:lang w:val="en-GB"/>
+        </w:rPr>
+      </w:pPr>
+      <w:r>
+        <w:rPr>
+          <w:rFonts w:cs="Arial"/>
+          <w:rtl/>
+          <w:lang w:val="en-GB"/>
+        </w:rPr>
+        <w:drawing>
+          <wp:inline distT="0" distB="0" distL="0" distR="0" wp14:anchorId="0AF2C250" wp14:editId="2C324261">
+            <wp:extent cx="5731510" cy="2087245"/>
+            <wp:effectExtent l="0" t="0" r="2540" b="8255"/>
+            <wp:docPr id="70516653" name="Picture 1"/>
+            <wp:cNvGraphicFramePr>
+              <a:graphicFrameLocks xmlns:a="http://schemas.openxmlformats.org/drawingml/2006/main" noChangeAspect="1"/>
+            </wp:cNvGraphicFramePr>
+            <a:graphic xmlns:a="http://schemas.openxmlformats.org/drawingml/2006/main">
+              <a:graphicData uri="http://schemas.openxmlformats.org/drawingml/2006/picture">
+                <pic:pic xmlns:pic="http://schemas.openxmlformats.org/drawingml/2006/picture">
+                  <pic:nvPicPr>
+                    <pic:cNvPr id="70516653" name=""/>
+                    <pic:cNvPicPr/>
+                  </pic:nvPicPr>
+                  <pic:blipFill>
+                    <a:blip r:embed="rId36"/>
+                    <a:stretch>
+                      <a:fillRect/>
+                    </a:stretch>
+                  </pic:blipFill>
+                  <pic:spPr>
+                    <a:xfrm>
+                      <a:off x="0" y="0"/>
+                      <a:ext cx="5731510" cy="2087245"/>
+                    </a:xfrm>
+                    <a:prstGeom prst="rect">
+                      <a:avLst/>
+                    </a:prstGeom>
+                  </pic:spPr>
+                </pic:pic>
+              </a:graphicData>
+            </a:graphic>
+          </wp:inline>
+        </w:drawing>
+      </w:r>
+    </w:p>
+    <w:p>
+      <w:pPr>
+        <w:bidi/>
+        <w:rPr>
+          <w:rtl/>
+          <w:lang w:val="en-GB"/>
+        </w:rPr>
+      </w:pPr>
+      <w:r>
+        <w:rPr>
+          <w:rFonts w:hint="cs"/>
+          <w:rtl/>
+          <w:lang w:val="en-GB"/>
+        </w:rPr>
+        <w:t>שקף 45:</w:t>
+      </w:r>
+    </w:p>
+    <w:p>
+      <w:pPr>
+        <w:bidi/>
+        <w:rPr>
+          <w:color w:val="196B24" w:themeColor="accent3"/>
+          <w:rtl/>
+          <w:lang w:val="en-GB"/>
+        </w:rPr>
+      </w:pPr>
+      <w:r>
+        <w:rPr>
+          <w:rFonts w:hint="cs"/>
+          <w:color w:val="196B24" w:themeColor="accent3"/>
+          <w:rtl/>
+          <w:lang w:val="en-GB"/>
+        </w:rPr>
+        <w:t xml:space="preserve">תיקיית </w:t>
+      </w:r>
+      <w:r>
+        <w:rPr>
+          <w:color w:val="196B24" w:themeColor="accent3"/>
+          <w:lang w:val="en-GB"/>
+        </w:rPr>
+        <w:t>task5_docker-basics</w:t>
+      </w:r>
+      <w:r>
+        <w:rPr>
+          <w:rFonts w:hint="cs"/>
+          <w:color w:val="196B24" w:themeColor="accent3"/>
+          <w:rtl/>
+          <w:lang w:val="en-GB"/>
+        </w:rPr>
+        <w:t xml:space="preserve"> מצורפת ל </w:t>
+      </w:r>
+      <w:r>
+        <w:rPr>
+          <w:color w:val="196B24" w:themeColor="accent3"/>
+          <w:lang w:val="en-GB"/>
+        </w:rPr>
+        <w:t>repository</w:t>
+      </w:r>
+      <w:r>
+        <w:rPr>
+          <w:rFonts w:hint="cs"/>
+          <w:color w:val="196B24" w:themeColor="accent3"/>
+          <w:rtl/>
+          <w:lang w:val="en-GB"/>
+        </w:rPr>
+        <w:t xml:space="preserve"> שלנו.</w:t>
+      </w:r>
+    </w:p>
+    <w:p>
+      <w:pPr>
+        <w:bidi/>
+        <w:rPr>
+          <w:rtl/>
+          <w:lang w:val="en-GB"/>
+        </w:rPr>
+      </w:pPr>
+      <w:r>
+        <w:rPr>
+          <w:rFonts w:hint="cs"/>
+          <w:rtl/>
+          <w:lang w:val="en-GB"/>
+        </w:rPr>
+        <w:t>הסברים + צילומי מסך:</w:t>
+      </w:r>
+    </w:p>
+    <w:p>
+      <w:pPr>
+        <w:bidi/>
+        <w:rPr>
+          <w:rtl/>
+          <w:lang w:val="en-GB"/>
+        </w:rPr>
+      </w:pPr>
+      <w:r>
+        <w:rPr>
+          <w:rFonts w:hint="cs"/>
+          <w:rtl/>
+          <w:lang w:val="en-GB"/>
+        </w:rPr>
+        <w:t xml:space="preserve">בנינו אפליקציית שרת </w:t>
+      </w:r>
+      <w:r>
+        <w:rPr>
+          <w:lang w:val="en-GB"/>
+        </w:rPr>
+        <w:t xml:space="preserve">node </w:t>
+      </w:r>
+      <w:r>
+        <w:rPr>
+          <w:rFonts w:hint="cs"/>
+          <w:rtl/>
+          <w:lang w:val="en-GB"/>
+        </w:rPr>
+        <w:t xml:space="preserve"> </w:t>
+      </w:r>
+      <w:r>
+        <w:rPr>
+          <w:rFonts w:hint="cs"/>
+          <w:rtl/>
+          <w:lang w:val="en-GB"/>
+        </w:rPr>
+        <w:t>והקוד שלו נראה כך:</w:t>
+      </w:r>
+      <w:r>
+        <w:rPr>
+          <w:rtl/>
+          <w:lang w:val="en-GB"/>
+        </w:rPr>
+        <w:br/>
+      </w:r>
+      <w:r>
+        <w:rPr>
+          <w:rFonts w:cs="Arial"/>
+          <w:rtl/>
+          <w:lang w:val="en-GB"/>
+        </w:rPr>
+        <w:drawing>
+          <wp:inline distT="0" distB="0" distL="0" distR="0" wp14:anchorId="4EA08ED7" wp14:editId="5867F4F2">
+            <wp:extent cx="3092490" cy="1210135"/>
+            <wp:effectExtent l="0" t="0" r="0" b="9525"/>
+            <wp:docPr id="1679564631" name="Picture 1"/>
+            <wp:cNvGraphicFramePr>
+              <a:graphicFrameLocks xmlns:a="http://schemas.openxmlformats.org/drawingml/2006/main" noChangeAspect="1"/>
+            </wp:cNvGraphicFramePr>
+            <a:graphic xmlns:a="http://schemas.openxmlformats.org/drawingml/2006/main">
+              <a:graphicData uri="http://schemas.openxmlformats.org/drawingml/2006/picture">
+                <pic:pic xmlns:pic="http://schemas.openxmlformats.org/drawingml/2006/picture">
+                  <pic:nvPicPr>
+                    <pic:cNvPr id="1679564631" name=""/>
+                    <pic:cNvPicPr/>
+                  </pic:nvPicPr>
+                  <pic:blipFill>
+                    <a:blip r:embed="rId37"/>
+                    <a:stretch>
+                      <a:fillRect/>
+                    </a:stretch>
+                  </pic:blipFill>
+                  <pic:spPr>
+                    <a:xfrm>
+                      <a:off x="0" y="0"/>
+                      <a:ext cx="3110835" cy="1217314"/>
+                    </a:xfrm>
+                    <a:prstGeom prst="rect">
+                      <a:avLst/>
+                    </a:prstGeom>
+                  </pic:spPr>
+                </pic:pic>
+              </a:graphicData>
+            </a:graphic>
+          </wp:inline>
+        </w:drawing>
+      </w:r>
+    </w:p>
+    <w:p>
+      <w:pPr>
+        <w:bidi/>
+        <w:rPr>
+          <w:rtl/>
+          <w:lang w:val="en-GB"/>
+        </w:rPr>
+      </w:pPr>
+      <w:r>
+        <w:rPr>
+          <w:rFonts w:hint="cs"/>
+          <w:rtl/>
+          <w:lang w:val="en-GB"/>
+        </w:rPr>
+        <w:lastRenderedPageBreak/>
+        <w:t>נרצה לקחת את האפליקציה הקטנה הזאת ולדחוף אותה לתוך קונטיינר.</w:t>
+      </w:r>
+    </w:p>
+    <w:p>
+      <w:pPr>
+        <w:bidi/>
+        <w:rPr>
+          <w:rtl/>
+          <w:lang w:val="en-GB"/>
+        </w:rPr>
+      </w:pPr>
+      <w:r>
+        <w:rPr>
+          <w:rFonts w:hint="cs"/>
+          <w:rtl/>
+          <w:lang w:val="en-GB"/>
+        </w:rPr>
+        <w:t>נעבור שלושה שלבים:</w:t>
+      </w:r>
+    </w:p>
+    <w:p>
+      <w:pPr>
+        <w:pStyle w:val="ListParagraph"/>
+        <w:numPr>
+          <w:ilvl w:val="0"/>
+          <w:numId w:val="10"/>
+        </w:numPr>
+        <w:bidi/>
+        <w:rPr>
+          <w:lang w:val="en-GB"/>
+        </w:rPr>
+      </w:pPr>
+      <w:r>
+        <w:rPr>
+          <w:rFonts w:hint="cs"/>
+          <w:rtl/>
+          <w:lang w:val="en-GB"/>
+        </w:rPr>
+        <w:t xml:space="preserve">נבנה </w:t>
+      </w:r>
+      <w:r>
+        <w:rPr>
+          <w:lang w:val="en-GB"/>
+        </w:rPr>
+        <w:t>Dockerfile</w:t>
+      </w:r>
+      <w:r>
+        <w:rPr>
+          <w:rFonts w:hint="cs"/>
+          <w:rtl/>
+          <w:lang w:val="en-GB"/>
+        </w:rPr>
+        <w:t xml:space="preserve"> זה תמיד יהיה השם של הקובץ והוא יתחיל בפקודה </w:t>
+      </w:r>
+      <w:r>
+        <w:rPr>
+          <w:lang w:val="en-GB"/>
+        </w:rPr>
+        <w:t>FROM</w:t>
+      </w:r>
+      <w:r>
+        <w:rPr>
+          <w:rFonts w:hint="cs"/>
+          <w:rtl/>
+          <w:lang w:val="en-GB"/>
+        </w:rPr>
+        <w:t>.</w:t>
+      </w:r>
+    </w:p>
+    <w:p>
+      <w:pPr>
+        <w:pStyle w:val="ListParagraph"/>
+        <w:bidi/>
+        <w:rPr>
+          <w:rtl/>
+          <w:lang w:val="en-GB"/>
+        </w:rPr>
+      </w:pPr>
+      <w:r>
+        <w:rPr>
+          <w:rFonts w:hint="cs"/>
+          <w:rtl/>
+          <w:lang w:val="en-GB"/>
+        </w:rPr>
+        <w:t xml:space="preserve">נכתוב </w:t>
+      </w:r>
+      <w:r>
+        <w:rPr>
+          <w:lang w:val="en-GB"/>
+        </w:rPr>
+        <w:t>FROM node:latest</w:t>
+      </w:r>
+      <w:r>
+        <w:rPr>
+          <w:rFonts w:hint="cs"/>
+          <w:rtl/>
+          <w:lang w:val="en-GB"/>
+        </w:rPr>
+        <w:t xml:space="preserve"> כדי לקבל את הגרסה האחרונה של </w:t>
+      </w:r>
+      <w:r>
+        <w:rPr>
+          <w:lang w:val="en-GB"/>
+        </w:rPr>
+        <w:t>node</w:t>
+      </w:r>
+      <w:r>
+        <w:rPr>
+          <w:rFonts w:hint="cs"/>
+          <w:rtl/>
+          <w:lang w:val="en-GB"/>
+        </w:rPr>
+        <w:t xml:space="preserve">. </w:t>
+      </w:r>
+    </w:p>
+    <w:p>
+      <w:pPr>
+        <w:pStyle w:val="ListParagraph"/>
+        <w:bidi/>
+        <w:rPr>
+          <w:rtl/>
+          <w:lang w:val="en-GB"/>
+        </w:rPr>
+      </w:pPr>
+      <w:r>
+        <w:rPr>
+          <w:lang w:val="en-GB"/>
+        </w:rPr>
+        <w:t>Node</w:t>
+      </w:r>
+      <w:r>
+        <w:rPr>
+          <w:rFonts w:hint="cs"/>
+          <w:rtl/>
+          <w:lang w:val="en-GB"/>
+        </w:rPr>
+        <w:t xml:space="preserve"> הוא למעשה </w:t>
+      </w:r>
+      <w:r>
+        <w:rPr>
+          <w:lang w:val="en-GB"/>
+        </w:rPr>
+        <w:t xml:space="preserve"> base image</w:t>
+      </w:r>
+      <w:r>
+        <w:rPr>
+          <w:rFonts w:hint="cs"/>
+          <w:rtl/>
+          <w:lang w:val="en-GB"/>
+        </w:rPr>
+        <w:t xml:space="preserve"> כלשהו שאנו מביאים בתור תלות, ממש כמו יבוא ספרייה.</w:t>
+      </w:r>
+    </w:p>
+    <w:p>
+      <w:pPr>
+        <w:pStyle w:val="ListParagraph"/>
+        <w:bidi/>
+        <w:rPr>
+          <w:rtl/>
+          <w:lang w:val="en-GB"/>
+        </w:rPr>
+      </w:pPr>
+      <w:r>
+        <w:rPr>
+          <w:rFonts w:hint="cs"/>
+          <w:rtl/>
+          <w:lang w:val="en-GB"/>
+        </w:rPr>
+        <w:t xml:space="preserve">זה אומר שהקונטיינר הולך להריץ אפליקציה שמבוססת על </w:t>
+      </w:r>
+      <w:r>
+        <w:rPr>
+          <w:lang w:val="en-GB"/>
+        </w:rPr>
+        <w:t>node</w:t>
+      </w:r>
+      <w:r>
+        <w:rPr>
+          <w:rFonts w:hint="cs"/>
+          <w:rtl/>
+          <w:lang w:val="en-GB"/>
+        </w:rPr>
+        <w:t xml:space="preserve"> ובמקרה שלנו את הגרסה האחרונה של </w:t>
+      </w:r>
+      <w:r>
+        <w:rPr>
+          <w:lang w:val="en-GB"/>
+        </w:rPr>
+        <w:t>node</w:t>
+      </w:r>
+      <w:r>
+        <w:rPr>
+          <w:rFonts w:hint="cs"/>
+          <w:rtl/>
+          <w:lang w:val="en-GB"/>
+        </w:rPr>
+        <w:t xml:space="preserve">. אנו מביאים את ה </w:t>
+      </w:r>
+      <w:r>
+        <w:rPr>
+          <w:lang w:val="en-GB"/>
+        </w:rPr>
+        <w:t xml:space="preserve">base image </w:t>
+      </w:r>
+      <w:r>
+        <w:rPr>
+          <w:rFonts w:hint="cs"/>
+          <w:rtl/>
+          <w:lang w:val="en-GB"/>
+        </w:rPr>
+        <w:t xml:space="preserve"> של </w:t>
+      </w:r>
+      <w:r>
+        <w:rPr>
+          <w:lang w:val="en-GB"/>
+        </w:rPr>
+        <w:t>node</w:t>
+      </w:r>
+      <w:r>
+        <w:rPr>
+          <w:rFonts w:hint="cs"/>
+          <w:rtl/>
+          <w:lang w:val="en-GB"/>
+        </w:rPr>
+        <w:t xml:space="preserve"> מהמאגר הרשמי של </w:t>
+      </w:r>
+      <w:r>
+        <w:rPr>
+          <w:lang w:val="en-GB"/>
+        </w:rPr>
+        <w:t>docker images</w:t>
+      </w:r>
+      <w:r>
+        <w:rPr>
+          <w:rFonts w:hint="cs"/>
+          <w:rtl/>
+          <w:lang w:val="en-GB"/>
+        </w:rPr>
+        <w:t xml:space="preserve"> שנקרא </w:t>
+      </w:r>
+      <w:r>
+        <w:rPr>
+          <w:lang w:val="en-GB"/>
+        </w:rPr>
+        <w:t>Docker Hub</w:t>
+      </w:r>
+      <w:r>
+        <w:rPr>
+          <w:rFonts w:hint="cs"/>
+          <w:rtl/>
+          <w:lang w:val="en-GB"/>
+        </w:rPr>
+        <w:t>.</w:t>
+      </w:r>
+    </w:p>
+    <w:p>
+      <w:pPr>
+        <w:pStyle w:val="ListParagraph"/>
+        <w:bidi/>
+        <w:rPr>
+          <w:rtl/>
+          <w:lang w:val="en-GB"/>
+        </w:rPr>
+      </w:pPr>
+      <w:r>
+        <w:rPr>
+          <w:rFonts w:hint="cs"/>
+          <w:rtl/>
+          <w:lang w:val="en-GB"/>
+        </w:rPr>
+        <w:t xml:space="preserve">אנחנו רוצים גם להגדיר איזשהו </w:t>
+      </w:r>
+      <w:r>
+        <w:rPr>
+          <w:lang w:val="en-GB"/>
+        </w:rPr>
+        <w:t>working directory</w:t>
+      </w:r>
+      <w:r>
+        <w:rPr>
+          <w:rFonts w:hint="cs"/>
+          <w:rtl/>
+          <w:lang w:val="en-GB"/>
+        </w:rPr>
+        <w:t xml:space="preserve"> בתוך ה </w:t>
+      </w:r>
+      <w:r>
+        <w:rPr>
+          <w:lang w:val="en-GB"/>
+        </w:rPr>
+        <w:t>image</w:t>
+      </w:r>
+      <w:r>
+        <w:rPr>
+          <w:rFonts w:hint="cs"/>
+          <w:rtl/>
+          <w:lang w:val="en-GB"/>
+        </w:rPr>
+        <w:t xml:space="preserve"> לכן נכתוב:</w:t>
+      </w:r>
+    </w:p>
+    <w:p>
+      <w:pPr>
+        <w:pStyle w:val="ListParagraph"/>
+        <w:bidi/>
+        <w:rPr>
+          <w:rtl/>
+          <w:lang w:val="en-GB"/>
+        </w:rPr>
+      </w:pPr>
+      <w:r>
+        <w:rPr>
+          <w:lang w:val="en-GB"/>
+        </w:rPr>
+        <w:t>WORKDIR /app</w:t>
+      </w:r>
+      <w:r>
+        <w:rPr>
+          <w:rFonts w:hint="cs"/>
+          <w:rtl/>
+          <w:lang w:val="en-GB"/>
+        </w:rPr>
+        <w:t xml:space="preserve"> </w:t>
+      </w:r>
+    </w:p>
+    <w:p>
+      <w:pPr>
+        <w:pStyle w:val="ListParagraph"/>
+        <w:bidi/>
+        <w:rPr>
+          <w:rtl/>
+          <w:lang w:val="en-GB"/>
+        </w:rPr>
+      </w:pPr>
+      <w:r>
+        <w:rPr>
+          <w:rFonts w:hint="cs"/>
+          <w:rtl/>
+          <w:lang w:val="en-GB"/>
+        </w:rPr>
+        <w:t xml:space="preserve">ואז כדי להעתיק את הקבצים שלי לתוך ה </w:t>
+      </w:r>
+      <w:r>
+        <w:rPr>
+          <w:lang w:val="en-GB"/>
+        </w:rPr>
+        <w:t>image</w:t>
+      </w:r>
+      <w:r>
+        <w:rPr>
+          <w:rFonts w:hint="cs"/>
+          <w:rtl/>
+          <w:lang w:val="en-GB"/>
+        </w:rPr>
+        <w:t xml:space="preserve"> נכתוב </w:t>
+      </w:r>
+      <w:r>
+        <w:rPr>
+          <w:lang w:val="en-GB"/>
+        </w:rPr>
+        <w:t xml:space="preserve">COPY . . </w:t>
+      </w:r>
+      <w:r>
+        <w:rPr>
+          <w:rFonts w:hint="cs"/>
+          <w:rtl/>
+          <w:lang w:val="en-GB"/>
+        </w:rPr>
+        <w:t xml:space="preserve"> .</w:t>
+      </w:r>
+    </w:p>
+    <w:p>
+      <w:pPr>
+        <w:pStyle w:val="ListParagraph"/>
+        <w:bidi/>
+        <w:rPr>
+          <w:rFonts w:hint="cs"/>
+          <w:rtl/>
+          <w:lang w:val="en-GB"/>
+        </w:rPr>
+      </w:pPr>
+      <w:r>
+        <w:rPr>
+          <w:rFonts w:hint="cs"/>
+          <w:rtl/>
+          <w:lang w:val="en-GB"/>
+        </w:rPr>
+        <w:t xml:space="preserve">כדי לא להעתיק את כל ה </w:t>
+      </w:r>
+      <w:r>
+        <w:rPr>
+          <w:lang w:val="en-GB"/>
+        </w:rPr>
+        <w:t>dependencies</w:t>
+      </w:r>
+      <w:r>
+        <w:rPr>
+          <w:rFonts w:hint="cs"/>
+          <w:rtl/>
+          <w:lang w:val="en-GB"/>
+        </w:rPr>
+        <w:t xml:space="preserve"> נמחק את </w:t>
+      </w:r>
+      <w:r>
+        <w:rPr>
+          <w:lang w:val="en-GB"/>
+        </w:rPr>
+        <w:t>node modules</w:t>
+      </w:r>
+      <w:r>
+        <w:rPr>
+          <w:rFonts w:hint="cs"/>
+          <w:rtl/>
+          <w:lang w:val="en-GB"/>
+        </w:rPr>
+        <w:t xml:space="preserve"> מתוך התקייה שלנו או  להוסיף קובץ </w:t>
+      </w:r>
+      <w:r>
+        <w:rPr>
+          <w:lang w:val="en-GB"/>
+        </w:rPr>
+        <w:t>.dockerignore</w:t>
+      </w:r>
+      <w:r>
+        <w:rPr>
+          <w:rFonts w:hint="cs"/>
+          <w:rtl/>
+          <w:lang w:val="en-GB"/>
+        </w:rPr>
+        <w:t xml:space="preserve"> ולהוסיף שם  </w:t>
+      </w:r>
+      <w:r>
+        <w:rPr>
+          <w:lang w:val="en-GB"/>
+        </w:rPr>
+        <w:t>node_modules</w:t>
+      </w:r>
+      <w:r>
+        <w:rPr>
+          <w:rFonts w:hint="cs"/>
+          <w:rtl/>
+          <w:lang w:val="en-GB"/>
+        </w:rPr>
+        <w:t>.</w:t>
+      </w:r>
+    </w:p>
+    <w:p>
+      <w:pPr>
+        <w:pStyle w:val="ListParagraph"/>
+        <w:bidi/>
+        <w:rPr>
+          <w:lang w:val="en-GB"/>
+        </w:rPr>
+      </w:pPr>
+      <w:r>
+        <w:rPr>
+          <w:rFonts w:hint="cs"/>
+          <w:rtl/>
+          <w:lang w:val="en-GB"/>
+        </w:rPr>
+        <w:t xml:space="preserve">ונוסיף ב </w:t>
+      </w:r>
+      <w:r>
+        <w:rPr>
+          <w:lang w:val="en-GB"/>
+        </w:rPr>
+        <w:t>DOCKER FILE</w:t>
+      </w:r>
+      <w:r>
+        <w:rPr>
+          <w:rFonts w:hint="cs"/>
+          <w:rtl/>
+          <w:lang w:val="en-GB"/>
+        </w:rPr>
+        <w:t xml:space="preserve"> : </w:t>
+      </w:r>
+    </w:p>
+    <w:p>
+      <w:pPr>
+        <w:pStyle w:val="ListParagraph"/>
+        <w:bidi/>
+        <w:rPr>
+          <w:rtl/>
+          <w:lang w:val="en-GB"/>
+        </w:rPr>
+      </w:pPr>
+      <w:r>
+        <w:rPr>
+          <w:lang w:val="en-GB"/>
+        </w:rPr>
+        <w:t>RUN npm install</w:t>
+      </w:r>
+      <w:r>
+        <w:rPr>
+          <w:rFonts w:hint="cs"/>
+          <w:rtl/>
+          <w:lang w:val="en-GB"/>
+        </w:rPr>
+        <w:t>.</w:t>
+      </w:r>
+    </w:p>
+    <w:p>
+      <w:pPr>
+        <w:pStyle w:val="ListParagraph"/>
+        <w:bidi/>
+        <w:rPr>
+          <w:rtl/>
+          <w:lang w:val="en-GB"/>
+        </w:rPr>
+      </w:pPr>
+      <w:r>
+        <w:rPr>
+          <w:rFonts w:hint="cs"/>
+          <w:rtl/>
+          <w:lang w:val="en-GB"/>
+        </w:rPr>
+        <w:t xml:space="preserve">כדי להתחיל את השרת נכתוב </w:t>
+      </w:r>
+      <w:r>
+        <w:rPr>
+          <w:lang w:val="en-GB"/>
+        </w:rPr>
+        <w:t>CMD [“node”, “server.js”]</w:t>
+      </w:r>
+      <w:r>
+        <w:rPr>
+          <w:rFonts w:hint="cs"/>
+          <w:rtl/>
+          <w:lang w:val="en-GB"/>
+        </w:rPr>
+        <w:t xml:space="preserve"> הפקודה הזו למעשה תרוץ בתוך הקונטיינר.</w:t>
+      </w:r>
+    </w:p>
+    <w:p>
+      <w:pPr>
+        <w:pStyle w:val="ListParagraph"/>
+        <w:bidi/>
+        <w:rPr>
+          <w:rtl/>
+          <w:lang w:val="en-GB"/>
+        </w:rPr>
+      </w:pPr>
+      <w:r>
+        <w:rPr>
+          <w:rFonts w:hint="cs"/>
+          <w:rtl/>
+          <w:lang w:val="en-GB"/>
+        </w:rPr>
+        <w:t xml:space="preserve">להלן צילום מסך של </w:t>
+      </w:r>
+      <w:r>
+        <w:rPr>
+          <w:lang w:val="en-GB"/>
+        </w:rPr>
+        <w:t>dockerfile</w:t>
+      </w:r>
+      <w:r>
+        <w:rPr>
+          <w:rFonts w:hint="cs"/>
+          <w:rtl/>
+          <w:lang w:val="en-GB"/>
+        </w:rPr>
+        <w:t>:</w:t>
+      </w:r>
+    </w:p>
+    <w:p>
+      <w:pPr>
+        <w:pStyle w:val="ListParagraph"/>
+        <w:bidi/>
+        <w:rPr>
+          <w:rtl/>
+          <w:lang w:val="en-GB"/>
+        </w:rPr>
+      </w:pPr>
+      <w:r>
+        <w:rPr>
+          <w:rFonts w:ascii="Arial" w:hAnsi="Arial" w:cs="Arial"/>
+          <w:noProof/>
+          <w:color w:val="000000"/>
+          <w:bdr w:val="none" w:sz="0" w:space="0" w:color="auto" w:frame="1"/>
+        </w:rPr>
+        <w:drawing>
+          <wp:inline distT="0" distB="0" distL="0" distR="0" wp14:anchorId="49CF8D92" wp14:editId="6DA8E863">
+            <wp:extent cx="3178194" cy="2300396"/>
+            <wp:effectExtent l="0" t="0" r="3175" b="5080"/>
+            <wp:docPr id="1671592767" name="Picture 1"/>
+            <wp:cNvGraphicFramePr>
+              <a:graphicFrameLocks xmlns:a="http://schemas.openxmlformats.org/drawingml/2006/main" noChangeAspect="1"/>
+            </wp:cNvGraphicFramePr>
+            <a:graphic xmlns:a="http://schemas.openxmlformats.org/drawingml/2006/main">
+              <a:graphicData uri="http://schemas.openxmlformats.org/drawingml/2006/picture">
+                <pic:pic xmlns:pic="http://schemas.openxmlformats.org/drawingml/2006/picture">
+                  <pic:nvPicPr>
+                    <pic:cNvPr id="0" name="Picture 1"/>
+                    <pic:cNvPicPr>
+                      <a:picLocks noChangeAspect="1" noChangeArrowheads="1"/>
+                    </pic:cNvPicPr>
+                  </pic:nvPicPr>
+                  <pic:blipFill>
+                    <a:blip r:embed="rId38">
+                      <a:extLst>
+                        <a:ext uri="{28A0092B-C50C-407E-A947-70E740481C1C}">
+                          <a14:useLocalDpi xmlns:a14="http://schemas.microsoft.com/office/drawing/2010/main" val="0"/>
+                        </a:ext>
+                      </a:extLst>
+                    </a:blip>
+                    <a:srcRect/>
+                    <a:stretch>
+                      <a:fillRect/>
+                    </a:stretch>
+                  </pic:blipFill>
+                  <pic:spPr bwMode="auto">
+                    <a:xfrm>
+                      <a:off x="0" y="0"/>
+                      <a:ext cx="3182681" cy="2303644"/>
+                    </a:xfrm>
+                    <a:prstGeom prst="rect">
+                      <a:avLst/>
+                    </a:prstGeom>
+                    <a:noFill/>
+                    <a:ln>
+                      <a:noFill/>
+                    </a:ln>
+                  </pic:spPr>
+                </pic:pic>
+              </a:graphicData>
+            </a:graphic>
+          </wp:inline>
+        </w:drawing>
+      </w:r>
+    </w:p>
+    <w:p>
+      <w:pPr>
+        <w:pStyle w:val="ListParagraph"/>
+        <w:numPr>
+          <w:ilvl w:val="0"/>
+          <w:numId w:val="10"/>
+        </w:numPr>
+        <w:bidi/>
+        <w:rPr>
+          <w:lang w:val="en-GB"/>
+        </w:rPr>
+      </w:pPr>
+      <w:r>
+        <w:rPr>
+          <w:rFonts w:hint="cs"/>
+          <w:rtl/>
+          <w:lang w:val="en-GB"/>
+        </w:rPr>
+        <w:t>נבנה את ה</w:t>
+      </w:r>
+      <w:r>
+        <w:rPr>
+          <w:lang w:val="en-GB"/>
+        </w:rPr>
+        <w:t xml:space="preserve"> image </w:t>
+      </w:r>
+      <w:r>
+        <w:rPr>
+          <w:rFonts w:hint="cs"/>
+          <w:rtl/>
+          <w:lang w:val="en-GB"/>
+        </w:rPr>
+        <w:t xml:space="preserve"> על ידי פקודה בטרמינל: </w:t>
+      </w:r>
+      <w:r>
+        <w:rPr>
+          <w:lang w:val="en-GB"/>
+        </w:rPr>
+        <w:t>docker build .</w:t>
+      </w:r>
+    </w:p>
+    <w:p>
+      <w:pPr>
+        <w:pStyle w:val="ListParagraph"/>
+        <w:bidi/>
+        <w:rPr>
+          <w:rtl/>
+          <w:lang w:val="en-GB"/>
+        </w:rPr>
+      </w:pPr>
+      <w:r>
+        <w:rPr>
+          <w:rFonts w:ascii="Arial" w:hAnsi="Arial" w:cs="Arial"/>
+          <w:noProof/>
+          <w:color w:val="000000"/>
+          <w:bdr w:val="none" w:sz="0" w:space="0" w:color="auto" w:frame="1"/>
+        </w:rPr>
+        <w:drawing>
+          <wp:inline distT="0" distB="0" distL="0" distR="0" wp14:anchorId="648E3867" wp14:editId="48F2A2C0">
+            <wp:extent cx="5265420" cy="1675765"/>
+            <wp:effectExtent l="0" t="0" r="0" b="635"/>
+            <wp:docPr id="544725323" name="Picture 2"/>
+            <wp:cNvGraphicFramePr>
+              <a:graphicFrameLocks xmlns:a="http://schemas.openxmlformats.org/drawingml/2006/main" noChangeAspect="1"/>
+            </wp:cNvGraphicFramePr>
+            <a:graphic xmlns:a="http://schemas.openxmlformats.org/drawingml/2006/main">
+              <a:graphicData uri="http://schemas.openxmlformats.org/drawingml/2006/picture">
+                <pic:pic xmlns:pic="http://schemas.openxmlformats.org/drawingml/2006/picture">
+                  <pic:nvPicPr>
+                    <pic:cNvPr id="0" name="Picture 3"/>
+                    <pic:cNvPicPr>
+                      <a:picLocks noChangeAspect="1" noChangeArrowheads="1"/>
+                    </pic:cNvPicPr>
+                  </pic:nvPicPr>
+                  <pic:blipFill>
+                    <a:blip r:embed="rId39">
+                      <a:extLst>
+                        <a:ext uri="{28A0092B-C50C-407E-A947-70E740481C1C}">
+                          <a14:useLocalDpi xmlns:a14="http://schemas.microsoft.com/office/drawing/2010/main" val="0"/>
+                        </a:ext>
+                      </a:extLst>
+                    </a:blip>
+                    <a:srcRect/>
+                    <a:stretch>
+                      <a:fillRect/>
+                    </a:stretch>
+                  </pic:blipFill>
+                  <pic:spPr bwMode="auto">
+                    <a:xfrm>
+                      <a:off x="0" y="0"/>
+                      <a:ext cx="5265420" cy="1675765"/>
+                    </a:xfrm>
+                    <a:prstGeom prst="rect">
+                      <a:avLst/>
+                    </a:prstGeom>
+                    <a:noFill/>
+                    <a:ln>
+                      <a:noFill/>
+                    </a:ln>
+                  </pic:spPr>
+                </pic:pic>
+              </a:graphicData>
+            </a:graphic>
+          </wp:inline>
+        </w:drawing>
+      </w:r>
+    </w:p>
+    <w:p>
+      <w:pPr>
+        <w:pStyle w:val="ListParagraph"/>
+        <w:bidi/>
+        <w:rPr>
+          <w:rtl/>
+          <w:lang w:val="en-GB"/>
+        </w:rPr>
+      </w:pPr>
+    </w:p>
+    <w:p>
+      <w:pPr>
+        <w:pStyle w:val="ListParagraph"/>
+        <w:bidi/>
+        <w:rPr>
+          <w:rtl/>
+          <w:lang w:val="en-GB"/>
+        </w:rPr>
+      </w:pPr>
+      <w:r>
+        <w:rPr>
+          <w:rFonts w:hint="cs"/>
+          <w:rtl/>
+          <w:lang w:val="en-GB"/>
+        </w:rPr>
+        <w:t xml:space="preserve">אם נכתוב עכשיו בטרמינל </w:t>
+      </w:r>
+      <w:r>
+        <w:rPr>
+          <w:lang w:val="en-GB"/>
+        </w:rPr>
+        <w:t>docker images</w:t>
+      </w:r>
+      <w:r>
+        <w:rPr>
+          <w:rFonts w:hint="cs"/>
+          <w:rtl/>
+          <w:lang w:val="en-GB"/>
+        </w:rPr>
+        <w:t xml:space="preserve"> נוכל לראות את ה </w:t>
+      </w:r>
+      <w:r>
+        <w:rPr>
+          <w:lang w:val="en-GB"/>
+        </w:rPr>
+        <w:t>image</w:t>
+      </w:r>
+      <w:r>
+        <w:rPr>
+          <w:rFonts w:hint="cs"/>
+          <w:rtl/>
+          <w:lang w:val="en-GB"/>
+        </w:rPr>
+        <w:t xml:space="preserve"> :</w:t>
+      </w:r>
+    </w:p>
+    <w:p>
+      <w:pPr>
+        <w:pStyle w:val="ListParagraph"/>
+        <w:bidi/>
+        <w:rPr>
+          <w:rtl/>
+          <w:lang w:val="en-GB"/>
+        </w:rPr>
+      </w:pPr>
+      <w:r>
+        <w:rPr>
+          <w:rFonts w:ascii="Arial" w:hAnsi="Arial" w:cs="Arial"/>
+          <w:noProof/>
+          <w:color w:val="000000"/>
+          <w:bdr w:val="none" w:sz="0" w:space="0" w:color="auto" w:frame="1"/>
+        </w:rPr>
+        <w:drawing>
+          <wp:inline distT="0" distB="0" distL="0" distR="0" wp14:anchorId="742CA61D" wp14:editId="7E3B3549">
+            <wp:extent cx="5731510" cy="465455"/>
+            <wp:effectExtent l="0" t="0" r="2540" b="0"/>
+            <wp:docPr id="2136618987" name="Picture 3"/>
+            <wp:cNvGraphicFramePr>
+              <a:graphicFrameLocks xmlns:a="http://schemas.openxmlformats.org/drawingml/2006/main" noChangeAspect="1"/>
+            </wp:cNvGraphicFramePr>
+            <a:graphic xmlns:a="http://schemas.openxmlformats.org/drawingml/2006/main">
+              <a:graphicData uri="http://schemas.openxmlformats.org/drawingml/2006/picture">
+                <pic:pic xmlns:pic="http://schemas.openxmlformats.org/drawingml/2006/picture">
+                  <pic:nvPicPr>
+                    <pic:cNvPr id="0" name="Picture 5"/>
+                    <pic:cNvPicPr>
+                      <a:picLocks noChangeAspect="1" noChangeArrowheads="1"/>
+                    </pic:cNvPicPr>
+                  </pic:nvPicPr>
+                  <pic:blipFill>
+                    <a:blip r:embed="rId40">
+                      <a:extLst>
+                        <a:ext uri="{28A0092B-C50C-407E-A947-70E740481C1C}">
+                          <a14:useLocalDpi xmlns:a14="http://schemas.microsoft.com/office/drawing/2010/main" val="0"/>
+                        </a:ext>
+                      </a:extLst>
+                    </a:blip>
+                    <a:srcRect/>
+                    <a:stretch>
+                      <a:fillRect/>
+                    </a:stretch>
+                  </pic:blipFill>
+                  <pic:spPr bwMode="auto">
+                    <a:xfrm>
+                      <a:off x="0" y="0"/>
+                      <a:ext cx="5731510" cy="465455"/>
+                    </a:xfrm>
+                    <a:prstGeom prst="rect">
+                      <a:avLst/>
+                    </a:prstGeom>
+                    <a:noFill/>
+                    <a:ln>
+                      <a:noFill/>
+                    </a:ln>
+                  </pic:spPr>
+                </pic:pic>
+              </a:graphicData>
+            </a:graphic>
+          </wp:inline>
+        </w:drawing>
+      </w:r>
+    </w:p>
+    <w:p>
+      <w:pPr>
+        <w:pStyle w:val="ListParagraph"/>
+        <w:bidi/>
+        <w:rPr>
+          <w:rtl/>
+          <w:lang w:val="en-GB"/>
+        </w:rPr>
+      </w:pPr>
+      <w:r>
+        <w:rPr>
+          <w:rFonts w:hint="cs"/>
+          <w:rtl/>
+          <w:lang w:val="en-GB"/>
+        </w:rPr>
+        <w:lastRenderedPageBreak/>
+        <w:t xml:space="preserve">לכל </w:t>
+      </w:r>
+      <w:r>
+        <w:rPr>
+          <w:lang w:val="en-GB"/>
+        </w:rPr>
+        <w:t>image</w:t>
+      </w:r>
+      <w:r>
+        <w:rPr>
+          <w:rFonts w:hint="cs"/>
+          <w:rtl/>
+          <w:lang w:val="en-GB"/>
+        </w:rPr>
+        <w:t xml:space="preserve"> יש </w:t>
+      </w:r>
+      <w:r>
+        <w:rPr>
+          <w:lang w:val="en-GB"/>
+        </w:rPr>
+        <w:t>IMAGE ID</w:t>
+      </w:r>
+      <w:r>
+        <w:rPr>
+          <w:rFonts w:hint="cs"/>
+          <w:rtl/>
+          <w:lang w:val="en-GB"/>
+        </w:rPr>
+        <w:t xml:space="preserve"> שנשתמש בו כדי להרים את הקונטיינר.</w:t>
+      </w:r>
+    </w:p>
+    <w:p>
+      <w:pPr>
+        <w:pStyle w:val="ListParagraph"/>
+        <w:bidi/>
+        <w:rPr>
+          <w:rtl/>
+          <w:lang w:val="en-GB"/>
+        </w:rPr>
+      </w:pPr>
+    </w:p>
+    <w:p>
+      <w:pPr>
+        <w:pStyle w:val="ListParagraph"/>
+        <w:numPr>
+          <w:ilvl w:val="0"/>
+          <w:numId w:val="10"/>
+        </w:numPr>
+        <w:bidi/>
+        <w:rPr>
+          <w:lang w:val="en-GB"/>
+        </w:rPr>
+      </w:pPr>
+      <w:r>
+        <w:rPr>
+          <w:rFonts w:hint="cs"/>
+          <w:rtl/>
+          <w:lang w:val="en-GB"/>
+        </w:rPr>
+        <w:t xml:space="preserve">כעת נרים את הקונטיינר, נרים את האפליקציה מתוך בועה שכבר מותקן עליה </w:t>
+      </w:r>
+      <w:r>
+        <w:rPr>
+          <w:lang w:val="en-GB"/>
+        </w:rPr>
+        <w:t>node</w:t>
+      </w:r>
+      <w:r>
+        <w:rPr>
+          <w:rFonts w:hint="cs"/>
+          <w:rtl/>
+          <w:lang w:val="en-GB"/>
+        </w:rPr>
+        <w:t>.</w:t>
+      </w:r>
+    </w:p>
+    <w:p>
+      <w:pPr>
+        <w:pStyle w:val="ListParagraph"/>
+        <w:bidi/>
+        <w:rPr>
+          <w:rtl/>
+          <w:lang w:val="en-GB"/>
+        </w:rPr>
+      </w:pPr>
+      <w:r>
+        <w:rPr>
+          <w:rFonts w:hint="cs"/>
+          <w:rtl/>
+          <w:lang w:val="en-GB"/>
+        </w:rPr>
+        <w:t xml:space="preserve">נחזור לטרמינל ונכתוב </w:t>
+      </w:r>
+      <w:r>
+        <w:rPr>
+          <w:lang w:val="en-GB"/>
+        </w:rPr>
+        <w:t xml:space="preserve">docker run &lt;IMAGE ID&gt; </w:t>
+      </w:r>
+      <w:r>
+        <w:rPr>
+          <w:rFonts w:hint="cs"/>
+          <w:rtl/>
+          <w:lang w:val="en-GB"/>
+        </w:rPr>
+        <w:t xml:space="preserve"> כאשר המזהה של ה </w:t>
+      </w:r>
+      <w:r>
+        <w:rPr>
+          <w:lang w:val="en-GB"/>
+        </w:rPr>
+        <w:t>image</w:t>
+      </w:r>
+      <w:r>
+        <w:rPr>
+          <w:rFonts w:hint="cs"/>
+          <w:rtl/>
+          <w:lang w:val="en-GB"/>
+        </w:rPr>
+        <w:t xml:space="preserve"> הוא מה שראינו מקודם.</w:t>
+      </w:r>
+    </w:p>
+    <w:p>
+      <w:pPr>
+        <w:pStyle w:val="ListParagraph"/>
+        <w:bidi/>
+        <w:rPr>
+          <w:rtl/>
+          <w:lang w:val="en-GB"/>
+        </w:rPr>
+      </w:pPr>
+      <w:r>
+        <w:rPr>
+          <w:rFonts w:ascii="Arial" w:hAnsi="Arial" w:cs="Arial"/>
+          <w:noProof/>
+          <w:color w:val="000000"/>
+          <w:bdr w:val="none" w:sz="0" w:space="0" w:color="auto" w:frame="1"/>
+        </w:rPr>
+        <w:drawing>
+          <wp:inline distT="0" distB="0" distL="0" distR="0" wp14:anchorId="59471C37" wp14:editId="368876E7">
+            <wp:extent cx="5731510" cy="381000"/>
+            <wp:effectExtent l="0" t="0" r="2540" b="0"/>
+            <wp:docPr id="480101921" name="Picture 4"/>
+            <wp:cNvGraphicFramePr>
+              <a:graphicFrameLocks xmlns:a="http://schemas.openxmlformats.org/drawingml/2006/main" noChangeAspect="1"/>
+            </wp:cNvGraphicFramePr>
+            <a:graphic xmlns:a="http://schemas.openxmlformats.org/drawingml/2006/main">
+              <a:graphicData uri="http://schemas.openxmlformats.org/drawingml/2006/picture">
+                <pic:pic xmlns:pic="http://schemas.openxmlformats.org/drawingml/2006/picture">
+                  <pic:nvPicPr>
+                    <pic:cNvPr id="0" name="Picture 7"/>
+                    <pic:cNvPicPr>
+                      <a:picLocks noChangeAspect="1" noChangeArrowheads="1"/>
+                    </pic:cNvPicPr>
+                  </pic:nvPicPr>
+                  <pic:blipFill>
+                    <a:blip r:embed="rId41">
+                      <a:extLst>
+                        <a:ext uri="{28A0092B-C50C-407E-A947-70E740481C1C}">
+                          <a14:useLocalDpi xmlns:a14="http://schemas.microsoft.com/office/drawing/2010/main" val="0"/>
+                        </a:ext>
+                      </a:extLst>
+                    </a:blip>
+                    <a:srcRect/>
+                    <a:stretch>
+                      <a:fillRect/>
+                    </a:stretch>
+                  </pic:blipFill>
+                  <pic:spPr bwMode="auto">
+                    <a:xfrm>
+                      <a:off x="0" y="0"/>
+                      <a:ext cx="5731510" cy="381000"/>
+                    </a:xfrm>
+                    <a:prstGeom prst="rect">
+                      <a:avLst/>
+                    </a:prstGeom>
+                    <a:noFill/>
+                    <a:ln>
+                      <a:noFill/>
+                    </a:ln>
+                  </pic:spPr>
+                </pic:pic>
+              </a:graphicData>
+            </a:graphic>
+          </wp:inline>
+        </w:drawing>
+      </w:r>
+    </w:p>
+    <w:p>
+      <w:pPr>
+        <w:pStyle w:val="ListParagraph"/>
+        <w:bidi/>
+        <w:rPr>
+          <w:rtl/>
+          <w:lang w:val="en-GB"/>
+        </w:rPr>
+      </w:pPr>
+      <w:r>
+        <w:rPr>
+          <w:rFonts w:hint="cs"/>
+          <w:rtl/>
+          <w:lang w:val="en-GB"/>
+        </w:rPr>
+        <w:t xml:space="preserve">על ידי כתיבת פקודה </w:t>
+      </w:r>
+      <w:r>
+        <w:rPr>
+          <w:lang w:val="en-GB"/>
+        </w:rPr>
+        <w:t>docker ps</w:t>
+      </w:r>
+      <w:r>
+        <w:rPr>
+          <w:rFonts w:hint="cs"/>
+          <w:rtl/>
+          <w:lang w:val="en-GB"/>
+        </w:rPr>
+        <w:t xml:space="preserve"> בטרמינל כדי לראות את כל הקונטיינרים שרצים עכשיו:</w:t>
+      </w:r>
+    </w:p>
+    <w:p>
+      <w:pPr>
+        <w:pStyle w:val="ListParagraph"/>
+        <w:bidi/>
+        <w:rPr>
+          <w:rtl/>
+          <w:lang w:val="en-GB"/>
+        </w:rPr>
+      </w:pPr>
+      <w:r>
+        <w:rPr>
+          <w:rFonts w:ascii="Arial" w:hAnsi="Arial" w:cs="Arial"/>
+          <w:noProof/>
+          <w:color w:val="000000"/>
+          <w:bdr w:val="none" w:sz="0" w:space="0" w:color="auto" w:frame="1"/>
+        </w:rPr>
+        <w:drawing>
+          <wp:inline distT="0" distB="0" distL="0" distR="0" wp14:anchorId="3C68368E" wp14:editId="020B0EAB">
+            <wp:extent cx="5731510" cy="570865"/>
+            <wp:effectExtent l="0" t="0" r="2540" b="635"/>
+            <wp:docPr id="894397119" name="Picture 5"/>
+            <wp:cNvGraphicFramePr>
+              <a:graphicFrameLocks xmlns:a="http://schemas.openxmlformats.org/drawingml/2006/main" noChangeAspect="1"/>
+            </wp:cNvGraphicFramePr>
+            <a:graphic xmlns:a="http://schemas.openxmlformats.org/drawingml/2006/main">
+              <a:graphicData uri="http://schemas.openxmlformats.org/drawingml/2006/picture">
+                <pic:pic xmlns:pic="http://schemas.openxmlformats.org/drawingml/2006/picture">
+                  <pic:nvPicPr>
+                    <pic:cNvPr id="0" name="Picture 9"/>
+                    <pic:cNvPicPr>
+                      <a:picLocks noChangeAspect="1" noChangeArrowheads="1"/>
+                    </pic:cNvPicPr>
+                  </pic:nvPicPr>
+                  <pic:blipFill>
+                    <a:blip r:embed="rId42">
+                      <a:extLst>
+                        <a:ext uri="{28A0092B-C50C-407E-A947-70E740481C1C}">
+                          <a14:useLocalDpi xmlns:a14="http://schemas.microsoft.com/office/drawing/2010/main" val="0"/>
+                        </a:ext>
+                      </a:extLst>
+                    </a:blip>
+                    <a:srcRect/>
+                    <a:stretch>
+                      <a:fillRect/>
+                    </a:stretch>
+                  </pic:blipFill>
+                  <pic:spPr bwMode="auto">
+                    <a:xfrm>
+                      <a:off x="0" y="0"/>
+                      <a:ext cx="5731510" cy="570865"/>
+                    </a:xfrm>
+                    <a:prstGeom prst="rect">
+                      <a:avLst/>
+                    </a:prstGeom>
+                    <a:noFill/>
+                    <a:ln>
+                      <a:noFill/>
+                    </a:ln>
+                  </pic:spPr>
+                </pic:pic>
+              </a:graphicData>
+            </a:graphic>
+          </wp:inline>
+        </w:drawing>
+      </w:r>
+    </w:p>
+    <w:p>
+      <w:pPr>
+        <w:pStyle w:val="ListParagraph"/>
+        <w:bidi/>
+        <w:rPr>
+          <w:rtl/>
+          <w:lang w:val="en-GB"/>
+        </w:rPr>
+      </w:pPr>
+      <w:r>
+        <w:rPr>
+          <w:rFonts w:hint="cs"/>
+          <w:rtl/>
+          <w:lang w:val="en-GB"/>
+        </w:rPr>
+        <w:t>הקונטיינר באוויר ומה שנשאר לנו זה לחשוף פורט לקונטיינר.</w:t>
+      </w:r>
+    </w:p>
+    <w:p>
+      <w:pPr>
+        <w:pStyle w:val="ListParagraph"/>
+        <w:bidi/>
+        <w:rPr>
+          <w:rtl/>
+          <w:lang w:val="en-GB"/>
+        </w:rPr>
+      </w:pPr>
+      <w:r>
+        <w:rPr>
+          <w:rFonts w:ascii="Arial" w:hAnsi="Arial" w:cs="Arial"/>
+          <w:noProof/>
+          <w:color w:val="000000"/>
+          <w:bdr w:val="none" w:sz="0" w:space="0" w:color="auto" w:frame="1"/>
+        </w:rPr>
+        <w:drawing>
+          <wp:inline distT="0" distB="0" distL="0" distR="0" wp14:anchorId="17CF7A34" wp14:editId="7917D7F7">
+            <wp:extent cx="4582160" cy="391160"/>
+            <wp:effectExtent l="0" t="0" r="8890" b="8890"/>
+            <wp:docPr id="1529895992" name="Picture 6"/>
+            <wp:cNvGraphicFramePr>
+              <a:graphicFrameLocks xmlns:a="http://schemas.openxmlformats.org/drawingml/2006/main" noChangeAspect="1"/>
+            </wp:cNvGraphicFramePr>
+            <a:graphic xmlns:a="http://schemas.openxmlformats.org/drawingml/2006/main">
+              <a:graphicData uri="http://schemas.openxmlformats.org/drawingml/2006/picture">
+                <pic:pic xmlns:pic="http://schemas.openxmlformats.org/drawingml/2006/picture">
+                  <pic:nvPicPr>
+                    <pic:cNvPr id="0" name="Picture 11"/>
+                    <pic:cNvPicPr>
+                      <a:picLocks noChangeAspect="1" noChangeArrowheads="1"/>
+                    </pic:cNvPicPr>
+                  </pic:nvPicPr>
+                  <pic:blipFill>
+                    <a:blip r:embed="rId43">
+                      <a:extLst>
+                        <a:ext uri="{28A0092B-C50C-407E-A947-70E740481C1C}">
+                          <a14:useLocalDpi xmlns:a14="http://schemas.microsoft.com/office/drawing/2010/main" val="0"/>
+                        </a:ext>
+                      </a:extLst>
+                    </a:blip>
+                    <a:srcRect/>
+                    <a:stretch>
+                      <a:fillRect/>
+                    </a:stretch>
+                  </pic:blipFill>
+                  <pic:spPr bwMode="auto">
+                    <a:xfrm>
+                      <a:off x="0" y="0"/>
+                      <a:ext cx="4582160" cy="391160"/>
+                    </a:xfrm>
+                    <a:prstGeom prst="rect">
+                      <a:avLst/>
+                    </a:prstGeom>
+                    <a:noFill/>
+                    <a:ln>
+                      <a:noFill/>
+                    </a:ln>
+                  </pic:spPr>
+                </pic:pic>
+              </a:graphicData>
+            </a:graphic>
+          </wp:inline>
+        </w:drawing>
+      </w:r>
+    </w:p>
+    <w:p>
+      <w:pPr>
+        <w:pStyle w:val="ListParagraph"/>
+        <w:bidi/>
+        <w:rPr>
+          <w:rFonts w:hint="cs"/>
+          <w:rtl/>
+          <w:lang w:val="en-GB"/>
+        </w:rPr>
+      </w:pPr>
+    </w:p>
+    <w:p>
+      <w:pPr>
+        <w:pStyle w:val="ListParagraph"/>
+        <w:bidi/>
+        <w:rPr>
+          <w:rtl/>
+          <w:lang w:val="en-GB"/>
+        </w:rPr>
+      </w:pPr>
+      <w:r>
+        <w:rPr>
+          <w:rFonts w:hint="cs"/>
+          <w:rtl/>
+          <w:lang w:val="en-GB"/>
+        </w:rPr>
+        <w:t xml:space="preserve">ואם נלך ל </w:t>
+      </w:r>
+      <w:r>
+        <w:rPr>
+          <w:lang w:val="en-GB"/>
+        </w:rPr>
+        <w:t>local host 3001</w:t>
+      </w:r>
+      <w:r>
+        <w:rPr>
+          <w:rFonts w:hint="cs"/>
+          <w:rtl/>
+          <w:lang w:val="en-GB"/>
+        </w:rPr>
+        <w:t xml:space="preserve"> נראה שהאפליקציה באוויר:</w:t>
+      </w:r>
+    </w:p>
+    <w:p>
+      <w:pPr>
+        <w:pStyle w:val="ListParagraph"/>
+        <w:bidi/>
+        <w:rPr>
+          <w:rtl/>
+          <w:lang w:val="en-GB"/>
+        </w:rPr>
+      </w:pPr>
+      <w:r>
+        <w:rPr>
+          <w:rFonts w:ascii="Arial" w:hAnsi="Arial" w:cs="Arial"/>
+          <w:noProof/>
+          <w:color w:val="000000"/>
+          <w:bdr w:val="none" w:sz="0" w:space="0" w:color="auto" w:frame="1"/>
+        </w:rPr>
+        <w:drawing>
+          <wp:inline distT="0" distB="0" distL="0" distR="0" wp14:anchorId="4F9EF921" wp14:editId="77F7E778">
+            <wp:extent cx="5370830" cy="808990"/>
+            <wp:effectExtent l="0" t="0" r="1270" b="0"/>
+            <wp:docPr id="607264809" name="Picture 7"/>
+            <wp:cNvGraphicFramePr>
+              <a:graphicFrameLocks xmlns:a="http://schemas.openxmlformats.org/drawingml/2006/main" noChangeAspect="1"/>
+            </wp:cNvGraphicFramePr>
+            <a:graphic xmlns:a="http://schemas.openxmlformats.org/drawingml/2006/main">
+              <a:graphicData uri="http://schemas.openxmlformats.org/drawingml/2006/picture">
+                <pic:pic xmlns:pic="http://schemas.openxmlformats.org/drawingml/2006/picture">
+                  <pic:nvPicPr>
+                    <pic:cNvPr id="0" name="Picture 13"/>
+                    <pic:cNvPicPr>
+                      <a:picLocks noChangeAspect="1" noChangeArrowheads="1"/>
+                    </pic:cNvPicPr>
+                  </pic:nvPicPr>
+                  <pic:blipFill>
+                    <a:blip r:embed="rId44">
+                      <a:extLst>
+                        <a:ext uri="{28A0092B-C50C-407E-A947-70E740481C1C}">
+                          <a14:useLocalDpi xmlns:a14="http://schemas.microsoft.com/office/drawing/2010/main" val="0"/>
+                        </a:ext>
+                      </a:extLst>
+                    </a:blip>
+                    <a:srcRect/>
+                    <a:stretch>
+                      <a:fillRect/>
+                    </a:stretch>
+                  </pic:blipFill>
+                  <pic:spPr bwMode="auto">
+                    <a:xfrm>
+                      <a:off x="0" y="0"/>
+                      <a:ext cx="5370830" cy="808990"/>
+                    </a:xfrm>
+                    <a:prstGeom prst="rect">
+                      <a:avLst/>
+                    </a:prstGeom>
+                    <a:noFill/>
+                    <a:ln>
+                      <a:noFill/>
+                    </a:ln>
+                  </pic:spPr>
+                </pic:pic>
+              </a:graphicData>
+            </a:graphic>
+          </wp:inline>
+        </w:drawing>
+      </w:r>
+    </w:p>
+    <w:p>
+      <w:pPr>
+        <w:pStyle w:val="Heading1"/>
+        <w:numPr>
+          <w:ilvl w:val="0"/>
+          <w:numId w:val="8"/>
+        </w:numPr>
+        <w:rPr>
+          <w:lang w:val="en-GB"/>
+        </w:rPr>
+      </w:pPr>
+      <w:r>
+        <w:rPr>
+          <w:lang w:val="en-GB"/>
+        </w:rPr>
+        <w:t>Jenkins</w:t>
+      </w:r>
+    </w:p>
+    <w:p>
+      <w:pPr>
+        <w:bidi/>
+        <w:rPr>
+          <w:rFonts w:hint="cs"/>
+          <w:rtl/>
+          <w:lang w:val="en-GB"/>
+        </w:rPr>
+      </w:pPr>
+      <w:r>
+        <w:rPr>
+          <w:rFonts w:hint="cs"/>
+          <w:rtl/>
+          <w:lang w:val="en-GB"/>
+        </w:rPr>
+        <w:t>המשך יבוא כאן</w:t>
+      </w:r>
     </w:p>
     <w:sectPr>
       <w:pgSz w:w="11906" w:h="16838"/>
@@ -4876,13 +7464,13 @@
     </w:lvl>
   </w:abstractNum>
   <w:abstractNum w:abstractNumId="6" w15:restartNumberingAfterBreak="0">
-    <w:nsid w:val="6CEB5094"/>
+    <w:nsid w:val="68362730"/>
     <w:multiLevelType w:val="hybridMultilevel"/>
-    <w:tmpl w:val="F72840BE"/>
-    <w:lvl w:ilvl="0" w:tplc="ECA0470A">
-      <w:start w:val="3"/>
+    <w:tmpl w:val="6CEC1AFE"/>
+    <w:lvl w:ilvl="0" w:tplc="10000011">
+      <w:start w:val="1"/>
       <w:numFmt w:val="decimal"/>
-      <w:lvlText w:val="%1."/>
+      <w:lvlText w:val="%1)"/>
       <w:lvlJc w:val="left"/>
       <w:pPr>
         <w:ind w:left="720" w:hanging="360"/>
@@ -4965,11 +7553,11 @@
     </w:lvl>
   </w:abstractNum>
   <w:abstractNum w:abstractNumId="7" w15:restartNumberingAfterBreak="0">
-    <w:nsid w:val="6CF002D3"/>
+    <w:nsid w:val="6CEB5094"/>
     <w:multiLevelType w:val="hybridMultilevel"/>
-    <w:tmpl w:val="3606CD2C"/>
-    <w:lvl w:ilvl="0" w:tplc="1000000F">
-      <w:start w:val="1"/>
+    <w:tmpl w:val="F72840BE"/>
+    <w:lvl w:ilvl="0" w:tplc="ECA0470A">
+      <w:start w:val="3"/>
       <w:numFmt w:val="decimal"/>
       <w:lvlText w:val="%1."/>
       <w:lvlJc w:val="left"/>
@@ -5054,9 +7642,9 @@
     </w:lvl>
   </w:abstractNum>
   <w:abstractNum w:abstractNumId="8" w15:restartNumberingAfterBreak="0">
-    <w:nsid w:val="7EAE3CC5"/>
+    <w:nsid w:val="6CF002D3"/>
     <w:multiLevelType w:val="hybridMultilevel"/>
-    <w:tmpl w:val="94B2FA5A"/>
+    <w:tmpl w:val="3606CD2C"/>
     <w:lvl w:ilvl="0" w:tplc="1000000F">
       <w:start w:val="1"/>
       <w:numFmt w:val="decimal"/>
@@ -5142,8 +7730,97 @@
       </w:pPr>
     </w:lvl>
   </w:abstractNum>
+  <w:abstractNum w:abstractNumId="9" w15:restartNumberingAfterBreak="0">
+    <w:nsid w:val="7EAE3CC5"/>
+    <w:multiLevelType w:val="hybridMultilevel"/>
+    <w:tmpl w:val="94B2FA5A"/>
+    <w:lvl w:ilvl="0" w:tplc="1000000F">
+      <w:start w:val="1"/>
+      <w:numFmt w:val="decimal"/>
+      <w:lvlText w:val="%1."/>
+      <w:lvlJc w:val="left"/>
+      <w:pPr>
+        <w:ind w:left="720" w:hanging="360"/>
+      </w:pPr>
+      <w:rPr>
+        <w:rFonts w:hint="default"/>
+      </w:rPr>
+    </w:lvl>
+    <w:lvl w:ilvl="1" w:tplc="10000019" w:tentative="1">
+      <w:start w:val="1"/>
+      <w:numFmt w:val="lowerLetter"/>
+      <w:lvlText w:val="%2."/>
+      <w:lvlJc w:val="left"/>
+      <w:pPr>
+        <w:ind w:left="1440" w:hanging="360"/>
+      </w:pPr>
+    </w:lvl>
+    <w:lvl w:ilvl="2" w:tplc="1000001B" w:tentative="1">
+      <w:start w:val="1"/>
+      <w:numFmt w:val="lowerRoman"/>
+      <w:lvlText w:val="%3."/>
+      <w:lvlJc w:val="right"/>
+      <w:pPr>
+        <w:ind w:left="2160" w:hanging="180"/>
+      </w:pPr>
+    </w:lvl>
+    <w:lvl w:ilvl="3" w:tplc="1000000F" w:tentative="1">
+      <w:start w:val="1"/>
+      <w:numFmt w:val="decimal"/>
+      <w:lvlText w:val="%4."/>
+      <w:lvlJc w:val="left"/>
+      <w:pPr>
+        <w:ind w:left="2880" w:hanging="360"/>
+      </w:pPr>
+    </w:lvl>
+    <w:lvl w:ilvl="4" w:tplc="10000019" w:tentative="1">
+      <w:start w:val="1"/>
+      <w:numFmt w:val="lowerLetter"/>
+      <w:lvlText w:val="%5."/>
+      <w:lvlJc w:val="left"/>
+      <w:pPr>
+        <w:ind w:left="3600" w:hanging="360"/>
+      </w:pPr>
+    </w:lvl>
+    <w:lvl w:ilvl="5" w:tplc="1000001B" w:tentative="1">
+      <w:start w:val="1"/>
+      <w:numFmt w:val="lowerRoman"/>
+      <w:lvlText w:val="%6."/>
+      <w:lvlJc w:val="right"/>
+      <w:pPr>
+        <w:ind w:left="4320" w:hanging="180"/>
+      </w:pPr>
+    </w:lvl>
+    <w:lvl w:ilvl="6" w:tplc="1000000F" w:tentative="1">
+      <w:start w:val="1"/>
+      <w:numFmt w:val="decimal"/>
+      <w:lvlText w:val="%7."/>
+      <w:lvlJc w:val="left"/>
+      <w:pPr>
+        <w:ind w:left="5040" w:hanging="360"/>
+      </w:pPr>
+    </w:lvl>
+    <w:lvl w:ilvl="7" w:tplc="10000019" w:tentative="1">
+      <w:start w:val="1"/>
+      <w:numFmt w:val="lowerLetter"/>
+      <w:lvlText w:val="%8."/>
+      <w:lvlJc w:val="left"/>
+      <w:pPr>
+        <w:ind w:left="5760" w:hanging="360"/>
+      </w:pPr>
+    </w:lvl>
+    <w:lvl w:ilvl="8" w:tplc="1000001B" w:tentative="1">
+      <w:start w:val="1"/>
+      <w:numFmt w:val="lowerRoman"/>
+      <w:lvlText w:val="%9."/>
+      <w:lvlJc w:val="right"/>
+      <w:pPr>
+        <w:ind w:left="6480" w:hanging="180"/>
+      </w:pPr>
+    </w:lvl>
+  </w:abstractNum>
   <w:num w:numId="1" w16cid:durableId="1052651146">
-    <w:abstractNumId w:val="7"/>
+    <w:abstractNumId w:val="8"/>
   </w:num>
   <w:num w:numId="2" w16cid:durableId="2067100336">
     <w:abstractNumId w:val="2"/>
@@ -5161,13 +7838,16 @@
     <w:abstractNumId w:val="5"/>
   </w:num>
   <w:num w:numId="7" w16cid:durableId="1562903327">
-    <w:abstractNumId w:val="6"/>
+    <w:abstractNumId w:val="7"/>
   </w:num>
   <w:num w:numId="8" w16cid:durableId="1954165294">
-    <w:abstractNumId w:val="8"/>
+    <w:abstractNumId w:val="9"/>
   </w:num>
   <w:num w:numId="9" w16cid:durableId="643966606">
     <w:abstractNumId w:val="4"/>
+  </w:num>
+  <w:num w:numId="10" w16cid:durableId="2038382944">
+    <w:abstractNumId w:val="6"/>
   </w:num>
 </w:numbering>
 </file>
@@ -5786,6 +8466,7 @@
   <w:style w:type="character" w:default="1" w:styleId="DefaultParagraphFont">
     <w:name w:val="Default Paragraph Font"/>
     <w:uiPriority w:val="1"/>
+    <w:semiHidden/>
     <w:unhideWhenUsed/>
   </w:style>
   <w:style w:type="table" w:default="1" w:styleId="TableNormal">
@@ -6230,6 +8911,29 @@
       <w:spacing w:after="0" w:line="240" w:lineRule="auto"/>
     </w:pPr>
   </w:style>
+  <w:style w:type="character" w:styleId="Hyperlink">
+    <w:name w:val="Hyperlink"/>
+    <w:basedOn w:val="DefaultParagraphFont"/>
+    <w:uiPriority w:val="99"/>
+    <w:unhideWhenUsed/>
+    <w:rsid w:val="00927476"/>
+    <w:rPr>
+      <w:color w:val="467886" w:themeColor="hyperlink"/>
+      <w:u w:val="single"/>
+    </w:rPr>
+  </w:style>
+  <w:style w:type="character" w:styleId="UnresolvedMention">
+    <w:name w:val="Unresolved Mention"/>
+    <w:basedOn w:val="DefaultParagraphFont"/>
+    <w:uiPriority w:val="99"/>
+    <w:semiHidden/>
+    <w:unhideWhenUsed/>
+    <w:rsid w:val="00927476"/>
+    <w:rPr>
+      <w:color w:val="605E5C"/>
+      <w:shd w:val="clear" w:color="auto" w:fill="E1DFDD"/>
+    </w:rPr>
+  </w:style>
 </w:styles>
 </file>
 

</xml_diff>

<commit_message>
complete last part - Kubernets
</commit_message>
<xml_diff>
--- a/final_task_answers.docx
+++ b/final_task_answers.docx
@@ -5819,29 +5819,13 @@
           <w:rtl/>
           <w:lang w:val="en-GB"/>
         </w:rPr>
-        <w:t xml:space="preserve"> הוא </w:t>
-      </w:r>
-      <w:proofErr w:type="gramStart"/>
-      <w:r>
-        <w:rPr>
-          <w:rFonts w:hint="cs"/>
-          <w:rtl/>
-          <w:lang w:val="en-GB"/>
-        </w:rPr>
-        <w:t xml:space="preserve">למעשה </w:t>
-      </w:r>
-      <w:r>
-        <w:rPr>
-          <w:lang w:val="en-GB"/>
-        </w:rPr>
-        <w:t xml:space="preserve"> base</w:t>
-      </w:r>
-      <w:proofErr w:type="gramEnd"/>
-      <w:r>
-        <w:rPr>
-          <w:lang w:val="en-GB"/>
-        </w:rPr>
-        <w:t xml:space="preserve"> image</w:t>
+        <w:t xml:space="preserve"> הוא למעשה </w:t>
+      </w:r>
+      <w:r>
+        <w:rPr>
+          <w:lang w:val="en-GB"/>
+        </w:rPr>
+        <w:t xml:space="preserve"> base image</w:t>
       </w:r>
       <w:r>
         <w:rPr>
@@ -7208,6 +7192,7 @@
       <w:r>
         <w:rPr>
           <w:rFonts w:cs="Arial"/>
+          <w:noProof/>
           <w:rtl/>
           <w:lang w:val="en-GB"/>
         </w:rPr>
@@ -7449,6 +7434,7 @@
       <w:r>
         <w:rPr>
           <w:rFonts w:cs="Arial"/>
+          <w:noProof/>
           <w:rtl/>
           <w:lang w:val="en-GB"/>
         </w:rPr>
@@ -7517,23 +7503,7 @@
           <w:rtl/>
           <w:lang w:val="en-GB"/>
         </w:rPr>
-        <w:t xml:space="preserve"> כתבנו </w:t>
-      </w:r>
-      <w:r>
-        <w:rPr>
-          <w:rFonts w:hint="cs"/>
-          <w:rtl/>
-          <w:lang w:val="en-GB"/>
-        </w:rPr>
-        <w:t xml:space="preserve">כדי להריץ ג'נקינס בקונטיינר </w:t>
-      </w:r>
-      <w:r>
-        <w:rPr>
-          <w:rFonts w:hint="cs"/>
-          <w:rtl/>
-          <w:lang w:val="en-GB"/>
-        </w:rPr>
-        <w:t>:</w:t>
+        <w:t xml:space="preserve"> כתבנו כדי להריץ ג'נקינס בקונטיינר :</w:t>
       </w:r>
       <w:r>
         <w:rPr>
@@ -7545,6 +7515,7 @@
       <w:r>
         <w:rPr>
           <w:rFonts w:cs="Arial"/>
+          <w:noProof/>
           <w:rtl/>
           <w:lang w:val="en-GB"/>
         </w:rPr>
@@ -7592,6 +7563,1711 @@
           <w:lang w:val="en-GB"/>
         </w:rPr>
       </w:pPr>
+    </w:p>
+    <w:p>
+      <w:pPr>
+        <w:bidi/>
+        <w:rPr>
+          <w:lang w:val="en-GB"/>
+        </w:rPr>
+      </w:pPr>
+    </w:p>
+    <w:p>
+      <w:pPr>
+        <w:bidi/>
+        <w:rPr>
+          <w:lang w:val="en-GB"/>
+        </w:rPr>
+      </w:pPr>
+    </w:p>
+    <w:p>
+      <w:pPr>
+        <w:bidi/>
+        <w:rPr>
+          <w:lang w:val="en-GB"/>
+        </w:rPr>
+      </w:pPr>
+    </w:p>
+    <w:p>
+      <w:pPr>
+        <w:bidi/>
+        <w:rPr>
+          <w:lang w:val="en-GB"/>
+        </w:rPr>
+      </w:pPr>
+    </w:p>
+    <w:p>
+      <w:pPr>
+        <w:bidi/>
+        <w:rPr>
+          <w:lang w:val="en-GB"/>
+        </w:rPr>
+      </w:pPr>
+    </w:p>
+    <w:p>
+      <w:pPr>
+        <w:bidi/>
+        <w:rPr>
+          <w:lang w:val="en-GB"/>
+        </w:rPr>
+      </w:pPr>
+    </w:p>
+    <w:p>
+      <w:pPr>
+        <w:pStyle w:val="Heading1"/>
+        <w:numPr>
+          <w:ilvl w:val="0"/>
+          <w:numId w:val="8"/>
+        </w:numPr>
+        <w:rPr>
+          <w:lang w:val="en-GB"/>
+        </w:rPr>
+      </w:pPr>
+      <w:r>
+        <w:rPr>
+          <w:lang w:val="en-GB"/>
+        </w:rPr>
+        <w:lastRenderedPageBreak/>
+        <w:t>Kubernetes</w:t>
+      </w:r>
+    </w:p>
+    <w:p>
+      <w:pPr>
+        <w:bidi/>
+        <w:rPr>
+          <w:rtl/>
+          <w:lang w:val="en-GB"/>
+        </w:rPr>
+      </w:pPr>
+      <w:r>
+        <w:rPr>
+          <w:rFonts w:hint="cs"/>
+          <w:rtl/>
+          <w:lang w:val="en-GB"/>
+        </w:rPr>
+        <w:t>נבצע כעת את המשימה בשקף 31:</w:t>
+      </w:r>
+    </w:p>
+    <w:p>
+      <w:pPr>
+        <w:bidi/>
+        <w:rPr>
+          <w:rtl/>
+          <w:lang w:val="en-GB"/>
+        </w:rPr>
+      </w:pPr>
+      <w:r>
+        <w:rPr>
+          <w:rFonts w:hint="cs"/>
+          <w:rtl/>
+          <w:lang w:val="en-GB"/>
+        </w:rPr>
+        <w:t xml:space="preserve">ניצור </w:t>
+      </w:r>
+      <w:r>
+        <w:rPr>
+          <w:lang w:val="en-GB"/>
+        </w:rPr>
+        <w:t>Master Node</w:t>
+      </w:r>
+      <w:r>
+        <w:rPr>
+          <w:rFonts w:hint="cs"/>
+          <w:rtl/>
+          <w:lang w:val="en-GB"/>
+        </w:rPr>
+        <w:t>:</w:t>
+      </w:r>
+    </w:p>
+    <w:p>
+      <w:pPr>
+        <w:bidi/>
+        <w:rPr>
+          <w:rtl/>
+          <w:lang w:val="en-GB"/>
+        </w:rPr>
+      </w:pPr>
+      <w:r>
+        <w:rPr>
+          <w:rFonts w:hint="cs"/>
+          <w:rtl/>
+          <w:lang w:val="en-GB"/>
+        </w:rPr>
+        <w:t>על ידי הפקודה</w:t>
+      </w:r>
+    </w:p>
+    <w:p>
+      <w:pPr>
+        <w:bidi/>
+        <w:rPr>
+          <w:lang w:val="en-GB"/>
+        </w:rPr>
+      </w:pPr>
+      <w:proofErr w:type="spellStart"/>
+      <w:r>
+        <w:rPr>
+          <w:lang w:val="en-GB"/>
+        </w:rPr>
+        <w:t>kubeadm</w:t>
+      </w:r>
+      <w:proofErr w:type="spellEnd"/>
+      <w:r>
+        <w:rPr>
+          <w:lang w:val="en-GB"/>
+        </w:rPr>
+        <w:t xml:space="preserve"> </w:t>
+      </w:r>
+      <w:proofErr w:type="spellStart"/>
+      <w:r>
+        <w:rPr>
+          <w:lang w:val="en-GB"/>
+        </w:rPr>
+        <w:t>init</w:t>
+      </w:r>
+      <w:proofErr w:type="spellEnd"/>
+      <w:r>
+        <w:rPr>
+          <w:lang w:val="en-GB"/>
+        </w:rPr>
+        <w:t xml:space="preserve"> --</w:t>
+      </w:r>
+      <w:proofErr w:type="spellStart"/>
+      <w:r>
+        <w:rPr>
+          <w:lang w:val="en-GB"/>
+        </w:rPr>
+        <w:t>apiserver</w:t>
+      </w:r>
+      <w:proofErr w:type="spellEnd"/>
+      <w:r>
+        <w:rPr>
+          <w:lang w:val="en-GB"/>
+        </w:rPr>
+        <w:t>-advertise-address $(hostname -</w:t>
+      </w:r>
+      <w:proofErr w:type="spellStart"/>
+      <w:r>
+        <w:rPr>
+          <w:lang w:val="en-GB"/>
+        </w:rPr>
+        <w:t>i</w:t>
+      </w:r>
+      <w:proofErr w:type="spellEnd"/>
+      <w:r>
+        <w:rPr>
+          <w:lang w:val="en-GB"/>
+        </w:rPr>
+        <w:t>)</w:t>
+      </w:r>
+      <w:r>
+        <w:rPr>
+          <w:rFonts w:cs="Arial"/>
+          <w:rtl/>
+          <w:lang w:val="en-GB"/>
+        </w:rPr>
+        <w:t xml:space="preserve"> \</w:t>
+      </w:r>
+    </w:p>
+    <w:p>
+      <w:pPr>
+        <w:bidi/>
+        <w:rPr>
+          <w:rtl/>
+          <w:lang w:val="en-GB"/>
+        </w:rPr>
+      </w:pPr>
+      <w:r>
+        <w:rPr>
+          <w:rFonts w:cs="Arial"/>
+          <w:rtl/>
+          <w:lang w:val="en-GB"/>
+        </w:rPr>
+        <w:t xml:space="preserve">             --</w:t>
+      </w:r>
+      <w:r>
+        <w:rPr>
+          <w:lang w:val="en-GB"/>
+        </w:rPr>
+        <w:t>pod-network-</w:t>
+      </w:r>
+      <w:proofErr w:type="spellStart"/>
+      <w:r>
+        <w:rPr>
+          <w:lang w:val="en-GB"/>
+        </w:rPr>
+        <w:t>cidr</w:t>
+      </w:r>
+      <w:proofErr w:type="spellEnd"/>
+      <w:r>
+        <w:rPr>
+          <w:lang w:val="en-GB"/>
+        </w:rPr>
+        <w:t xml:space="preserve"> 10.5.0.0/16</w:t>
+      </w:r>
+    </w:p>
+    <w:p>
+      <w:pPr>
+        <w:bidi/>
+        <w:rPr>
+          <w:rtl/>
+          <w:lang w:val="en-GB"/>
+        </w:rPr>
+      </w:pPr>
+      <w:r>
+        <w:rPr>
+          <w:rFonts w:hint="cs"/>
+          <w:rtl/>
+          <w:lang w:val="en-GB"/>
+        </w:rPr>
+        <w:t>לאחר מכן מתי שזה יסתיים נעתיק את מה שזה הדפיס:</w:t>
+      </w:r>
+    </w:p>
+    <w:p>
+      <w:pPr>
+        <w:bidi/>
+        <w:rPr>
+          <w:rFonts w:cs="Arial"/>
+          <w:lang w:val="en-GB"/>
+        </w:rPr>
+      </w:pPr>
+      <w:proofErr w:type="spellStart"/>
+      <w:r>
+        <w:rPr>
+          <w:rFonts w:cs="Arial"/>
+          <w:lang w:val="en-GB"/>
+        </w:rPr>
+        <w:t>mkdir</w:t>
+      </w:r>
+      <w:proofErr w:type="spellEnd"/>
+      <w:r>
+        <w:rPr>
+          <w:rFonts w:cs="Arial"/>
+          <w:lang w:val="en-GB"/>
+        </w:rPr>
+        <w:t xml:space="preserve"> -p $HOME/.</w:t>
+      </w:r>
+      <w:proofErr w:type="spellStart"/>
+      <w:r>
+        <w:rPr>
+          <w:rFonts w:cs="Arial"/>
+          <w:lang w:val="en-GB"/>
+        </w:rPr>
+        <w:t>kube</w:t>
+      </w:r>
+      <w:proofErr w:type="spellEnd"/>
+    </w:p>
+    <w:p>
+      <w:pPr>
+        <w:bidi/>
+        <w:rPr>
+          <w:rFonts w:cs="Arial"/>
+          <w:lang w:val="en-GB"/>
+        </w:rPr>
+      </w:pPr>
+      <w:proofErr w:type="spellStart"/>
+      <w:r>
+        <w:rPr>
+          <w:rFonts w:cs="Arial"/>
+          <w:lang w:val="en-GB"/>
+        </w:rPr>
+        <w:t>sudo</w:t>
+      </w:r>
+      <w:proofErr w:type="spellEnd"/>
+      <w:r>
+        <w:rPr>
+          <w:rFonts w:cs="Arial"/>
+          <w:lang w:val="en-GB"/>
+        </w:rPr>
+        <w:t xml:space="preserve"> cp -</w:t>
+      </w:r>
+      <w:proofErr w:type="spellStart"/>
+      <w:r>
+        <w:rPr>
+          <w:rFonts w:cs="Arial"/>
+          <w:lang w:val="en-GB"/>
+        </w:rPr>
+        <w:t>i</w:t>
+      </w:r>
+      <w:proofErr w:type="spellEnd"/>
+      <w:r>
+        <w:rPr>
+          <w:rFonts w:cs="Arial"/>
+          <w:lang w:val="en-GB"/>
+        </w:rPr>
+        <w:t xml:space="preserve"> /etc/</w:t>
+      </w:r>
+      <w:proofErr w:type="spellStart"/>
+      <w:r>
+        <w:rPr>
+          <w:rFonts w:cs="Arial"/>
+          <w:lang w:val="en-GB"/>
+        </w:rPr>
+        <w:t>kubernetes</w:t>
+      </w:r>
+      <w:proofErr w:type="spellEnd"/>
+      <w:r>
+        <w:rPr>
+          <w:rFonts w:cs="Arial"/>
+          <w:lang w:val="en-GB"/>
+        </w:rPr>
+        <w:t>/</w:t>
+      </w:r>
+      <w:proofErr w:type="spellStart"/>
+      <w:r>
+        <w:rPr>
+          <w:rFonts w:cs="Arial"/>
+          <w:lang w:val="en-GB"/>
+        </w:rPr>
+        <w:t>admin.conf</w:t>
+      </w:r>
+      <w:proofErr w:type="spellEnd"/>
+      <w:r>
+        <w:rPr>
+          <w:rFonts w:cs="Arial"/>
+          <w:lang w:val="en-GB"/>
+        </w:rPr>
+        <w:t xml:space="preserve"> $HOME/.</w:t>
+      </w:r>
+      <w:proofErr w:type="spellStart"/>
+      <w:r>
+        <w:rPr>
+          <w:rFonts w:cs="Arial"/>
+          <w:lang w:val="en-GB"/>
+        </w:rPr>
+        <w:t>kube</w:t>
+      </w:r>
+      <w:proofErr w:type="spellEnd"/>
+      <w:r>
+        <w:rPr>
+          <w:rFonts w:cs="Arial"/>
+          <w:lang w:val="en-GB"/>
+        </w:rPr>
+        <w:t>/config</w:t>
+      </w:r>
+    </w:p>
+    <w:p>
+      <w:pPr>
+        <w:bidi/>
+        <w:rPr>
+          <w:rFonts w:cs="Arial"/>
+          <w:rtl/>
+          <w:lang w:val="en-GB"/>
+        </w:rPr>
+      </w:pPr>
+      <w:proofErr w:type="spellStart"/>
+      <w:r>
+        <w:rPr>
+          <w:rFonts w:cs="Arial"/>
+          <w:lang w:val="en-GB"/>
+        </w:rPr>
+        <w:t>sudo</w:t>
+      </w:r>
+      <w:proofErr w:type="spellEnd"/>
+      <w:r>
+        <w:rPr>
+          <w:rFonts w:cs="Arial"/>
+          <w:lang w:val="en-GB"/>
+        </w:rPr>
+        <w:t xml:space="preserve"> </w:t>
+      </w:r>
+      <w:proofErr w:type="spellStart"/>
+      <w:r>
+        <w:rPr>
+          <w:rFonts w:cs="Arial"/>
+          <w:lang w:val="en-GB"/>
+        </w:rPr>
+        <w:t>chown</w:t>
+      </w:r>
+      <w:proofErr w:type="spellEnd"/>
+      <w:r>
+        <w:rPr>
+          <w:rFonts w:cs="Arial"/>
+          <w:lang w:val="en-GB"/>
+        </w:rPr>
+        <w:t xml:space="preserve"> $(id -u):$(id -g) $HOME/.</w:t>
+      </w:r>
+      <w:proofErr w:type="spellStart"/>
+      <w:r>
+        <w:rPr>
+          <w:rFonts w:cs="Arial"/>
+          <w:lang w:val="en-GB"/>
+        </w:rPr>
+        <w:t>kube</w:t>
+      </w:r>
+      <w:proofErr w:type="spellEnd"/>
+      <w:r>
+        <w:rPr>
+          <w:rFonts w:cs="Arial"/>
+          <w:lang w:val="en-GB"/>
+        </w:rPr>
+        <w:t>/config</w:t>
+      </w:r>
+    </w:p>
+    <w:p>
+      <w:pPr>
+        <w:bidi/>
+        <w:rPr>
+          <w:rFonts w:cs="Arial"/>
+          <w:rtl/>
+          <w:lang w:val="en-GB"/>
+        </w:rPr>
+      </w:pPr>
+    </w:p>
+    <w:p>
+      <w:pPr>
+        <w:bidi/>
+        <w:rPr>
+          <w:rFonts w:cs="Arial"/>
+          <w:rtl/>
+          <w:lang w:val="en-GB"/>
+        </w:rPr>
+      </w:pPr>
+      <w:r>
+        <w:rPr>
+          <w:rFonts w:cs="Arial" w:hint="cs"/>
+          <w:rtl/>
+          <w:lang w:val="en-GB"/>
+        </w:rPr>
+        <w:t xml:space="preserve">נריץ את </w:t>
+      </w:r>
+      <w:proofErr w:type="spellStart"/>
+      <w:r>
+        <w:rPr>
+          <w:rFonts w:cs="Arial"/>
+          <w:lang w:val="en-GB"/>
+        </w:rPr>
+        <w:t>kubectl</w:t>
+      </w:r>
+      <w:proofErr w:type="spellEnd"/>
+      <w:r>
+        <w:rPr>
+          <w:rFonts w:cs="Arial" w:hint="cs"/>
+          <w:rtl/>
+          <w:lang w:val="en-GB"/>
+        </w:rPr>
+        <w:t xml:space="preserve"> </w:t>
+      </w:r>
+    </w:p>
+    <w:p>
+      <w:pPr>
+        <w:bidi/>
+        <w:rPr>
+          <w:rFonts w:cs="Arial"/>
+          <w:rtl/>
+          <w:lang w:val="en-GB"/>
+        </w:rPr>
+      </w:pPr>
+      <w:proofErr w:type="spellStart"/>
+      <w:r>
+        <w:rPr>
+          <w:rFonts w:cs="Arial"/>
+          <w:lang w:val="en-GB"/>
+        </w:rPr>
+        <w:t>kubectl</w:t>
+      </w:r>
+      <w:proofErr w:type="spellEnd"/>
+      <w:r>
+        <w:rPr>
+          <w:rFonts w:cs="Arial"/>
+          <w:lang w:val="en-GB"/>
+        </w:rPr>
+        <w:t xml:space="preserve"> apply -f </w:t>
+      </w:r>
+      <w:hyperlink r:id="rId48" w:history="1">
+        <w:r>
+          <w:rPr>
+            <w:rStyle w:val="Hyperlink"/>
+            <w:rFonts w:cs="Arial"/>
+            <w:lang w:val="en-GB"/>
+          </w:rPr>
+          <w:t>https://raw.githubusercontent.com/cloudnativelabs/kube-router/master/daemonset/kubeadm-kuberouter.yaml</w:t>
+        </w:r>
+      </w:hyperlink>
+    </w:p>
+    <w:p>
+      <w:pPr>
+        <w:bidi/>
+        <w:rPr>
+          <w:rFonts w:cs="Arial"/>
+          <w:rtl/>
+          <w:lang w:val="en-GB"/>
+        </w:rPr>
+      </w:pPr>
+      <w:r>
+        <w:rPr>
+          <w:rFonts w:cs="Arial" w:hint="cs"/>
+          <w:rtl/>
+          <w:lang w:val="en-GB"/>
+        </w:rPr>
+        <w:t xml:space="preserve">מה </w:t>
+      </w:r>
+      <w:r>
+        <w:rPr>
+          <w:rFonts w:cs="Arial"/>
+          <w:lang w:val="en-GB"/>
+        </w:rPr>
+        <w:t xml:space="preserve">output </w:t>
+      </w:r>
+      <w:r>
+        <w:rPr>
+          <w:rFonts w:cs="Arial" w:hint="cs"/>
+          <w:rtl/>
+          <w:lang w:val="en-GB"/>
+        </w:rPr>
+        <w:t xml:space="preserve"> של המאסטר, נעתיק את כל </w:t>
+      </w:r>
+      <w:proofErr w:type="spellStart"/>
+      <w:r>
+        <w:rPr>
+          <w:rFonts w:cs="Arial"/>
+          <w:lang w:val="en-GB"/>
+        </w:rPr>
+        <w:t>kubeadm</w:t>
+      </w:r>
+      <w:proofErr w:type="spellEnd"/>
+      <w:r>
+        <w:rPr>
+          <w:rFonts w:cs="Arial"/>
+          <w:lang w:val="en-GB"/>
+        </w:rPr>
+        <w:t xml:space="preserve"> join..</w:t>
+      </w:r>
+      <w:r>
+        <w:rPr>
+          <w:rFonts w:cs="Arial" w:hint="cs"/>
+          <w:rtl/>
+          <w:lang w:val="en-GB"/>
+        </w:rPr>
+        <w:t xml:space="preserve"> </w:t>
+      </w:r>
+    </w:p>
+    <w:p>
+      <w:pPr>
+        <w:bidi/>
+        <w:rPr>
+          <w:rFonts w:cs="Arial"/>
+          <w:rtl/>
+          <w:lang w:val="en-GB"/>
+        </w:rPr>
+      </w:pPr>
+      <w:r>
+        <w:rPr>
+          <w:rFonts w:cs="Arial" w:hint="cs"/>
+          <w:rtl/>
+          <w:lang w:val="en-GB"/>
+        </w:rPr>
+        <w:t xml:space="preserve">לכל </w:t>
+      </w:r>
+      <w:r>
+        <w:rPr>
+          <w:rFonts w:cs="Arial"/>
+          <w:lang w:val="en-GB"/>
+        </w:rPr>
+        <w:t>worker</w:t>
+      </w:r>
+      <w:r>
+        <w:rPr>
+          <w:rFonts w:cs="Arial" w:hint="cs"/>
+          <w:rtl/>
+          <w:lang w:val="en-GB"/>
+        </w:rPr>
+        <w:t>:</w:t>
+      </w:r>
+    </w:p>
+    <w:p>
+      <w:pPr>
+        <w:bidi/>
+        <w:rPr>
+          <w:rFonts w:cs="Arial"/>
+          <w:lang w:val="en-GB"/>
+        </w:rPr>
+      </w:pPr>
+      <w:proofErr w:type="spellStart"/>
+      <w:r>
+        <w:rPr>
+          <w:rFonts w:cs="Arial"/>
+          <w:lang w:val="en-GB"/>
+        </w:rPr>
+        <w:t>kubeadm</w:t>
+      </w:r>
+      <w:proofErr w:type="spellEnd"/>
+      <w:r>
+        <w:rPr>
+          <w:rFonts w:cs="Arial"/>
+          <w:lang w:val="en-GB"/>
+        </w:rPr>
+        <w:t xml:space="preserve"> join &lt;master-IP&gt;:6443 --token &lt;token</w:t>
+      </w:r>
+      <w:r>
+        <w:rPr>
+          <w:rFonts w:cs="Arial"/>
+          <w:rtl/>
+          <w:lang w:val="en-GB"/>
+        </w:rPr>
+        <w:t>&gt; \</w:t>
+      </w:r>
+    </w:p>
+    <w:p>
+      <w:pPr>
+        <w:bidi/>
+        <w:rPr>
+          <w:rFonts w:cs="Arial"/>
+          <w:rtl/>
+          <w:lang w:val="en-GB"/>
+        </w:rPr>
+      </w:pPr>
+      <w:r>
+        <w:rPr>
+          <w:rFonts w:cs="Arial"/>
+          <w:rtl/>
+          <w:lang w:val="en-GB"/>
+        </w:rPr>
+        <w:t xml:space="preserve">  --</w:t>
+      </w:r>
+      <w:r>
+        <w:rPr>
+          <w:rFonts w:cs="Arial"/>
+          <w:lang w:val="en-GB"/>
+        </w:rPr>
+        <w:t>discovery-token-ca-cert-hash sha256:&lt;hash</w:t>
+      </w:r>
+      <w:r>
+        <w:rPr>
+          <w:rFonts w:cs="Arial"/>
+          <w:rtl/>
+          <w:lang w:val="en-GB"/>
+        </w:rPr>
+        <w:t>&gt;</w:t>
+      </w:r>
+    </w:p>
+    <w:p>
+      <w:pPr>
+        <w:bidi/>
+        <w:rPr>
+          <w:rFonts w:cs="Arial"/>
+          <w:rtl/>
+          <w:lang w:val="en-GB"/>
+        </w:rPr>
+      </w:pPr>
+      <w:r>
+        <w:rPr>
+          <w:rFonts w:cs="Arial" w:hint="cs"/>
+          <w:rtl/>
+          <w:lang w:val="en-GB"/>
+        </w:rPr>
+        <w:t xml:space="preserve">נוודא שנוצרו לנו מאסטר ו-3 </w:t>
+      </w:r>
+      <w:r>
+        <w:rPr>
+          <w:rFonts w:cs="Arial"/>
+          <w:lang w:val="en-GB"/>
+        </w:rPr>
+        <w:t>workers</w:t>
+      </w:r>
+      <w:r>
+        <w:rPr>
+          <w:rFonts w:cs="Arial" w:hint="cs"/>
+          <w:rtl/>
+          <w:lang w:val="en-GB"/>
+        </w:rPr>
+        <w:t xml:space="preserve"> על ידי פקודה</w:t>
+      </w:r>
+    </w:p>
+    <w:p>
+      <w:pPr>
+        <w:bidi/>
+        <w:rPr>
+          <w:rFonts w:cs="Arial"/>
+          <w:rtl/>
+          <w:lang w:val="en-GB"/>
+        </w:rPr>
+      </w:pPr>
+      <w:proofErr w:type="spellStart"/>
+      <w:r>
+        <w:rPr>
+          <w:rFonts w:cs="Arial"/>
+          <w:lang w:val="en-GB"/>
+        </w:rPr>
+        <w:t>kubectl</w:t>
+      </w:r>
+      <w:proofErr w:type="spellEnd"/>
+      <w:r>
+        <w:rPr>
+          <w:rFonts w:cs="Arial"/>
+          <w:lang w:val="en-GB"/>
+        </w:rPr>
+        <w:t xml:space="preserve"> get nodes</w:t>
+      </w:r>
+    </w:p>
+    <w:p>
+      <w:pPr>
+        <w:bidi/>
+        <w:rPr>
+          <w:rFonts w:cs="Arial"/>
+          <w:rtl/>
+          <w:lang w:val="en-GB"/>
+        </w:rPr>
+      </w:pPr>
+    </w:p>
+    <w:p>
+      <w:pPr>
+        <w:bidi/>
+        <w:rPr>
+          <w:rFonts w:cs="Arial"/>
+          <w:rtl/>
+          <w:lang w:val="en-GB"/>
+        </w:rPr>
+      </w:pPr>
+    </w:p>
+    <w:p>
+      <w:pPr>
+        <w:bidi/>
+        <w:rPr>
+          <w:rFonts w:cs="Arial"/>
+          <w:rtl/>
+          <w:lang w:val="en-GB"/>
+        </w:rPr>
+      </w:pPr>
+    </w:p>
+    <w:p>
+      <w:pPr>
+        <w:bidi/>
+        <w:rPr>
+          <w:rFonts w:cs="Arial"/>
+          <w:rtl/>
+          <w:lang w:val="en-GB"/>
+        </w:rPr>
+      </w:pPr>
+    </w:p>
+    <w:p>
+      <w:pPr>
+        <w:bidi/>
+        <w:rPr>
+          <w:rFonts w:cs="Arial"/>
+          <w:rtl/>
+          <w:lang w:val="en-GB"/>
+        </w:rPr>
+      </w:pPr>
+    </w:p>
+    <w:p>
+      <w:pPr>
+        <w:bidi/>
+        <w:rPr>
+          <w:rFonts w:cs="Arial"/>
+          <w:rtl/>
+          <w:lang w:val="en-GB"/>
+        </w:rPr>
+      </w:pPr>
+    </w:p>
+    <w:p>
+      <w:pPr>
+        <w:bidi/>
+        <w:rPr>
+          <w:rFonts w:cs="Arial"/>
+          <w:rtl/>
+          <w:lang w:val="en-GB"/>
+        </w:rPr>
+      </w:pPr>
+    </w:p>
+    <w:p>
+      <w:pPr>
+        <w:bidi/>
+        <w:rPr>
+          <w:rFonts w:cs="Arial"/>
+          <w:rtl/>
+          <w:lang w:val="en-GB"/>
+        </w:rPr>
+      </w:pPr>
+    </w:p>
+    <w:p>
+      <w:pPr>
+        <w:bidi/>
+        <w:rPr>
+          <w:rFonts w:cs="Arial"/>
+          <w:rtl/>
+          <w:lang w:val="en-GB"/>
+        </w:rPr>
+      </w:pPr>
+      <w:r>
+        <w:rPr>
+          <w:rFonts w:cs="Arial" w:hint="cs"/>
+          <w:rtl/>
+          <w:lang w:val="en-GB"/>
+        </w:rPr>
+        <w:lastRenderedPageBreak/>
+        <w:t>שקופית 50-51</w:t>
+      </w:r>
+    </w:p>
+    <w:p>
+      <w:pPr>
+        <w:bidi/>
+        <w:rPr>
+          <w:rFonts w:cs="Arial"/>
+          <w:rtl/>
+          <w:lang w:val="en-GB"/>
+        </w:rPr>
+      </w:pPr>
+      <w:r>
+        <w:rPr>
+          <w:rFonts w:cs="Arial" w:hint="cs"/>
+          <w:rtl/>
+          <w:lang w:val="en-GB"/>
+        </w:rPr>
+        <w:t>נריץ קונטיינר ב</w:t>
+      </w:r>
+      <w:r>
+        <w:rPr>
+          <w:rFonts w:cs="Arial"/>
+          <w:lang w:val="en-GB"/>
+        </w:rPr>
+        <w:t xml:space="preserve"> pod</w:t>
+      </w:r>
+    </w:p>
+    <w:p>
+      <w:pPr>
+        <w:bidi/>
+        <w:rPr>
+          <w:rFonts w:cs="Arial"/>
+          <w:lang w:val="en-GB"/>
+        </w:rPr>
+      </w:pPr>
+      <w:r>
+        <w:rPr>
+          <w:rFonts w:cs="Arial"/>
+          <w:rtl/>
+          <w:lang w:val="en-GB"/>
+        </w:rPr>
+        <w:t xml:space="preserve"># 0. </w:t>
+      </w:r>
+      <w:r>
+        <w:rPr>
+          <w:rFonts w:cs="Arial"/>
+          <w:lang w:val="en-GB"/>
+        </w:rPr>
+        <w:t>Nothing running yet</w:t>
+      </w:r>
+    </w:p>
+    <w:p>
+      <w:pPr>
+        <w:bidi/>
+        <w:rPr>
+          <w:rFonts w:cs="Arial"/>
+          <w:lang w:val="en-GB"/>
+        </w:rPr>
+      </w:pPr>
+      <w:proofErr w:type="spellStart"/>
+      <w:r>
+        <w:rPr>
+          <w:rFonts w:cs="Arial"/>
+          <w:lang w:val="en-GB"/>
+        </w:rPr>
+        <w:t>kubectl</w:t>
+      </w:r>
+      <w:proofErr w:type="spellEnd"/>
+      <w:r>
+        <w:rPr>
+          <w:rFonts w:cs="Arial"/>
+          <w:lang w:val="en-GB"/>
+        </w:rPr>
+        <w:t xml:space="preserve"> get pods</w:t>
+      </w:r>
+    </w:p>
+    <w:p>
+      <w:pPr>
+        <w:bidi/>
+        <w:rPr>
+          <w:rFonts w:cs="Arial"/>
+          <w:lang w:val="en-GB"/>
+        </w:rPr>
+      </w:pPr>
+    </w:p>
+    <w:p>
+      <w:pPr>
+        <w:bidi/>
+        <w:rPr>
+          <w:rFonts w:cs="Arial"/>
+          <w:lang w:val="en-GB"/>
+        </w:rPr>
+      </w:pPr>
+      <w:r>
+        <w:rPr>
+          <w:rFonts w:cs="Arial"/>
+          <w:rtl/>
+          <w:lang w:val="en-GB"/>
+        </w:rPr>
+        <w:t xml:space="preserve"># 1. </w:t>
+      </w:r>
+      <w:r>
+        <w:rPr>
+          <w:rFonts w:cs="Arial"/>
+          <w:lang w:val="en-GB"/>
+        </w:rPr>
+        <w:t>Create an nginx deployment</w:t>
+      </w:r>
+    </w:p>
+    <w:p>
+      <w:pPr>
+        <w:bidi/>
+        <w:rPr>
+          <w:rFonts w:cs="Arial"/>
+          <w:lang w:val="en-GB"/>
+        </w:rPr>
+      </w:pPr>
+      <w:proofErr w:type="spellStart"/>
+      <w:r>
+        <w:rPr>
+          <w:rFonts w:cs="Arial"/>
+          <w:lang w:val="en-GB"/>
+        </w:rPr>
+        <w:t>kubectl</w:t>
+      </w:r>
+      <w:proofErr w:type="spellEnd"/>
+      <w:r>
+        <w:rPr>
+          <w:rFonts w:cs="Arial"/>
+          <w:lang w:val="en-GB"/>
+        </w:rPr>
+        <w:t xml:space="preserve"> create deployment nginx --image=nginx</w:t>
+      </w:r>
+    </w:p>
+    <w:p>
+      <w:pPr>
+        <w:bidi/>
+        <w:rPr>
+          <w:rFonts w:cs="Arial"/>
+          <w:lang w:val="en-GB"/>
+        </w:rPr>
+      </w:pPr>
+    </w:p>
+    <w:p>
+      <w:pPr>
+        <w:bidi/>
+        <w:rPr>
+          <w:rFonts w:cs="Arial"/>
+          <w:lang w:val="en-GB"/>
+        </w:rPr>
+      </w:pPr>
+      <w:r>
+        <w:rPr>
+          <w:rFonts w:cs="Arial"/>
+          <w:rtl/>
+          <w:lang w:val="en-GB"/>
+        </w:rPr>
+        <w:t xml:space="preserve"># 2. </w:t>
+      </w:r>
+      <w:r>
+        <w:rPr>
+          <w:rFonts w:cs="Arial"/>
+          <w:lang w:val="en-GB"/>
+        </w:rPr>
+        <w:t>Scale to 5 replicas</w:t>
+      </w:r>
+    </w:p>
+    <w:p>
+      <w:pPr>
+        <w:bidi/>
+        <w:rPr>
+          <w:rFonts w:cs="Arial"/>
+          <w:lang w:val="en-GB"/>
+        </w:rPr>
+      </w:pPr>
+      <w:proofErr w:type="spellStart"/>
+      <w:r>
+        <w:rPr>
+          <w:rFonts w:cs="Arial"/>
+          <w:lang w:val="en-GB"/>
+        </w:rPr>
+        <w:t>kubectl</w:t>
+      </w:r>
+      <w:proofErr w:type="spellEnd"/>
+      <w:r>
+        <w:rPr>
+          <w:rFonts w:cs="Arial"/>
+          <w:lang w:val="en-GB"/>
+        </w:rPr>
+        <w:t xml:space="preserve"> scale deployment nginx --replicas=5</w:t>
+      </w:r>
+    </w:p>
+    <w:p>
+      <w:pPr>
+        <w:bidi/>
+        <w:rPr>
+          <w:rFonts w:cs="Arial"/>
+          <w:lang w:val="en-GB"/>
+        </w:rPr>
+      </w:pPr>
+    </w:p>
+    <w:p>
+      <w:pPr>
+        <w:bidi/>
+        <w:rPr>
+          <w:rFonts w:cs="Arial"/>
+          <w:lang w:val="en-GB"/>
+        </w:rPr>
+      </w:pPr>
+      <w:r>
+        <w:rPr>
+          <w:rFonts w:cs="Arial"/>
+          <w:rtl/>
+          <w:lang w:val="en-GB"/>
+        </w:rPr>
+        <w:t xml:space="preserve"># 3. </w:t>
+      </w:r>
+      <w:r>
+        <w:rPr>
+          <w:rFonts w:cs="Arial"/>
+          <w:lang w:val="en-GB"/>
+        </w:rPr>
+        <w:t>Check the pods</w:t>
+      </w:r>
+    </w:p>
+    <w:p>
+      <w:pPr>
+        <w:bidi/>
+        <w:rPr>
+          <w:rFonts w:cs="Arial"/>
+          <w:lang w:val="en-GB"/>
+        </w:rPr>
+      </w:pPr>
+      <w:proofErr w:type="spellStart"/>
+      <w:r>
+        <w:rPr>
+          <w:rFonts w:cs="Arial"/>
+          <w:lang w:val="en-GB"/>
+        </w:rPr>
+        <w:t>kubectl</w:t>
+      </w:r>
+      <w:proofErr w:type="spellEnd"/>
+      <w:r>
+        <w:rPr>
+          <w:rFonts w:cs="Arial"/>
+          <w:lang w:val="en-GB"/>
+        </w:rPr>
+        <w:t xml:space="preserve"> get pods</w:t>
+      </w:r>
+    </w:p>
+    <w:p>
+      <w:pPr>
+        <w:bidi/>
+        <w:rPr>
+          <w:rFonts w:cs="Arial"/>
+          <w:lang w:val="en-GB"/>
+        </w:rPr>
+      </w:pPr>
+      <w:r>
+        <w:rPr>
+          <w:rFonts w:cs="Arial"/>
+          <w:rtl/>
+          <w:lang w:val="en-GB"/>
+        </w:rPr>
+        <w:t>``` :</w:t>
+      </w:r>
+      <w:proofErr w:type="spellStart"/>
+      <w:r>
+        <w:rPr>
+          <w:rFonts w:cs="Arial"/>
+          <w:lang w:val="en-GB"/>
+        </w:rPr>
+        <w:t>contentReference</w:t>
+      </w:r>
+      <w:proofErr w:type="spellEnd"/>
+      <w:r>
+        <w:rPr>
+          <w:rFonts w:cs="Arial"/>
+          <w:lang w:val="en-GB"/>
+        </w:rPr>
+        <w:t>[oaicite:13]{index=13}</w:t>
+      </w:r>
+    </w:p>
+    <w:p>
+      <w:pPr>
+        <w:bidi/>
+        <w:rPr>
+          <w:rFonts w:cs="Arial"/>
+          <w:lang w:val="en-GB"/>
+        </w:rPr>
+      </w:pPr>
+    </w:p>
+    <w:p>
+      <w:pPr>
+        <w:bidi/>
+        <w:rPr>
+          <w:rFonts w:cs="Arial"/>
+          <w:lang w:val="en-GB"/>
+        </w:rPr>
+      </w:pPr>
+      <w:r>
+        <w:rPr>
+          <w:rFonts w:cs="Arial"/>
+          <w:lang w:val="en-GB"/>
+        </w:rPr>
+        <w:t>You now have five identical **nginx** Pods spread across your three workers – proof the cluster is functioning</w:t>
+      </w:r>
+      <w:r>
+        <w:rPr>
+          <w:rFonts w:cs="Arial"/>
+          <w:rtl/>
+          <w:lang w:val="en-GB"/>
+        </w:rPr>
+        <w:t>.</w:t>
+      </w:r>
+    </w:p>
+    <w:p>
+      <w:pPr>
+        <w:bidi/>
+        <w:rPr>
+          <w:rFonts w:cs="Arial"/>
+          <w:lang w:val="en-GB"/>
+        </w:rPr>
+      </w:pPr>
+    </w:p>
+    <w:p>
+      <w:pPr>
+        <w:bidi/>
+        <w:rPr>
+          <w:rFonts w:cs="Arial"/>
+          <w:lang w:val="en-GB"/>
+        </w:rPr>
+      </w:pPr>
+      <w:r>
+        <w:rPr>
+          <w:rFonts w:cs="Arial"/>
+          <w:rtl/>
+          <w:lang w:val="en-GB"/>
+        </w:rPr>
+        <w:t>&gt; **</w:t>
+      </w:r>
+      <w:r>
+        <w:rPr>
+          <w:rFonts w:cs="Arial"/>
+          <w:lang w:val="en-GB"/>
+        </w:rPr>
+        <w:t>Optional – expose and visit it</w:t>
+      </w:r>
+      <w:r>
+        <w:rPr>
+          <w:rFonts w:cs="Arial"/>
+          <w:rtl/>
+          <w:lang w:val="en-GB"/>
+        </w:rPr>
+        <w:t xml:space="preserve">**  </w:t>
+      </w:r>
+    </w:p>
+    <w:p>
+      <w:pPr>
+        <w:bidi/>
+        <w:rPr>
+          <w:rFonts w:cs="Arial"/>
+          <w:lang w:val="en-GB"/>
+        </w:rPr>
+      </w:pPr>
+      <w:r>
+        <w:rPr>
+          <w:rFonts w:cs="Arial"/>
+          <w:rtl/>
+          <w:lang w:val="en-GB"/>
+        </w:rPr>
+        <w:t>&gt; ```</w:t>
+      </w:r>
+      <w:r>
+        <w:rPr>
+          <w:rFonts w:cs="Arial"/>
+          <w:lang w:val="en-GB"/>
+        </w:rPr>
+        <w:t>bash</w:t>
+      </w:r>
+    </w:p>
+    <w:p>
+      <w:pPr>
+        <w:bidi/>
+        <w:rPr>
+          <w:rFonts w:cs="Arial"/>
+          <w:lang w:val="en-GB"/>
+        </w:rPr>
+      </w:pPr>
+      <w:r>
+        <w:rPr>
+          <w:rFonts w:cs="Arial"/>
+          <w:rtl/>
+          <w:lang w:val="en-GB"/>
+        </w:rPr>
+        <w:t xml:space="preserve">&gt; </w:t>
+      </w:r>
+      <w:proofErr w:type="spellStart"/>
+      <w:r>
+        <w:rPr>
+          <w:rFonts w:cs="Arial"/>
+          <w:lang w:val="en-GB"/>
+        </w:rPr>
+        <w:t>kubectl</w:t>
+      </w:r>
+      <w:proofErr w:type="spellEnd"/>
+      <w:r>
+        <w:rPr>
+          <w:rFonts w:cs="Arial"/>
+          <w:lang w:val="en-GB"/>
+        </w:rPr>
+        <w:t xml:space="preserve"> expose deployment nginx --type=</w:t>
+      </w:r>
+      <w:proofErr w:type="spellStart"/>
+      <w:r>
+        <w:rPr>
+          <w:rFonts w:cs="Arial"/>
+          <w:lang w:val="en-GB"/>
+        </w:rPr>
+        <w:t>NodePort</w:t>
+      </w:r>
+      <w:proofErr w:type="spellEnd"/>
+      <w:r>
+        <w:rPr>
+          <w:rFonts w:cs="Arial"/>
+          <w:lang w:val="en-GB"/>
+        </w:rPr>
+        <w:t xml:space="preserve"> --port=80</w:t>
+      </w:r>
+    </w:p>
+    <w:p>
+      <w:pPr>
+        <w:bidi/>
+        <w:rPr>
+          <w:rFonts w:cs="Arial"/>
+          <w:lang w:val="en-GB"/>
+        </w:rPr>
+      </w:pPr>
+      <w:r>
+        <w:rPr>
+          <w:rFonts w:cs="Arial"/>
+          <w:rtl/>
+          <w:lang w:val="en-GB"/>
+        </w:rPr>
+        <w:t xml:space="preserve">&gt; </w:t>
+      </w:r>
+      <w:proofErr w:type="spellStart"/>
+      <w:r>
+        <w:rPr>
+          <w:rFonts w:cs="Arial"/>
+          <w:lang w:val="en-GB"/>
+        </w:rPr>
+        <w:t>kubectl</w:t>
+      </w:r>
+      <w:proofErr w:type="spellEnd"/>
+      <w:r>
+        <w:rPr>
+          <w:rFonts w:cs="Arial"/>
+          <w:lang w:val="en-GB"/>
+        </w:rPr>
+        <w:t xml:space="preserve"> get svc nginx</w:t>
+      </w:r>
+    </w:p>
+    <w:p>
+      <w:pPr>
+        <w:bidi/>
+        <w:rPr>
+          <w:rFonts w:cs="Arial"/>
+          <w:lang w:val="en-GB"/>
+        </w:rPr>
+      </w:pPr>
+      <w:r>
+        <w:rPr>
+          <w:rFonts w:cs="Arial"/>
+          <w:rtl/>
+          <w:lang w:val="en-GB"/>
+        </w:rPr>
+        <w:t xml:space="preserve">&gt; ```  </w:t>
+      </w:r>
+    </w:p>
+    <w:p>
+      <w:pPr>
+        <w:bidi/>
+        <w:rPr>
+          <w:rFonts w:cs="Arial"/>
+          <w:lang w:val="en-GB"/>
+        </w:rPr>
+      </w:pPr>
+      <w:r>
+        <w:rPr>
+          <w:rFonts w:cs="Arial"/>
+          <w:rtl/>
+          <w:lang w:val="en-GB"/>
+        </w:rPr>
+        <w:t xml:space="preserve">&gt; </w:t>
+      </w:r>
+      <w:r>
+        <w:rPr>
+          <w:rFonts w:cs="Arial"/>
+          <w:lang w:val="en-GB"/>
+        </w:rPr>
+        <w:t>Copy the `NODE-PORT` (e.g. `30123`) and open `http://&lt;any-worker-IP&gt;:&lt;NODE-PORT&gt;` in your browser</w:t>
+      </w:r>
+      <w:r>
+        <w:rPr>
+          <w:rFonts w:cs="Arial"/>
+          <w:rtl/>
+          <w:lang w:val="en-GB"/>
+        </w:rPr>
+        <w:t>.</w:t>
+      </w:r>
+    </w:p>
+    <w:p>
+      <w:pPr>
+        <w:bidi/>
+        <w:rPr>
+          <w:rFonts w:cs="Arial"/>
+          <w:lang w:val="en-GB"/>
+        </w:rPr>
+      </w:pPr>
+    </w:p>
+    <w:p>
+      <w:pPr>
+        <w:bidi/>
+        <w:rPr>
+          <w:rFonts w:cs="Arial"/>
+          <w:lang w:val="en-GB"/>
+        </w:rPr>
+      </w:pPr>
+      <w:r>
+        <w:rPr>
+          <w:rFonts w:cs="Arial"/>
+          <w:rtl/>
+          <w:lang w:val="en-GB"/>
+        </w:rPr>
+        <w:t>---</w:t>
+      </w:r>
+    </w:p>
+    <w:p>
+      <w:pPr>
+        <w:bidi/>
+        <w:rPr>
+          <w:rFonts w:cs="Arial"/>
+          <w:lang w:val="en-GB"/>
+        </w:rPr>
+      </w:pPr>
+    </w:p>
+    <w:p>
+      <w:pPr>
+        <w:bidi/>
+        <w:rPr>
+          <w:rFonts w:cs="Arial"/>
+          <w:lang w:val="en-GB"/>
+        </w:rPr>
+      </w:pPr>
+      <w:r>
+        <w:rPr>
+          <w:rFonts w:cs="Arial"/>
+          <w:rtl/>
+          <w:lang w:val="en-GB"/>
+        </w:rPr>
+        <w:lastRenderedPageBreak/>
+        <w:t xml:space="preserve">### </w:t>
+      </w:r>
+      <w:r>
+        <w:rPr>
+          <w:rFonts w:cs="Arial"/>
+          <w:lang w:val="en-GB"/>
+        </w:rPr>
+        <w:t>Recap</w:t>
+      </w:r>
+    </w:p>
+    <w:p>
+      <w:pPr>
+        <w:bidi/>
+        <w:rPr>
+          <w:rFonts w:cs="Arial"/>
+          <w:lang w:val="en-GB"/>
+        </w:rPr>
+      </w:pPr>
+    </w:p>
+    <w:p>
+      <w:pPr>
+        <w:bidi/>
+        <w:rPr>
+          <w:rFonts w:cs="Arial"/>
+          <w:lang w:val="en-GB"/>
+        </w:rPr>
+      </w:pPr>
+      <w:r>
+        <w:rPr>
+          <w:rFonts w:cs="Arial"/>
+          <w:rtl/>
+          <w:lang w:val="en-GB"/>
+        </w:rPr>
+        <w:t>1. **</w:t>
+      </w:r>
+      <w:r>
+        <w:rPr>
+          <w:rFonts w:cs="Arial"/>
+          <w:lang w:val="en-GB"/>
+        </w:rPr>
+        <w:t>PWK master** → `</w:t>
+      </w:r>
+      <w:proofErr w:type="spellStart"/>
+      <w:r>
+        <w:rPr>
+          <w:rFonts w:cs="Arial"/>
+          <w:lang w:val="en-GB"/>
+        </w:rPr>
+        <w:t>kubeadm</w:t>
+      </w:r>
+      <w:proofErr w:type="spellEnd"/>
+      <w:r>
+        <w:rPr>
+          <w:rFonts w:cs="Arial"/>
+          <w:lang w:val="en-GB"/>
+        </w:rPr>
+        <w:t xml:space="preserve"> </w:t>
+      </w:r>
+      <w:proofErr w:type="spellStart"/>
+      <w:r>
+        <w:rPr>
+          <w:rFonts w:cs="Arial"/>
+          <w:lang w:val="en-GB"/>
+        </w:rPr>
+        <w:t>init</w:t>
+      </w:r>
+      <w:proofErr w:type="spellEnd"/>
+      <w:r>
+        <w:rPr>
+          <w:rFonts w:cs="Arial"/>
+          <w:lang w:val="en-GB"/>
+        </w:rPr>
+        <w:t xml:space="preserve">` → copy </w:t>
+      </w:r>
+      <w:proofErr w:type="spellStart"/>
+      <w:r>
+        <w:rPr>
+          <w:rFonts w:cs="Arial"/>
+          <w:lang w:val="en-GB"/>
+        </w:rPr>
+        <w:t>kubeconfig</w:t>
+      </w:r>
+      <w:proofErr w:type="spellEnd"/>
+      <w:r>
+        <w:rPr>
+          <w:rFonts w:cs="Arial"/>
+          <w:lang w:val="en-GB"/>
+        </w:rPr>
+        <w:t xml:space="preserve"> → install CNI</w:t>
+      </w:r>
+      <w:r>
+        <w:rPr>
+          <w:rFonts w:cs="Arial"/>
+          <w:rtl/>
+          <w:lang w:val="en-GB"/>
+        </w:rPr>
+        <w:t xml:space="preserve">.  </w:t>
+      </w:r>
+    </w:p>
+    <w:p>
+      <w:pPr>
+        <w:bidi/>
+        <w:rPr>
+          <w:rFonts w:cs="Arial"/>
+          <w:lang w:val="en-GB"/>
+        </w:rPr>
+      </w:pPr>
+      <w:r>
+        <w:rPr>
+          <w:rFonts w:cs="Arial"/>
+          <w:rtl/>
+          <w:lang w:val="en-GB"/>
+        </w:rPr>
+        <w:t>2. **</w:t>
+      </w:r>
+      <w:r>
+        <w:rPr>
+          <w:rFonts w:cs="Arial"/>
+          <w:lang w:val="en-GB"/>
+        </w:rPr>
+        <w:t>Each PWK worker** → paste `</w:t>
+      </w:r>
+      <w:proofErr w:type="spellStart"/>
+      <w:r>
+        <w:rPr>
+          <w:rFonts w:cs="Arial"/>
+          <w:lang w:val="en-GB"/>
+        </w:rPr>
+        <w:t>kubeadm</w:t>
+      </w:r>
+      <w:proofErr w:type="spellEnd"/>
+      <w:r>
+        <w:rPr>
+          <w:rFonts w:cs="Arial"/>
+          <w:lang w:val="en-GB"/>
+        </w:rPr>
+        <w:t xml:space="preserve"> join` once</w:t>
+      </w:r>
+      <w:r>
+        <w:rPr>
+          <w:rFonts w:cs="Arial"/>
+          <w:rtl/>
+          <w:lang w:val="en-GB"/>
+        </w:rPr>
+        <w:t xml:space="preserve">.  </w:t>
+      </w:r>
+    </w:p>
+    <w:p>
+      <w:pPr>
+        <w:bidi/>
+        <w:rPr>
+          <w:rFonts w:cs="Arial"/>
+          <w:lang w:val="en-GB"/>
+        </w:rPr>
+      </w:pPr>
+      <w:r>
+        <w:rPr>
+          <w:rFonts w:cs="Arial"/>
+          <w:rtl/>
+          <w:lang w:val="en-GB"/>
+        </w:rPr>
+        <w:t>3. `</w:t>
+      </w:r>
+      <w:proofErr w:type="spellStart"/>
+      <w:r>
+        <w:rPr>
+          <w:rFonts w:cs="Arial"/>
+          <w:lang w:val="en-GB"/>
+        </w:rPr>
+        <w:t>kubectl</w:t>
+      </w:r>
+      <w:proofErr w:type="spellEnd"/>
+      <w:r>
+        <w:rPr>
+          <w:rFonts w:cs="Arial"/>
+          <w:lang w:val="en-GB"/>
+        </w:rPr>
+        <w:t xml:space="preserve"> get nodes` shows 4 nodes</w:t>
+      </w:r>
+      <w:r>
+        <w:rPr>
+          <w:rFonts w:cs="Arial"/>
+          <w:rtl/>
+          <w:lang w:val="en-GB"/>
+        </w:rPr>
+        <w:t xml:space="preserve">.  </w:t>
+      </w:r>
+    </w:p>
+    <w:p>
+      <w:pPr>
+        <w:bidi/>
+        <w:rPr>
+          <w:rFonts w:cs="Arial"/>
+          <w:lang w:val="en-GB"/>
+        </w:rPr>
+      </w:pPr>
+      <w:r>
+        <w:rPr>
+          <w:rFonts w:cs="Arial"/>
+          <w:rtl/>
+          <w:lang w:val="en-GB"/>
+        </w:rPr>
+        <w:t xml:space="preserve">4. </w:t>
+      </w:r>
+      <w:r>
+        <w:rPr>
+          <w:rFonts w:cs="Arial"/>
+          <w:lang w:val="en-GB"/>
+        </w:rPr>
+        <w:t>Deploy &amp; scale nginx to 5 Pods</w:t>
+      </w:r>
+      <w:r>
+        <w:rPr>
+          <w:rFonts w:cs="Arial"/>
+          <w:rtl/>
+          <w:lang w:val="en-GB"/>
+        </w:rPr>
+        <w:t>.</w:t>
+      </w:r>
+    </w:p>
+    <w:p>
+      <w:pPr>
+        <w:bidi/>
+        <w:rPr>
+          <w:rFonts w:cs="Arial"/>
+          <w:lang w:val="en-GB"/>
+        </w:rPr>
+      </w:pPr>
+    </w:p>
+    <w:p>
+      <w:pPr>
+        <w:bidi/>
+        <w:rPr>
+          <w:rFonts w:cs="Arial"/>
+          <w:lang w:val="en-GB"/>
+        </w:rPr>
+      </w:pPr>
+      <w:r>
+        <w:rPr>
+          <w:rFonts w:cs="Arial"/>
+          <w:lang w:val="en-GB"/>
+        </w:rPr>
+        <w:t>That completes the *cluster creation* exercise **and** slides 50-51</w:t>
+      </w:r>
+      <w:r>
+        <w:rPr>
+          <w:rFonts w:cs="Arial"/>
+          <w:rtl/>
+          <w:lang w:val="en-GB"/>
+        </w:rPr>
+        <w:t xml:space="preserve">.  </w:t>
+      </w:r>
+    </w:p>
+    <w:p>
+      <w:pPr>
+        <w:bidi/>
+        <w:rPr>
+          <w:rFonts w:cs="Arial"/>
+          <w:lang w:val="en-GB"/>
+        </w:rPr>
+      </w:pPr>
+      <w:r>
+        <w:rPr>
+          <w:rFonts w:cs="Arial"/>
+          <w:lang w:val="en-GB"/>
+        </w:rPr>
+        <w:t>Ping me when you’re ready for the next slide set (Services, Ingress, etc.) or if anything in PWK misbehaves</w:t>
+      </w:r>
+      <w:r>
+        <w:rPr>
+          <w:rFonts w:cs="Arial"/>
+          <w:rtl/>
+          <w:lang w:val="en-GB"/>
+        </w:rPr>
+        <w:t>!</w:t>
+      </w:r>
+    </w:p>
+    <w:p>
+      <w:pPr>
+        <w:bidi/>
+        <w:rPr>
+          <w:rFonts w:cs="Arial" w:hint="cs"/>
+          <w:rtl/>
+          <w:lang w:val="en-GB"/>
+        </w:rPr>
+      </w:pPr>
+      <w:r>
+        <w:rPr>
+          <w:rFonts w:cs="Arial"/>
+          <w:rtl/>
+          <w:lang w:val="en-GB"/>
+        </w:rPr>
+        <w:t>::</w:t>
+      </w:r>
+      <w:proofErr w:type="spellStart"/>
+      <w:r>
+        <w:rPr>
+          <w:rFonts w:cs="Arial"/>
+          <w:lang w:val="en-GB"/>
+        </w:rPr>
+        <w:t>contentReference</w:t>
+      </w:r>
+      <w:proofErr w:type="spellEnd"/>
+      <w:r>
+        <w:rPr>
+          <w:rFonts w:cs="Arial"/>
+          <w:lang w:val="en-GB"/>
+        </w:rPr>
+        <w:t>[oaicite:7]{index=7}</w:t>
+      </w:r>
     </w:p>
     <w:sectPr>
       <w:pgSz w:w="11906" w:h="16838"/>

</xml_diff>